<commit_message>
comments from 1/22 mtg added
</commit_message>
<xml_diff>
--- a/documents/testing/Survey123 BetaTesting_Jan2024.docx
+++ b/documents/testing/Survey123 BetaTesting_Jan2024.docx
@@ -292,12 +292,30 @@
     <w:p>
       <w:pPr>
         <w:pStyle w:val="Heading3"/>
-      </w:pPr>
-      <w:r>
         <w:rPr>
           <w:color w:val="A02B93" w:themeColor="accent5"/>
         </w:rPr>
+      </w:pPr>
+      <w:r>
+        <w:rPr>
+          <w:color w:val="A02B93" w:themeColor="accent5"/>
+        </w:rPr>
         <w:t>GENERAL NOTES</w:t>
+      </w:r>
+    </w:p>
+    <w:p>
+      <w:pPr>
+        <w:pStyle w:val="ListParagraph"/>
+        <w:numPr>
+          <w:ilvl w:val="0"/>
+          <w:numId w:val="26"/>
+        </w:numPr>
+      </w:pPr>
+      <w:r>
+        <w:t>No issues with navigation from FM to Survey123 on phone</w:t>
+      </w:r>
+      <w:r>
+        <w:t xml:space="preserve"> on or offline</w:t>
       </w:r>
     </w:p>
     <w:p>
@@ -478,6 +496,41 @@
         <w:t>etc</w:t>
       </w:r>
       <w:proofErr w:type="spellEnd"/>
+      <w:r>
+        <w:t>-</w:t>
+      </w:r>
+      <w:r>
+        <w:rPr>
+          <w:color w:val="FF0000"/>
+        </w:rPr>
+        <w:t>KP to add which fields erase</w:t>
+      </w:r>
+      <w:r>
+        <w:rPr>
+          <w:color w:val="FF0000"/>
+        </w:rPr>
+        <w:t>d and which cannot be updated</w:t>
+      </w:r>
+      <w:r>
+        <w:rPr>
+          <w:color w:val="FF0000"/>
+        </w:rPr>
+        <w:t xml:space="preserve"> – do we need a refresh calculation button?</w:t>
+      </w:r>
+      <w:r>
+        <w:rPr>
+          <w:color w:val="FF0000"/>
+        </w:rPr>
+        <w:t xml:space="preserve"> Need to test recalculation when not in </w:t>
+      </w:r>
+      <w:proofErr w:type="gramStart"/>
+      <w:r>
+        <w:rPr>
+          <w:color w:val="FF0000"/>
+        </w:rPr>
+        <w:t>Outbox</w:t>
+      </w:r>
+      <w:proofErr w:type="gramEnd"/>
     </w:p>
     <w:p>
       <w:pPr>
@@ -498,8 +551,13 @@
         <w:t>Save as Draft</w:t>
       </w:r>
       <w:r>
-        <w:t xml:space="preserve"> not available in offline mode</w:t>
-      </w:r>
+        <w:t xml:space="preserve"> not available in offline </w:t>
+      </w:r>
+      <w:proofErr w:type="gramStart"/>
+      <w:r>
+        <w:t>mode</w:t>
+      </w:r>
+      <w:proofErr w:type="gramEnd"/>
     </w:p>
     <w:p>
       <w:pPr>
@@ -514,6 +572,27 @@
       </w:r>
       <w:r>
         <w:t>submitting survey offline to outbox, pop-up still says online</w:t>
+      </w:r>
+      <w:r>
+        <w:t xml:space="preserve"> </w:t>
+      </w:r>
+      <w:r>
+        <w:rPr>
+          <w:color w:val="FF0000"/>
+        </w:rPr>
+        <w:t>(</w:t>
+      </w:r>
+      <w:r>
+        <w:rPr>
+          <w:color w:val="FF0000"/>
+        </w:rPr>
+        <w:t xml:space="preserve">add </w:t>
+      </w:r>
+      <w:r>
+        <w:rPr>
+          <w:color w:val="FF0000"/>
+        </w:rPr>
+        <w:t>screenshot)</w:t>
       </w:r>
     </w:p>
     <w:p>
@@ -670,6 +749,42 @@
       <w:r>
         <w:t>Only 1 survey per station per device can be submitted each day. The station disappears from the Inbox list when it has been sent (internet connection) or in Outbox (no internet connection)</w:t>
       </w:r>
+      <w:r>
+        <w:t xml:space="preserve"> </w:t>
+      </w:r>
+      <w:r>
+        <w:rPr>
+          <w:color w:val="FF0000"/>
+        </w:rPr>
+        <w:t>REFRESH</w:t>
+      </w:r>
+      <w:r>
+        <w:rPr>
+          <w:color w:val="FF0000"/>
+        </w:rPr>
+        <w:t xml:space="preserve"> online to get all new survey list for 2</w:t>
+      </w:r>
+      <w:r>
+        <w:rPr>
+          <w:color w:val="FF0000"/>
+          <w:vertAlign w:val="superscript"/>
+        </w:rPr>
+        <w:t>nd</w:t>
+      </w:r>
+      <w:r>
+        <w:rPr>
+          <w:color w:val="FF0000"/>
+        </w:rPr>
+        <w:t xml:space="preserve"> </w:t>
+      </w:r>
+      <w:proofErr w:type="gramStart"/>
+      <w:r>
+        <w:rPr>
+          <w:color w:val="FF0000"/>
+        </w:rPr>
+        <w:t>FV</w:t>
+      </w:r>
+      <w:proofErr w:type="gramEnd"/>
     </w:p>
     <w:p>
       <w:pPr>
@@ -705,6 +820,24 @@
     </w:p>
     <w:p>
       <w:pPr>
+        <w:pStyle w:val="ListParagraph"/>
+        <w:numPr>
+          <w:ilvl w:val="1"/>
+          <w:numId w:val="3"/>
+        </w:numPr>
+        <w:rPr>
+          <w:color w:val="A02B93" w:themeColor="accent5"/>
+        </w:rPr>
+      </w:pPr>
+      <w:r>
+        <w:rPr>
+          <w:color w:val="A02B93" w:themeColor="accent5"/>
+        </w:rPr>
+        <w:t>STOPPED HERE</w:t>
+      </w:r>
+    </w:p>
+    <w:p>
+      <w:pPr>
         <w:pStyle w:val="Heading3"/>
         <w:ind w:left="360" w:firstLine="360"/>
         <w:rPr>
@@ -822,6 +955,7 @@
         </w:numPr>
       </w:pPr>
       <w:r>
+        <w:lastRenderedPageBreak/>
         <w:t xml:space="preserve"> </w:t>
       </w:r>
       <w:r>
@@ -949,7 +1083,6 @@
         <w:ind w:firstLine="720"/>
       </w:pPr>
       <w:r>
-        <w:lastRenderedPageBreak/>
         <w:t>Location Visit</w:t>
       </w:r>
     </w:p>
@@ -1375,6 +1508,7 @@
         <w:pStyle w:val="Heading2"/>
       </w:pPr>
       <w:r>
+        <w:lastRenderedPageBreak/>
         <w:tab/>
         <w:t>Rainfall</w:t>
       </w:r>
@@ -1397,7 +1531,6 @@
         <w:ind w:firstLine="720"/>
       </w:pPr>
       <w:r>
-        <w:lastRenderedPageBreak/>
         <w:t>Groundwater</w:t>
       </w:r>
     </w:p>
@@ -1927,7 +2060,15 @@
           <w:b/>
           <w:bCs/>
         </w:rPr>
-        <w:t>Calculated Difference</w:t>
+        <w:t xml:space="preserve">Calculated </w:t>
+      </w:r>
+      <w:r>
+        <w:rPr>
+          <w:b/>
+          <w:bCs/>
+        </w:rPr>
+        <w:lastRenderedPageBreak/>
+        <w:t>Difference</w:t>
       </w:r>
       <w:r>
         <w:rPr>
@@ -1953,7 +2094,6 @@
         <w:ind w:firstLine="720"/>
       </w:pPr>
       <w:r>
-        <w:lastRenderedPageBreak/>
         <w:t>ADVM</w:t>
       </w:r>
     </w:p>
@@ -3012,6 +3152,119 @@
     </w:lvl>
   </w:abstractNum>
   <w:abstractNum w:abstractNumId="4" w15:restartNumberingAfterBreak="0">
+    <w:nsid w:val="26A671F9"/>
+    <w:multiLevelType w:val="hybridMultilevel"/>
+    <w:tmpl w:val="7B0E5CCC"/>
+    <w:lvl w:ilvl="0" w:tplc="04090003">
+      <w:start w:val="1"/>
+      <w:numFmt w:val="bullet"/>
+      <w:lvlText w:val="o"/>
+      <w:lvlJc w:val="left"/>
+      <w:pPr>
+        <w:ind w:left="1447" w:hanging="360"/>
+      </w:pPr>
+      <w:rPr>
+        <w:rFonts w:ascii="Courier New" w:hAnsi="Courier New" w:cs="Courier New" w:hint="default"/>
+      </w:rPr>
+    </w:lvl>
+    <w:lvl w:ilvl="1" w:tplc="04090003">
+      <w:start w:val="1"/>
+      <w:numFmt w:val="bullet"/>
+      <w:lvlText w:val="o"/>
+      <w:lvlJc w:val="left"/>
+      <w:pPr>
+        <w:ind w:left="2167" w:hanging="360"/>
+      </w:pPr>
+      <w:rPr>
+        <w:rFonts w:ascii="Courier New" w:hAnsi="Courier New" w:cs="Courier New" w:hint="default"/>
+      </w:rPr>
+    </w:lvl>
+    <w:lvl w:ilvl="2" w:tplc="04090005" w:tentative="1">
+      <w:start w:val="1"/>
+      <w:numFmt w:val="bullet"/>
+      <w:lvlText w:val=""/>
+      <w:lvlJc w:val="left"/>
+      <w:pPr>
+        <w:ind w:left="2887" w:hanging="360"/>
+      </w:pPr>
+      <w:rPr>
+        <w:rFonts w:ascii="Wingdings" w:hAnsi="Wingdings" w:hint="default"/>
+      </w:rPr>
+    </w:lvl>
+    <w:lvl w:ilvl="3" w:tplc="04090001" w:tentative="1">
+      <w:start w:val="1"/>
+      <w:numFmt w:val="bullet"/>
+      <w:lvlText w:val=""/>
+      <w:lvlJc w:val="left"/>
+      <w:pPr>
+        <w:ind w:left="3607" w:hanging="360"/>
+      </w:pPr>
+      <w:rPr>
+        <w:rFonts w:ascii="Symbol" w:hAnsi="Symbol" w:hint="default"/>
+      </w:rPr>
+    </w:lvl>
+    <w:lvl w:ilvl="4" w:tplc="04090003" w:tentative="1">
+      <w:start w:val="1"/>
+      <w:numFmt w:val="bullet"/>
+      <w:lvlText w:val="o"/>
+      <w:lvlJc w:val="left"/>
+      <w:pPr>
+        <w:ind w:left="4327" w:hanging="360"/>
+      </w:pPr>
+      <w:rPr>
+        <w:rFonts w:ascii="Courier New" w:hAnsi="Courier New" w:cs="Courier New" w:hint="default"/>
+      </w:rPr>
+    </w:lvl>
+    <w:lvl w:ilvl="5" w:tplc="04090005" w:tentative="1">
+      <w:start w:val="1"/>
+      <w:numFmt w:val="bullet"/>
+      <w:lvlText w:val=""/>
+      <w:lvlJc w:val="left"/>
+      <w:pPr>
+        <w:ind w:left="5047" w:hanging="360"/>
+      </w:pPr>
+      <w:rPr>
+        <w:rFonts w:ascii="Wingdings" w:hAnsi="Wingdings" w:hint="default"/>
+      </w:rPr>
+    </w:lvl>
+    <w:lvl w:ilvl="6" w:tplc="04090001" w:tentative="1">
+      <w:start w:val="1"/>
+      <w:numFmt w:val="bullet"/>
+      <w:lvlText w:val=""/>
+      <w:lvlJc w:val="left"/>
+      <w:pPr>
+        <w:ind w:left="5767" w:hanging="360"/>
+      </w:pPr>
+      <w:rPr>
+        <w:rFonts w:ascii="Symbol" w:hAnsi="Symbol" w:hint="default"/>
+      </w:rPr>
+    </w:lvl>
+    <w:lvl w:ilvl="7" w:tplc="04090003" w:tentative="1">
+      <w:start w:val="1"/>
+      <w:numFmt w:val="bullet"/>
+      <w:lvlText w:val="o"/>
+      <w:lvlJc w:val="left"/>
+      <w:pPr>
+        <w:ind w:left="6487" w:hanging="360"/>
+      </w:pPr>
+      <w:rPr>
+        <w:rFonts w:ascii="Courier New" w:hAnsi="Courier New" w:cs="Courier New" w:hint="default"/>
+      </w:rPr>
+    </w:lvl>
+    <w:lvl w:ilvl="8" w:tplc="04090005" w:tentative="1">
+      <w:start w:val="1"/>
+      <w:numFmt w:val="bullet"/>
+      <w:lvlText w:val=""/>
+      <w:lvlJc w:val="left"/>
+      <w:pPr>
+        <w:ind w:left="7207" w:hanging="360"/>
+      </w:pPr>
+      <w:rPr>
+        <w:rFonts w:ascii="Wingdings" w:hAnsi="Wingdings" w:hint="default"/>
+      </w:rPr>
+    </w:lvl>
+  </w:abstractNum>
+  <w:abstractNum w:abstractNumId="5" w15:restartNumberingAfterBreak="0">
     <w:nsid w:val="2C4809CB"/>
     <w:multiLevelType w:val="hybridMultilevel"/>
     <w:tmpl w:val="875C62AC"/>
@@ -3124,7 +3377,7 @@
       </w:rPr>
     </w:lvl>
   </w:abstractNum>
-  <w:abstractNum w:abstractNumId="5" w15:restartNumberingAfterBreak="0">
+  <w:abstractNum w:abstractNumId="6" w15:restartNumberingAfterBreak="0">
     <w:nsid w:val="327331C4"/>
     <w:multiLevelType w:val="hybridMultilevel"/>
     <w:tmpl w:val="7230F564"/>
@@ -3237,7 +3490,7 @@
       </w:rPr>
     </w:lvl>
   </w:abstractNum>
-  <w:abstractNum w:abstractNumId="6" w15:restartNumberingAfterBreak="0">
+  <w:abstractNum w:abstractNumId="7" w15:restartNumberingAfterBreak="0">
     <w:nsid w:val="33EA5278"/>
     <w:multiLevelType w:val="hybridMultilevel"/>
     <w:tmpl w:val="2916A1BA"/>
@@ -3350,7 +3603,7 @@
       </w:rPr>
     </w:lvl>
   </w:abstractNum>
-  <w:abstractNum w:abstractNumId="7" w15:restartNumberingAfterBreak="0">
+  <w:abstractNum w:abstractNumId="8" w15:restartNumberingAfterBreak="0">
     <w:nsid w:val="3845742E"/>
     <w:multiLevelType w:val="hybridMultilevel"/>
     <w:tmpl w:val="A5C02484"/>
@@ -3463,7 +3716,7 @@
       </w:rPr>
     </w:lvl>
   </w:abstractNum>
-  <w:abstractNum w:abstractNumId="8" w15:restartNumberingAfterBreak="0">
+  <w:abstractNum w:abstractNumId="9" w15:restartNumberingAfterBreak="0">
     <w:nsid w:val="460B593D"/>
     <w:multiLevelType w:val="hybridMultilevel"/>
     <w:tmpl w:val="9306D8C4"/>
@@ -3576,7 +3829,7 @@
       </w:rPr>
     </w:lvl>
   </w:abstractNum>
-  <w:abstractNum w:abstractNumId="9" w15:restartNumberingAfterBreak="0">
+  <w:abstractNum w:abstractNumId="10" w15:restartNumberingAfterBreak="0">
     <w:nsid w:val="49586611"/>
     <w:multiLevelType w:val="hybridMultilevel"/>
     <w:tmpl w:val="EE9EE616"/>
@@ -3689,7 +3942,7 @@
       </w:rPr>
     </w:lvl>
   </w:abstractNum>
-  <w:abstractNum w:abstractNumId="10" w15:restartNumberingAfterBreak="0">
+  <w:abstractNum w:abstractNumId="11" w15:restartNumberingAfterBreak="0">
     <w:nsid w:val="4FEB3BD4"/>
     <w:multiLevelType w:val="hybridMultilevel"/>
     <w:tmpl w:val="ECF2AD14"/>
@@ -3802,7 +4055,7 @@
       </w:rPr>
     </w:lvl>
   </w:abstractNum>
-  <w:abstractNum w:abstractNumId="11" w15:restartNumberingAfterBreak="0">
+  <w:abstractNum w:abstractNumId="12" w15:restartNumberingAfterBreak="0">
     <w:nsid w:val="529556F5"/>
     <w:multiLevelType w:val="hybridMultilevel"/>
     <w:tmpl w:val="562409E6"/>
@@ -3915,7 +4168,7 @@
       </w:rPr>
     </w:lvl>
   </w:abstractNum>
-  <w:abstractNum w:abstractNumId="12" w15:restartNumberingAfterBreak="0">
+  <w:abstractNum w:abstractNumId="13" w15:restartNumberingAfterBreak="0">
     <w:nsid w:val="55805A9D"/>
     <w:multiLevelType w:val="hybridMultilevel"/>
     <w:tmpl w:val="1E68BFD2"/>
@@ -4028,7 +4281,7 @@
       </w:rPr>
     </w:lvl>
   </w:abstractNum>
-  <w:abstractNum w:abstractNumId="13" w15:restartNumberingAfterBreak="0">
+  <w:abstractNum w:abstractNumId="14" w15:restartNumberingAfterBreak="0">
     <w:nsid w:val="578146C7"/>
     <w:multiLevelType w:val="hybridMultilevel"/>
     <w:tmpl w:val="283CDCE8"/>
@@ -4141,7 +4394,7 @@
       </w:rPr>
     </w:lvl>
   </w:abstractNum>
-  <w:abstractNum w:abstractNumId="14" w15:restartNumberingAfterBreak="0">
+  <w:abstractNum w:abstractNumId="15" w15:restartNumberingAfterBreak="0">
     <w:nsid w:val="5D1F27F0"/>
     <w:multiLevelType w:val="hybridMultilevel"/>
     <w:tmpl w:val="A042B3A4"/>
@@ -4254,7 +4507,7 @@
       </w:rPr>
     </w:lvl>
   </w:abstractNum>
-  <w:abstractNum w:abstractNumId="15" w15:restartNumberingAfterBreak="0">
+  <w:abstractNum w:abstractNumId="16" w15:restartNumberingAfterBreak="0">
     <w:nsid w:val="5E522E37"/>
     <w:multiLevelType w:val="hybridMultilevel"/>
     <w:tmpl w:val="5C2C6846"/>
@@ -4367,7 +4620,7 @@
       </w:rPr>
     </w:lvl>
   </w:abstractNum>
-  <w:abstractNum w:abstractNumId="16" w15:restartNumberingAfterBreak="0">
+  <w:abstractNum w:abstractNumId="17" w15:restartNumberingAfterBreak="0">
     <w:nsid w:val="5EF47C7C"/>
     <w:multiLevelType w:val="hybridMultilevel"/>
     <w:tmpl w:val="C798858A"/>
@@ -4480,7 +4733,7 @@
       </w:rPr>
     </w:lvl>
   </w:abstractNum>
-  <w:abstractNum w:abstractNumId="17" w15:restartNumberingAfterBreak="0">
+  <w:abstractNum w:abstractNumId="18" w15:restartNumberingAfterBreak="0">
     <w:nsid w:val="5FF039D2"/>
     <w:multiLevelType w:val="hybridMultilevel"/>
     <w:tmpl w:val="F1DAC31E"/>
@@ -4593,7 +4846,7 @@
       </w:rPr>
     </w:lvl>
   </w:abstractNum>
-  <w:abstractNum w:abstractNumId="18" w15:restartNumberingAfterBreak="0">
+  <w:abstractNum w:abstractNumId="19" w15:restartNumberingAfterBreak="0">
     <w:nsid w:val="615D6C17"/>
     <w:multiLevelType w:val="hybridMultilevel"/>
     <w:tmpl w:val="10748118"/>
@@ -4706,7 +4959,120 @@
       </w:rPr>
     </w:lvl>
   </w:abstractNum>
-  <w:abstractNum w:abstractNumId="19" w15:restartNumberingAfterBreak="0">
+  <w:abstractNum w:abstractNumId="20" w15:restartNumberingAfterBreak="0">
+    <w:nsid w:val="61A366D2"/>
+    <w:multiLevelType w:val="hybridMultilevel"/>
+    <w:tmpl w:val="AB9AE214"/>
+    <w:lvl w:ilvl="0" w:tplc="04090003">
+      <w:start w:val="1"/>
+      <w:numFmt w:val="bullet"/>
+      <w:lvlText w:val="o"/>
+      <w:lvlJc w:val="left"/>
+      <w:pPr>
+        <w:ind w:left="1800" w:hanging="360"/>
+      </w:pPr>
+      <w:rPr>
+        <w:rFonts w:ascii="Courier New" w:hAnsi="Courier New" w:cs="Courier New" w:hint="default"/>
+      </w:rPr>
+    </w:lvl>
+    <w:lvl w:ilvl="1" w:tplc="04090003" w:tentative="1">
+      <w:start w:val="1"/>
+      <w:numFmt w:val="bullet"/>
+      <w:lvlText w:val="o"/>
+      <w:lvlJc w:val="left"/>
+      <w:pPr>
+        <w:ind w:left="2520" w:hanging="360"/>
+      </w:pPr>
+      <w:rPr>
+        <w:rFonts w:ascii="Courier New" w:hAnsi="Courier New" w:cs="Courier New" w:hint="default"/>
+      </w:rPr>
+    </w:lvl>
+    <w:lvl w:ilvl="2" w:tplc="04090005" w:tentative="1">
+      <w:start w:val="1"/>
+      <w:numFmt w:val="bullet"/>
+      <w:lvlText w:val=""/>
+      <w:lvlJc w:val="left"/>
+      <w:pPr>
+        <w:ind w:left="3240" w:hanging="360"/>
+      </w:pPr>
+      <w:rPr>
+        <w:rFonts w:ascii="Wingdings" w:hAnsi="Wingdings" w:hint="default"/>
+      </w:rPr>
+    </w:lvl>
+    <w:lvl w:ilvl="3" w:tplc="04090001" w:tentative="1">
+      <w:start w:val="1"/>
+      <w:numFmt w:val="bullet"/>
+      <w:lvlText w:val=""/>
+      <w:lvlJc w:val="left"/>
+      <w:pPr>
+        <w:ind w:left="3960" w:hanging="360"/>
+      </w:pPr>
+      <w:rPr>
+        <w:rFonts w:ascii="Symbol" w:hAnsi="Symbol" w:hint="default"/>
+      </w:rPr>
+    </w:lvl>
+    <w:lvl w:ilvl="4" w:tplc="04090003" w:tentative="1">
+      <w:start w:val="1"/>
+      <w:numFmt w:val="bullet"/>
+      <w:lvlText w:val="o"/>
+      <w:lvlJc w:val="left"/>
+      <w:pPr>
+        <w:ind w:left="4680" w:hanging="360"/>
+      </w:pPr>
+      <w:rPr>
+        <w:rFonts w:ascii="Courier New" w:hAnsi="Courier New" w:cs="Courier New" w:hint="default"/>
+      </w:rPr>
+    </w:lvl>
+    <w:lvl w:ilvl="5" w:tplc="04090005" w:tentative="1">
+      <w:start w:val="1"/>
+      <w:numFmt w:val="bullet"/>
+      <w:lvlText w:val=""/>
+      <w:lvlJc w:val="left"/>
+      <w:pPr>
+        <w:ind w:left="5400" w:hanging="360"/>
+      </w:pPr>
+      <w:rPr>
+        <w:rFonts w:ascii="Wingdings" w:hAnsi="Wingdings" w:hint="default"/>
+      </w:rPr>
+    </w:lvl>
+    <w:lvl w:ilvl="6" w:tplc="04090001" w:tentative="1">
+      <w:start w:val="1"/>
+      <w:numFmt w:val="bullet"/>
+      <w:lvlText w:val=""/>
+      <w:lvlJc w:val="left"/>
+      <w:pPr>
+        <w:ind w:left="6120" w:hanging="360"/>
+      </w:pPr>
+      <w:rPr>
+        <w:rFonts w:ascii="Symbol" w:hAnsi="Symbol" w:hint="default"/>
+      </w:rPr>
+    </w:lvl>
+    <w:lvl w:ilvl="7" w:tplc="04090003" w:tentative="1">
+      <w:start w:val="1"/>
+      <w:numFmt w:val="bullet"/>
+      <w:lvlText w:val="o"/>
+      <w:lvlJc w:val="left"/>
+      <w:pPr>
+        <w:ind w:left="6840" w:hanging="360"/>
+      </w:pPr>
+      <w:rPr>
+        <w:rFonts w:ascii="Courier New" w:hAnsi="Courier New" w:cs="Courier New" w:hint="default"/>
+      </w:rPr>
+    </w:lvl>
+    <w:lvl w:ilvl="8" w:tplc="04090005" w:tentative="1">
+      <w:start w:val="1"/>
+      <w:numFmt w:val="bullet"/>
+      <w:lvlText w:val=""/>
+      <w:lvlJc w:val="left"/>
+      <w:pPr>
+        <w:ind w:left="7560" w:hanging="360"/>
+      </w:pPr>
+      <w:rPr>
+        <w:rFonts w:ascii="Wingdings" w:hAnsi="Wingdings" w:hint="default"/>
+      </w:rPr>
+    </w:lvl>
+  </w:abstractNum>
+  <w:abstractNum w:abstractNumId="21" w15:restartNumberingAfterBreak="0">
     <w:nsid w:val="6E2E307C"/>
     <w:multiLevelType w:val="hybridMultilevel"/>
     <w:tmpl w:val="6EB6B97E"/>
@@ -4819,7 +5185,7 @@
       </w:rPr>
     </w:lvl>
   </w:abstractNum>
-  <w:abstractNum w:abstractNumId="20" w15:restartNumberingAfterBreak="0">
+  <w:abstractNum w:abstractNumId="22" w15:restartNumberingAfterBreak="0">
     <w:nsid w:val="71DD7443"/>
     <w:multiLevelType w:val="hybridMultilevel"/>
     <w:tmpl w:val="10304BE0"/>
@@ -4932,7 +5298,7 @@
       </w:rPr>
     </w:lvl>
   </w:abstractNum>
-  <w:abstractNum w:abstractNumId="21" w15:restartNumberingAfterBreak="0">
+  <w:abstractNum w:abstractNumId="23" w15:restartNumberingAfterBreak="0">
     <w:nsid w:val="74C90FC3"/>
     <w:multiLevelType w:val="hybridMultilevel"/>
     <w:tmpl w:val="E0ACD83E"/>
@@ -5045,7 +5411,7 @@
       </w:rPr>
     </w:lvl>
   </w:abstractNum>
-  <w:abstractNum w:abstractNumId="22" w15:restartNumberingAfterBreak="0">
+  <w:abstractNum w:abstractNumId="24" w15:restartNumberingAfterBreak="0">
     <w:nsid w:val="7C12135B"/>
     <w:multiLevelType w:val="hybridMultilevel"/>
     <w:tmpl w:val="A27E67D8"/>
@@ -5158,7 +5524,7 @@
       </w:rPr>
     </w:lvl>
   </w:abstractNum>
-  <w:abstractNum w:abstractNumId="23" w15:restartNumberingAfterBreak="0">
+  <w:abstractNum w:abstractNumId="25" w15:restartNumberingAfterBreak="0">
     <w:nsid w:val="7EE60BA5"/>
     <w:multiLevelType w:val="hybridMultilevel"/>
     <w:tmpl w:val="1CA8CAA8"/>
@@ -5275,73 +5641,79 @@
     <w:abstractNumId w:val="0"/>
   </w:num>
   <w:num w:numId="2" w16cid:durableId="2048986003">
-    <w:abstractNumId w:val="5"/>
+    <w:abstractNumId w:val="6"/>
   </w:num>
   <w:num w:numId="3" w16cid:durableId="1635990353">
-    <w:abstractNumId w:val="9"/>
+    <w:abstractNumId w:val="10"/>
   </w:num>
   <w:num w:numId="4" w16cid:durableId="885339425">
-    <w:abstractNumId w:val="19"/>
+    <w:abstractNumId w:val="21"/>
   </w:num>
   <w:num w:numId="5" w16cid:durableId="1227498579">
-    <w:abstractNumId w:val="10"/>
+    <w:abstractNumId w:val="11"/>
   </w:num>
   <w:num w:numId="6" w16cid:durableId="1054045818">
     <w:abstractNumId w:val="1"/>
   </w:num>
   <w:num w:numId="7" w16cid:durableId="950697928">
+    <w:abstractNumId w:val="25"/>
+  </w:num>
+  <w:num w:numId="8" w16cid:durableId="898787376">
+    <w:abstractNumId w:val="8"/>
+  </w:num>
+  <w:num w:numId="9" w16cid:durableId="1866674311">
+    <w:abstractNumId w:val="15"/>
+  </w:num>
+  <w:num w:numId="10" w16cid:durableId="1141846197">
+    <w:abstractNumId w:val="14"/>
+  </w:num>
+  <w:num w:numId="11" w16cid:durableId="1256134823">
     <w:abstractNumId w:val="23"/>
   </w:num>
-  <w:num w:numId="8" w16cid:durableId="898787376">
-    <w:abstractNumId w:val="7"/>
-  </w:num>
-  <w:num w:numId="9" w16cid:durableId="1866674311">
-    <w:abstractNumId w:val="14"/>
-  </w:num>
-  <w:num w:numId="10" w16cid:durableId="1141846197">
-    <w:abstractNumId w:val="13"/>
-  </w:num>
-  <w:num w:numId="11" w16cid:durableId="1256134823">
-    <w:abstractNumId w:val="21"/>
-  </w:num>
   <w:num w:numId="12" w16cid:durableId="998730715">
-    <w:abstractNumId w:val="22"/>
+    <w:abstractNumId w:val="24"/>
   </w:num>
   <w:num w:numId="13" w16cid:durableId="586302782">
     <w:abstractNumId w:val="2"/>
   </w:num>
   <w:num w:numId="14" w16cid:durableId="1425298523">
+    <w:abstractNumId w:val="18"/>
+  </w:num>
+  <w:num w:numId="15" w16cid:durableId="62260024">
+    <w:abstractNumId w:val="7"/>
+  </w:num>
+  <w:num w:numId="16" w16cid:durableId="1288781416">
+    <w:abstractNumId w:val="16"/>
+  </w:num>
+  <w:num w:numId="17" w16cid:durableId="801919575">
+    <w:abstractNumId w:val="5"/>
+  </w:num>
+  <w:num w:numId="18" w16cid:durableId="109131157">
+    <w:abstractNumId w:val="13"/>
+  </w:num>
+  <w:num w:numId="19" w16cid:durableId="596713408">
+    <w:abstractNumId w:val="9"/>
+  </w:num>
+  <w:num w:numId="20" w16cid:durableId="954294744">
     <w:abstractNumId w:val="17"/>
   </w:num>
-  <w:num w:numId="15" w16cid:durableId="62260024">
-    <w:abstractNumId w:val="6"/>
-  </w:num>
-  <w:num w:numId="16" w16cid:durableId="1288781416">
-    <w:abstractNumId w:val="15"/>
-  </w:num>
-  <w:num w:numId="17" w16cid:durableId="801919575">
-    <w:abstractNumId w:val="4"/>
-  </w:num>
-  <w:num w:numId="18" w16cid:durableId="109131157">
+  <w:num w:numId="21" w16cid:durableId="1697610178">
     <w:abstractNumId w:val="12"/>
   </w:num>
-  <w:num w:numId="19" w16cid:durableId="596713408">
-    <w:abstractNumId w:val="8"/>
-  </w:num>
-  <w:num w:numId="20" w16cid:durableId="954294744">
-    <w:abstractNumId w:val="16"/>
-  </w:num>
-  <w:num w:numId="21" w16cid:durableId="1697610178">
-    <w:abstractNumId w:val="11"/>
-  </w:num>
   <w:num w:numId="22" w16cid:durableId="562527583">
-    <w:abstractNumId w:val="20"/>
+    <w:abstractNumId w:val="22"/>
   </w:num>
   <w:num w:numId="23" w16cid:durableId="1542745074">
-    <w:abstractNumId w:val="18"/>
+    <w:abstractNumId w:val="19"/>
   </w:num>
   <w:num w:numId="24" w16cid:durableId="1285162631">
     <w:abstractNumId w:val="3"/>
+  </w:num>
+  <w:num w:numId="25" w16cid:durableId="1848247698">
+    <w:abstractNumId w:val="20"/>
+  </w:num>
+  <w:num w:numId="26" w16cid:durableId="1826117371">
+    <w:abstractNumId w:val="4"/>
   </w:num>
 </w:numbering>
 </file>
@@ -6558,6 +6930,23 @@
 </file>
 
 <file path=customXml/item1.xml><?xml version="1.0" encoding="utf-8"?>
+<?mso-contentType ?>
+<FormTemplates xmlns="http://schemas.microsoft.com/sharepoint/v3/contenttype/forms">
+  <Display>DocumentLibraryForm</Display>
+  <Edit>DocumentLibraryForm</Edit>
+  <New>DocumentLibraryForm</New>
+</FormTemplates>
+</file>
+
+<file path=customXml/item2.xml><?xml version="1.0" encoding="utf-8"?>
+<p:properties xmlns:p="http://schemas.microsoft.com/office/2006/metadata/properties" xmlns:xsi="http://www.w3.org/2001/XMLSchema-instance" xmlns:pc="http://schemas.microsoft.com/office/infopath/2007/PartnerControls">
+  <documentManagement>
+    <_activity xmlns="a57d2ae4-67d8-4586-85cf-6d9a049ca5fe" xsi:nil="true"/>
+  </documentManagement>
+</p:properties>
+</file>
+
+<file path=customXml/item3.xml><?xml version="1.0" encoding="utf-8"?>
 <ct:contentTypeSchema xmlns:ct="http://schemas.microsoft.com/office/2006/metadata/contentType" xmlns:ma="http://schemas.microsoft.com/office/2006/metadata/properties/metaAttributes" ct:_="" ma:_="" ma:contentTypeName="Document" ma:contentTypeID="0x01010001E42C02610BE345A905EDC2B1ED8212" ma:contentTypeVersion="11" ma:contentTypeDescription="Create a new document." ma:contentTypeScope="" ma:versionID="30e2db5fb6ed5313b23a1c6cf466b5d4">
   <xsd:schema xmlns:xsd="http://www.w3.org/2001/XMLSchema" xmlns:xs="http://www.w3.org/2001/XMLSchema" xmlns:p="http://schemas.microsoft.com/office/2006/metadata/properties" xmlns:ns3="a57d2ae4-67d8-4586-85cf-6d9a049ca5fe" xmlns:ns4="880a9027-d411-4b11-9936-8799f1f5c09c" targetNamespace="http://schemas.microsoft.com/office/2006/metadata/properties" ma:root="true" ma:fieldsID="bff47ac83ac5e7d74a22075b8ee46627" ns3:_="" ns4:_="">
     <xsd:import namespace="a57d2ae4-67d8-4586-85cf-6d9a049ca5fe"/>
@@ -6764,24 +7153,25 @@
 </ct:contentTypeSchema>
 </file>
 
-<file path=customXml/item2.xml><?xml version="1.0" encoding="utf-8"?>
-<p:properties xmlns:p="http://schemas.microsoft.com/office/2006/metadata/properties" xmlns:xsi="http://www.w3.org/2001/XMLSchema-instance" xmlns:pc="http://schemas.microsoft.com/office/infopath/2007/PartnerControls">
-  <documentManagement>
-    <_activity xmlns="a57d2ae4-67d8-4586-85cf-6d9a049ca5fe" xsi:nil="true"/>
-  </documentManagement>
-</p:properties>
+<file path=customXml/itemProps1.xml><?xml version="1.0" encoding="utf-8"?>
+<ds:datastoreItem xmlns:ds="http://schemas.openxmlformats.org/officeDocument/2006/customXml" ds:itemID="{82A2135D-EC39-4D9A-8E58-C3B131CE33C6}">
+  <ds:schemaRefs>
+    <ds:schemaRef ds:uri="http://schemas.microsoft.com/sharepoint/v3/contenttype/forms"/>
+  </ds:schemaRefs>
+</ds:datastoreItem>
 </file>
 
-<file path=customXml/item3.xml><?xml version="1.0" encoding="utf-8"?>
-<?mso-contentType ?>
-<FormTemplates xmlns="http://schemas.microsoft.com/sharepoint/v3/contenttype/forms">
-  <Display>DocumentLibraryForm</Display>
-  <Edit>DocumentLibraryForm</Edit>
-  <New>DocumentLibraryForm</New>
-</FormTemplates>
+<file path=customXml/itemProps2.xml><?xml version="1.0" encoding="utf-8"?>
+<ds:datastoreItem xmlns:ds="http://schemas.openxmlformats.org/officeDocument/2006/customXml" ds:itemID="{E10CC301-7781-4737-A96F-48AAA21028B8}">
+  <ds:schemaRefs>
+    <ds:schemaRef ds:uri="http://schemas.microsoft.com/office/2006/metadata/properties"/>
+    <ds:schemaRef ds:uri="http://schemas.microsoft.com/office/infopath/2007/PartnerControls"/>
+    <ds:schemaRef ds:uri="a57d2ae4-67d8-4586-85cf-6d9a049ca5fe"/>
+  </ds:schemaRefs>
+</ds:datastoreItem>
 </file>
 
-<file path=customXml/itemProps1.xml><?xml version="1.0" encoding="utf-8"?>
+<file path=customXml/itemProps3.xml><?xml version="1.0" encoding="utf-8"?>
 <ds:datastoreItem xmlns:ds="http://schemas.openxmlformats.org/officeDocument/2006/customXml" ds:itemID="{23839DA4-69A3-4929-8D66-807B99B20C91}">
   <ds:schemaRefs>
     <ds:schemaRef ds:uri="http://schemas.microsoft.com/office/2006/metadata/contentType"/>
@@ -6798,22 +7188,4 @@
     <ds:schemaRef ds:uri="http://schemas.microsoft.com/internal/obd"/>
   </ds:schemaRefs>
 </ds:datastoreItem>
-</file>
-
-<file path=customXml/itemProps2.xml><?xml version="1.0" encoding="utf-8"?>
-<ds:datastoreItem xmlns:ds="http://schemas.openxmlformats.org/officeDocument/2006/customXml" ds:itemID="{E10CC301-7781-4737-A96F-48AAA21028B8}">
-  <ds:schemaRefs>
-    <ds:schemaRef ds:uri="http://schemas.microsoft.com/office/2006/metadata/properties"/>
-    <ds:schemaRef ds:uri="http://schemas.microsoft.com/office/infopath/2007/PartnerControls"/>
-    <ds:schemaRef ds:uri="a57d2ae4-67d8-4586-85cf-6d9a049ca5fe"/>
-  </ds:schemaRefs>
-</ds:datastoreItem>
-</file>
-
-<file path=customXml/itemProps3.xml><?xml version="1.0" encoding="utf-8"?>
-<ds:datastoreItem xmlns:ds="http://schemas.openxmlformats.org/officeDocument/2006/customXml" ds:itemID="{82A2135D-EC39-4D9A-8E58-C3B131CE33C6}">
-  <ds:schemaRefs>
-    <ds:schemaRef ds:uri="http://schemas.microsoft.com/sharepoint/v3/contenttype/forms"/>
-  </ds:schemaRefs>
-</ds:datastoreItem>
 </file>
</xml_diff>

<commit_message>
added new comments from 1/26/2024
added to previous comments from meeting on 1/22
</commit_message>
<xml_diff>
--- a/documents/testing/Survey123 BetaTesting_Jan2024.docx
+++ b/documents/testing/Survey123 BetaTesting_Jan2024.docx
@@ -110,15 +110,7 @@
         <w:t xml:space="preserve"> goes back to</w:t>
       </w:r>
       <w:r>
-        <w:t xml:space="preserve"> offline area even if online, </w:t>
-      </w:r>
-      <w:proofErr w:type="gramStart"/>
-      <w:r>
-        <w:t>have to</w:t>
-      </w:r>
-      <w:proofErr w:type="gramEnd"/>
-      <w:r>
-        <w:t xml:space="preserve"> go back to get to online area</w:t>
+        <w:t xml:space="preserve"> offline area even if online, have to go back to get to online area</w:t>
       </w:r>
       <w:r>
         <w:t xml:space="preserve"> </w:t>
@@ -148,15 +140,7 @@
         <w:t xml:space="preserve">Important that staff understand the “Acquiring location” will continue to </w:t>
       </w:r>
       <w:r>
-        <w:t xml:space="preserve">flash </w:t>
-      </w:r>
-      <w:proofErr w:type="gramStart"/>
-      <w:r>
-        <w:t>regardless</w:t>
-      </w:r>
-      <w:proofErr w:type="gramEnd"/>
-      <w:r>
-        <w:t xml:space="preserve"> if online or offline- do not need to wait on it to stop</w:t>
+        <w:t>flash regardless if online or offline- do not need to wait on it to stop</w:t>
       </w:r>
     </w:p>
     <w:p>
@@ -218,15 +202,7 @@
         <w:t>”</w:t>
       </w:r>
       <w:r>
-        <w:t xml:space="preserve"> It automatically names download Area 1, 2, 3, 3, </w:t>
-      </w:r>
-      <w:proofErr w:type="spellStart"/>
-      <w:r>
-        <w:t>etc</w:t>
-      </w:r>
-      <w:proofErr w:type="spellEnd"/>
-      <w:r>
-        <w:t xml:space="preserve"> based on how many times you have it downloaded.</w:t>
+        <w:t xml:space="preserve"> It automatically names download Area 1, 2, 3, 3, etc based on how many times you have it downloaded.</w:t>
       </w:r>
     </w:p>
     <w:p>
@@ -312,10 +288,7 @@
         </w:numPr>
       </w:pPr>
       <w:r>
-        <w:t>No issues with navigation from FM to Survey123 on phone</w:t>
-      </w:r>
-      <w:r>
-        <w:t xml:space="preserve"> on or offline</w:t>
+        <w:t>No issues with navigation from FM to Survey123 on phone on or offline</w:t>
       </w:r>
     </w:p>
     <w:p>
@@ -355,15 +328,7 @@
         <w:t>No comments. Worked well on laptop and phone.</w:t>
       </w:r>
       <w:r>
-        <w:t xml:space="preserve"> Scrolling is harder on laptop with no scroll bar. Some </w:t>
-      </w:r>
-      <w:proofErr w:type="gramStart"/>
-      <w:r>
-        <w:t>computers  (</w:t>
-      </w:r>
-      <w:proofErr w:type="gramEnd"/>
-      <w:r>
-        <w:t>Steve’s) much harder to use apps</w:t>
+        <w:t xml:space="preserve"> Scrolling is harder on laptop with no scroll bar. Some computers  (Steve’s) much harder to use apps</w:t>
       </w:r>
     </w:p>
     <w:p>
@@ -417,15 +382,7 @@
         </w:numPr>
       </w:pPr>
       <w:r>
-        <w:t xml:space="preserve">If you turn off </w:t>
-      </w:r>
-      <w:proofErr w:type="gramStart"/>
-      <w:r>
-        <w:t>computer</w:t>
-      </w:r>
-      <w:proofErr w:type="gramEnd"/>
-      <w:r>
-        <w:t xml:space="preserve"> or restart it, opening Survey123 initially without </w:t>
+        <w:t xml:space="preserve">If you turn off computer or restart it, opening Survey123 initially without </w:t>
       </w:r>
       <w:r>
         <w:t xml:space="preserve">internet </w:t>
@@ -444,20 +401,15 @@
           <w:ilvl w:val="1"/>
           <w:numId w:val="3"/>
         </w:numPr>
-      </w:pPr>
-      <w:r>
-        <w:t xml:space="preserve">If you open a previously submitted survey to the </w:t>
-      </w:r>
-      <w:proofErr w:type="gramStart"/>
-      <w:r>
-        <w:t xml:space="preserve">Outbox,  </w:t>
-      </w:r>
-      <w:r>
-        <w:t>all</w:t>
-      </w:r>
-      <w:proofErr w:type="gramEnd"/>
-      <w:r>
-        <w:t xml:space="preserve"> the values for </w:t>
+        <w:rPr>
+          <w:ins w:id="0" w:author="Katie Price" w:date="2024-01-26T13:16:00Z"/>
+        </w:rPr>
+      </w:pPr>
+      <w:r>
+        <w:t xml:space="preserve">If you open a previously submitted survey to the Outbox,  </w:t>
+      </w:r>
+      <w:r>
+        <w:t xml:space="preserve">all the values for </w:t>
       </w:r>
       <w:r>
         <w:rPr>
@@ -489,48 +441,188 @@
         <w:t xml:space="preserve">Closing and not saving changes keeps the original </w:t>
       </w:r>
       <w:r>
-        <w:t xml:space="preserve">survey with attachments </w:t>
-      </w:r>
-      <w:proofErr w:type="spellStart"/>
-      <w:r>
-        <w:t>etc</w:t>
-      </w:r>
-      <w:proofErr w:type="spellEnd"/>
+        <w:t>survey with attachments etc</w:t>
+      </w:r>
       <w:r>
         <w:t>-</w:t>
       </w:r>
-      <w:r>
-        <w:rPr>
-          <w:color w:val="FF0000"/>
-        </w:rPr>
-        <w:t>KP to add which fields erase</w:t>
-      </w:r>
-      <w:r>
-        <w:rPr>
-          <w:color w:val="FF0000"/>
-        </w:rPr>
-        <w:t>d and which cannot be updated</w:t>
-      </w:r>
-      <w:r>
-        <w:rPr>
-          <w:color w:val="FF0000"/>
-        </w:rPr>
-        <w:t xml:space="preserve"> – do we need a refresh calculation button?</w:t>
-      </w:r>
-      <w:r>
-        <w:rPr>
-          <w:color w:val="FF0000"/>
-        </w:rPr>
-        <w:t xml:space="preserve"> Need to test recalculation when not in </w:t>
-      </w:r>
-      <w:proofErr w:type="gramStart"/>
-      <w:r>
-        <w:rPr>
-          <w:color w:val="FF0000"/>
-        </w:rPr>
-        <w:t>Outbox</w:t>
-      </w:r>
-      <w:proofErr w:type="gramEnd"/>
+    </w:p>
+    <w:p>
+      <w:pPr>
+        <w:pStyle w:val="ListParagraph"/>
+        <w:numPr>
+          <w:ilvl w:val="3"/>
+          <w:numId w:val="3"/>
+        </w:numPr>
+        <w:rPr>
+          <w:ins w:id="1" w:author="Katie Price" w:date="2024-01-26T13:18:00Z"/>
+        </w:rPr>
+      </w:pPr>
+      <w:ins w:id="2" w:author="Katie Price" w:date="2024-01-26T13:16:00Z">
+        <w:r>
+          <w:t>Fields that disappear after reopening Outbox</w:t>
+        </w:r>
+      </w:ins>
+      <w:ins w:id="3" w:author="Katie Price" w:date="2024-01-26T13:17:00Z">
+        <w:r>
+          <w:t>:</w:t>
+        </w:r>
+      </w:ins>
+      <w:ins w:id="4" w:author="Katie Price" w:date="2024-01-26T13:18:00Z">
+        <w:r>
+          <w:t xml:space="preserve"> </w:t>
+        </w:r>
+      </w:ins>
+      <w:ins w:id="5" w:author="Katie Price" w:date="2024-01-26T13:17:00Z">
+        <w:r>
+          <w:t>Everything under Data Logger (Part 1)</w:t>
+        </w:r>
+      </w:ins>
+      <w:ins w:id="6" w:author="Katie Price" w:date="2024-01-26T13:18:00Z">
+        <w:r>
+          <w:t xml:space="preserve"> and Data Logger (Part 2)</w:t>
+        </w:r>
+      </w:ins>
+      <w:ins w:id="7" w:author="Katie Price" w:date="2024-01-26T13:17:00Z">
+        <w:r>
+          <w:t>- comes up as starting fresh</w:t>
+        </w:r>
+      </w:ins>
+    </w:p>
+    <w:p>
+      <w:pPr>
+        <w:pStyle w:val="ListParagraph"/>
+        <w:numPr>
+          <w:ilvl w:val="3"/>
+          <w:numId w:val="3"/>
+        </w:numPr>
+        <w:rPr>
+          <w:ins w:id="8" w:author="Katie Price" w:date="2024-01-26T13:19:00Z"/>
+        </w:rPr>
+      </w:pPr>
+      <w:ins w:id="9" w:author="Katie Price" w:date="2024-01-26T13:18:00Z">
+        <w:r>
+          <w:t xml:space="preserve">Rainfall, discharge kept as </w:t>
+        </w:r>
+        <w:r>
+          <w:t>initiall</w:t>
+        </w:r>
+      </w:ins>
+      <w:ins w:id="10" w:author="Katie Price" w:date="2024-01-26T13:19:00Z">
+        <w:r>
+          <w:t>y entered</w:t>
+        </w:r>
+      </w:ins>
+    </w:p>
+    <w:p>
+      <w:pPr>
+        <w:pStyle w:val="ListParagraph"/>
+        <w:numPr>
+          <w:ilvl w:val="3"/>
+          <w:numId w:val="3"/>
+        </w:numPr>
+        <w:rPr>
+          <w:ins w:id="11" w:author="Katie Price" w:date="2024-01-26T13:27:00Z"/>
+        </w:rPr>
+      </w:pPr>
+      <w:ins w:id="12" w:author="Katie Price" w:date="2024-01-26T13:19:00Z">
+        <w:r>
+          <w:t xml:space="preserve">When changing the Water Level from MP, </w:t>
+        </w:r>
+      </w:ins>
+      <w:ins w:id="13" w:author="Katie Price" w:date="2024-01-26T13:20:00Z">
+        <w:r>
+          <w:t>recalculation is not made in Outbox</w:t>
+        </w:r>
+      </w:ins>
+      <w:ins w:id="14" w:author="Katie Price" w:date="2024-01-26T13:29:00Z">
+        <w:r>
+          <w:t xml:space="preserve"> (do we need a refresh button?)</w:t>
+        </w:r>
+      </w:ins>
+    </w:p>
+    <w:p>
+      <w:pPr>
+        <w:pStyle w:val="ListParagraph"/>
+        <w:numPr>
+          <w:ilvl w:val="3"/>
+          <w:numId w:val="3"/>
+        </w:numPr>
+        <w:rPr>
+          <w:ins w:id="15" w:author="Katie Price" w:date="2024-01-26T13:17:00Z"/>
+        </w:rPr>
+      </w:pPr>
+      <w:ins w:id="16" w:author="Katie Price" w:date="2024-01-26T13:28:00Z">
+        <w:r>
+          <w:t xml:space="preserve">In </w:t>
+        </w:r>
+      </w:ins>
+      <w:ins w:id="17" w:author="Katie Price" w:date="2024-01-26T13:29:00Z">
+        <w:r>
+          <w:t xml:space="preserve">an </w:t>
+        </w:r>
+      </w:ins>
+      <w:ins w:id="18" w:author="Katie Price" w:date="2024-01-26T13:28:00Z">
+        <w:r>
+          <w:t xml:space="preserve">open and ongoing survey, new Water Level from MP can be re-entered and </w:t>
+        </w:r>
+        <w:r>
+          <w:t>a new calculated value wil</w:t>
+        </w:r>
+      </w:ins>
+      <w:ins w:id="19" w:author="Katie Price" w:date="2024-01-26T13:29:00Z">
+        <w:r>
+          <w:t>l appear</w:t>
+        </w:r>
+      </w:ins>
+    </w:p>
+    <w:p>
+      <w:pPr>
+        <w:pStyle w:val="ListParagraph"/>
+        <w:numPr>
+          <w:ilvl w:val="3"/>
+          <w:numId w:val="3"/>
+        </w:numPr>
+        <w:rPr>
+          <w:del w:id="20" w:author="Katie Price" w:date="2024-01-26T13:29:00Z"/>
+        </w:rPr>
+        <w:pPrChange w:id="21" w:author="Katie Price" w:date="2024-01-26T13:16:00Z">
+          <w:pPr>
+            <w:pStyle w:val="ListParagraph"/>
+            <w:numPr>
+              <w:ilvl w:val="1"/>
+              <w:numId w:val="3"/>
+            </w:numPr>
+            <w:ind w:left="1440" w:hanging="360"/>
+          </w:pPr>
+        </w:pPrChange>
+      </w:pPr>
+      <w:del w:id="22" w:author="Katie Price" w:date="2024-01-26T13:29:00Z">
+        <w:r>
+          <w:rPr>
+            <w:color w:val="FF0000"/>
+          </w:rPr>
+          <w:delText>KP to add which fields erase</w:delText>
+        </w:r>
+        <w:r>
+          <w:rPr>
+            <w:color w:val="FF0000"/>
+          </w:rPr>
+          <w:delText>d and which cannot be updated</w:delText>
+        </w:r>
+        <w:r>
+          <w:rPr>
+            <w:color w:val="FF0000"/>
+          </w:rPr>
+          <w:delText xml:space="preserve"> – do we need a refresh calculation button?</w:delText>
+        </w:r>
+        <w:r>
+          <w:rPr>
+            <w:color w:val="FF0000"/>
+          </w:rPr>
+          <w:delText xml:space="preserve"> Need to test recalculation when not in Outbox</w:delText>
+        </w:r>
+      </w:del>
     </w:p>
     <w:p>
       <w:pPr>
@@ -551,13 +643,8 @@
         <w:t>Save as Draft</w:t>
       </w:r>
       <w:r>
-        <w:t xml:space="preserve"> not available in offline </w:t>
-      </w:r>
-      <w:proofErr w:type="gramStart"/>
-      <w:r>
-        <w:t>mode</w:t>
-      </w:r>
-      <w:proofErr w:type="gramEnd"/>
+        <w:t xml:space="preserve"> not available in offline mode</w:t>
+      </w:r>
     </w:p>
     <w:p>
       <w:pPr>
@@ -631,13 +718,8 @@
         <w:t>to next station as long as you disregard errors</w:t>
       </w:r>
       <w:r>
-        <w:t xml:space="preserve"> 0 and </w:t>
-      </w:r>
-      <w:proofErr w:type="gramStart"/>
-      <w:r>
-        <w:t>3</w:t>
-      </w:r>
-      <w:proofErr w:type="gramEnd"/>
+        <w:t xml:space="preserve"> 0 and 3</w:t>
+      </w:r>
     </w:p>
     <w:p>
       <w:pPr>
@@ -775,16 +857,8 @@
         <w:rPr>
           <w:color w:val="FF0000"/>
         </w:rPr>
-        <w:t xml:space="preserve"> </w:t>
-      </w:r>
-      <w:proofErr w:type="gramStart"/>
-      <w:r>
-        <w:rPr>
-          <w:color w:val="FF0000"/>
-        </w:rPr>
-        <w:t>FV</w:t>
-      </w:r>
-      <w:proofErr w:type="gramEnd"/>
+        <w:t xml:space="preserve"> FV</w:t>
+      </w:r>
     </w:p>
     <w:p>
       <w:pPr>
@@ -795,15 +869,8 @@
         </w:numPr>
       </w:pPr>
       <w:r>
-        <w:t xml:space="preserve">Survey123/ FM uses a lot of </w:t>
-      </w:r>
-      <w:proofErr w:type="gramStart"/>
-      <w:r>
-        <w:t>battery</w:t>
-      </w:r>
-      <w:proofErr w:type="gramEnd"/>
-      <w:r>
-        <w:t xml:space="preserve">. Killed Steve’s laptop that was at ~85% to start with. We were </w:t>
+        <w:lastRenderedPageBreak/>
+        <w:t xml:space="preserve">Survey123/ FM uses a lot of battery. Killed Steve’s laptop that was at ~85% to start with. We were </w:t>
       </w:r>
       <w:r>
         <w:t xml:space="preserve">at the </w:t>
@@ -832,6 +899,13 @@
       <w:r>
         <w:rPr>
           <w:color w:val="A02B93" w:themeColor="accent5"/>
+          <w:sz w:val="32"/>
+          <w:szCs w:val="32"/>
+          <w:rPrChange w:id="23" w:author="Katie Price" w:date="2024-01-26T13:49:00Z">
+            <w:rPr>
+              <w:color w:val="A02B93" w:themeColor="accent5"/>
+            </w:rPr>
+          </w:rPrChange>
         </w:rPr>
         <w:t>STOPPED HERE</w:t>
       </w:r>
@@ -870,7 +944,6 @@
       <w:r>
         <w:t xml:space="preserve"> to </w:t>
       </w:r>
-      <w:proofErr w:type="spellStart"/>
       <w:r>
         <w:rPr>
           <w:b/>
@@ -878,7 +951,6 @@
         </w:rPr>
         <w:t>StationEquipment</w:t>
       </w:r>
-      <w:proofErr w:type="spellEnd"/>
     </w:p>
     <w:p>
       <w:pPr>
@@ -891,161 +963,285 @@
       <w:r>
         <w:t xml:space="preserve">Remove </w:t>
       </w:r>
-      <w:proofErr w:type="spellStart"/>
-      <w:proofErr w:type="gramStart"/>
       <w:r>
         <w:rPr>
           <w:b/>
           <w:bCs/>
         </w:rPr>
-        <w:t>MeasuringPoint</w:t>
-      </w:r>
-      <w:proofErr w:type="spellEnd"/>
+        <w:t xml:space="preserve">MeasuringPoint </w:t>
+      </w:r>
+      <w:r>
+        <w:t xml:space="preserve"> from </w:t>
+      </w:r>
       <w:r>
         <w:rPr>
           <w:b/>
           <w:bCs/>
         </w:rPr>
-        <w:t xml:space="preserve"> </w:t>
-      </w:r>
-      <w:r>
-        <w:t xml:space="preserve"> from</w:t>
-      </w:r>
-      <w:proofErr w:type="gramEnd"/>
-      <w:r>
-        <w:t xml:space="preserve"> </w:t>
+        <w:t xml:space="preserve">Inventory. </w:t>
+      </w:r>
+      <w:r>
+        <w:t xml:space="preserve"> Make it its own section, located directly before </w:t>
       </w:r>
       <w:r>
         <w:rPr>
           <w:b/>
           <w:bCs/>
         </w:rPr>
-        <w:t xml:space="preserve">Inventory. </w:t>
-      </w:r>
-      <w:r>
-        <w:t xml:space="preserve"> Make it its own section, located directly before </w:t>
+        <w:t xml:space="preserve">Groundwater </w:t>
+      </w:r>
+      <w:r>
+        <w:t xml:space="preserve">or </w:t>
       </w:r>
       <w:r>
         <w:rPr>
           <w:b/>
           <w:bCs/>
         </w:rPr>
-        <w:t xml:space="preserve">Groundwater </w:t>
-      </w:r>
-      <w:r>
-        <w:t xml:space="preserve">or </w:t>
+        <w:t xml:space="preserve">Stage </w:t>
+      </w:r>
+      <w:r>
+        <w:t>sections</w:t>
+      </w:r>
+    </w:p>
+    <w:p>
+      <w:pPr>
+        <w:pStyle w:val="ListParagraph"/>
+        <w:numPr>
+          <w:ilvl w:val="0"/>
+          <w:numId w:val="5"/>
+        </w:numPr>
+      </w:pPr>
+      <w:r>
+        <w:t xml:space="preserve"> </w:t>
+      </w:r>
+      <w:r>
+        <w:t xml:space="preserve">Instead of </w:t>
       </w:r>
       <w:r>
         <w:rPr>
           <w:b/>
           <w:bCs/>
         </w:rPr>
-        <w:t xml:space="preserve">Stage </w:t>
-      </w:r>
-      <w:r>
-        <w:t>sections</w:t>
-      </w:r>
-    </w:p>
-    <w:p>
-      <w:pPr>
-        <w:pStyle w:val="ListParagraph"/>
-        <w:numPr>
-          <w:ilvl w:val="0"/>
-          <w:numId w:val="5"/>
-        </w:numPr>
-      </w:pPr>
-      <w:r>
-        <w:lastRenderedPageBreak/>
-        <w:t xml:space="preserve"> </w:t>
-      </w:r>
-      <w:r>
-        <w:t xml:space="preserve">Instead of </w:t>
+        <w:t>Are inventory records correct?</w:t>
       </w:r>
       <w:r>
         <w:rPr>
           <w:b/>
           <w:bCs/>
         </w:rPr>
-        <w:t xml:space="preserve">Are inventory </w:t>
-      </w:r>
-      <w:proofErr w:type="gramStart"/>
+        <w:t xml:space="preserve"> Y/N</w:t>
+      </w:r>
+      <w:r>
+        <w:t xml:space="preserve"> </w:t>
+      </w:r>
+      <w:commentRangeStart w:id="24"/>
+      <w:ins w:id="25" w:author="Katie Price" w:date="2024-01-26T12:36:00Z">
+        <w:r>
+          <w:t xml:space="preserve">always </w:t>
+        </w:r>
+      </w:ins>
+      <w:r>
+        <w:t>show DataLogger</w:t>
+      </w:r>
+      <w:r>
+        <w:t xml:space="preserve"> and Sensor</w:t>
+      </w:r>
+      <w:del w:id="26" w:author="Katie Price" w:date="2024-01-26T12:36:00Z">
+        <w:r>
+          <w:delText xml:space="preserve"> </w:delText>
+        </w:r>
+      </w:del>
+      <w:ins w:id="27" w:author="Katie Price" w:date="2024-01-26T12:36:00Z">
+        <w:r>
+          <w:t xml:space="preserve"> information</w:t>
+        </w:r>
+        <w:r>
+          <w:t xml:space="preserve"> ( no cli</w:t>
+        </w:r>
+      </w:ins>
+      <w:ins w:id="28" w:author="Katie Price" w:date="2024-01-26T12:37:00Z">
+        <w:r>
+          <w:t xml:space="preserve">ck to expand( </w:t>
+        </w:r>
+      </w:ins>
+      <w:del w:id="29" w:author="Katie Price" w:date="2024-01-26T12:36:00Z">
+        <w:r>
+          <w:delText xml:space="preserve">tabs </w:delText>
+        </w:r>
+        <w:r>
+          <w:delText>firs</w:delText>
+        </w:r>
+        <w:r>
+          <w:delText>t</w:delText>
+        </w:r>
+      </w:del>
+      <w:r>
+        <w:t xml:space="preserve">, </w:t>
+      </w:r>
+      <w:commentRangeEnd w:id="24"/>
+      <w:r>
+        <w:rPr>
+          <w:rStyle w:val="CommentReference"/>
+        </w:rPr>
+        <w:commentReference w:id="24"/>
+      </w:r>
+      <w:r>
+        <w:t xml:space="preserve">then </w:t>
+      </w:r>
+      <w:r>
+        <w:t xml:space="preserve">add </w:t>
+      </w:r>
+      <w:r>
+        <w:t>check box</w:t>
+      </w:r>
+      <w:r>
+        <w:t xml:space="preserve"> next to </w:t>
+      </w:r>
+      <w:r>
+        <w:t xml:space="preserve"> </w:t>
+      </w:r>
       <w:r>
         <w:rPr>
           <w:b/>
           <w:bCs/>
         </w:rPr>
-        <w:t>records</w:t>
-      </w:r>
-      <w:proofErr w:type="gramEnd"/>
+        <w:t>C</w:t>
+      </w:r>
       <w:r>
         <w:rPr>
           <w:b/>
           <w:bCs/>
         </w:rPr>
-        <w:t xml:space="preserve"> correct?</w:t>
+        <w:t xml:space="preserve">hanges to </w:t>
       </w:r>
       <w:r>
         <w:rPr>
           <w:b/>
           <w:bCs/>
         </w:rPr>
-        <w:t xml:space="preserve"> Y/N</w:t>
-      </w:r>
-      <w:r>
-        <w:t xml:space="preserve"> show </w:t>
-      </w:r>
-      <w:proofErr w:type="spellStart"/>
-      <w:r>
-        <w:t>DataLogger</w:t>
-      </w:r>
-      <w:proofErr w:type="spellEnd"/>
-      <w:r>
-        <w:t xml:space="preserve"> and Sensor tabs first, then </w:t>
-      </w:r>
-      <w:r>
-        <w:t xml:space="preserve">add </w:t>
-      </w:r>
-      <w:r>
-        <w:t>check box</w:t>
-      </w:r>
-      <w:r>
-        <w:t xml:space="preserve"> next </w:t>
-      </w:r>
-      <w:proofErr w:type="gramStart"/>
-      <w:r>
-        <w:t xml:space="preserve">to </w:t>
-      </w:r>
-      <w:r>
-        <w:t xml:space="preserve"> </w:t>
+        <w:t>equipment</w:t>
+      </w:r>
+    </w:p>
+    <w:p>
+      <w:pPr>
+        <w:pStyle w:val="ListParagraph"/>
+        <w:numPr>
+          <w:ilvl w:val="2"/>
+          <w:numId w:val="5"/>
+        </w:numPr>
+      </w:pPr>
+      <w:r>
+        <w:t>if checked</w:t>
+      </w:r>
+      <w:r>
+        <w:t>, show note to add Location Issue</w:t>
       </w:r>
       <w:r>
         <w:rPr>
           <w:b/>
           <w:bCs/>
         </w:rPr>
-        <w:t>C</w:t>
+        <w:t xml:space="preserve"> </w:t>
       </w:r>
       <w:r>
         <w:rPr>
           <w:b/>
           <w:bCs/>
         </w:rPr>
-        <w:t>hanges</w:t>
-      </w:r>
-      <w:proofErr w:type="gramEnd"/>
+        <w:t>“Changes to Equipment”</w:t>
+      </w:r>
+    </w:p>
+    <w:p>
+      <w:pPr>
+        <w:pStyle w:val="Heading3"/>
+        <w:ind w:firstLine="720"/>
+      </w:pPr>
+      <w:r>
+        <w:t>Location Visit</w:t>
+      </w:r>
+    </w:p>
+    <w:p>
+      <w:pPr>
+        <w:pStyle w:val="ListParagraph"/>
+        <w:numPr>
+          <w:ilvl w:val="1"/>
+          <w:numId w:val="7"/>
+        </w:numPr>
+      </w:pPr>
+      <w:r>
+        <w:t xml:space="preserve">Move </w:t>
+      </w:r>
       <w:r>
         <w:rPr>
           <w:b/>
           <w:bCs/>
         </w:rPr>
-        <w:t xml:space="preserve"> to </w:t>
+        <w:t xml:space="preserve">Location Visit </w:t>
+      </w:r>
+      <w:r>
+        <w:t>section to top of survey, directly after FLUWID and site photos</w:t>
+      </w:r>
+    </w:p>
+    <w:p>
+      <w:pPr>
+        <w:pStyle w:val="Heading3"/>
+        <w:ind w:firstLine="720"/>
+      </w:pPr>
+      <w:r>
+        <w:t>Issue</w:t>
+      </w:r>
+    </w:p>
+    <w:p>
+      <w:pPr>
+        <w:pStyle w:val="ListParagraph"/>
+        <w:numPr>
+          <w:ilvl w:val="1"/>
+          <w:numId w:val="7"/>
+        </w:numPr>
+      </w:pPr>
+      <w:r>
+        <w:t xml:space="preserve">Rename </w:t>
       </w:r>
       <w:r>
         <w:rPr>
           <w:b/>
           <w:bCs/>
         </w:rPr>
-        <w:t>equipment</w:t>
+        <w:t>Issues</w:t>
+      </w:r>
+      <w:ins w:id="30" w:author="Katie Price" w:date="2024-01-26T13:48:00Z">
+        <w:r>
+          <w:rPr>
+            <w:b/>
+            <w:bCs/>
+          </w:rPr>
+          <w:t>/ Comments</w:t>
+        </w:r>
+      </w:ins>
+      <w:del w:id="31" w:author="Katie Price" w:date="2024-01-26T13:48:00Z">
+        <w:r>
+          <w:rPr>
+            <w:b/>
+            <w:bCs/>
+          </w:rPr>
+          <w:delText xml:space="preserve"> </w:delText>
+        </w:r>
+      </w:del>
+    </w:p>
+    <w:p>
+      <w:pPr>
+        <w:pStyle w:val="ListParagraph"/>
+        <w:numPr>
+          <w:ilvl w:val="1"/>
+          <w:numId w:val="7"/>
+        </w:numPr>
+      </w:pPr>
+      <w:r>
+        <w:t>Remove</w:t>
+      </w:r>
+      <w:r>
+        <w:t xml:space="preserve"> questions:</w:t>
       </w:r>
     </w:p>
     <w:p>
@@ -1053,244 +1249,185 @@
         <w:pStyle w:val="ListParagraph"/>
         <w:numPr>
           <w:ilvl w:val="2"/>
-          <w:numId w:val="5"/>
-        </w:numPr>
-      </w:pPr>
-      <w:r>
-        <w:t>if checked</w:t>
-      </w:r>
-      <w:r>
-        <w:t>, show note to add Location Issue</w:t>
+          <w:numId w:val="7"/>
+        </w:numPr>
+      </w:pPr>
+      <w:r>
+        <w:t>Is there an issue at the inspection?</w:t>
+      </w:r>
+    </w:p>
+    <w:p>
+      <w:pPr>
+        <w:pStyle w:val="ListParagraph"/>
+        <w:numPr>
+          <w:ilvl w:val="2"/>
+          <w:numId w:val="7"/>
+        </w:numPr>
+      </w:pPr>
+      <w:r>
+        <w:t>Can you fix the issue?</w:t>
+      </w:r>
+    </w:p>
+    <w:p>
+      <w:pPr>
+        <w:pStyle w:val="ListParagraph"/>
+        <w:numPr>
+          <w:ilvl w:val="1"/>
+          <w:numId w:val="7"/>
+        </w:numPr>
+      </w:pPr>
+      <w:r>
+        <w:t>Add</w:t>
+      </w:r>
+      <w:r>
+        <w:t xml:space="preserve"> to</w:t>
+      </w:r>
+      <w:r>
+        <w:t xml:space="preserve"> domain</w:t>
+      </w:r>
+      <w:r>
+        <w:t xml:space="preserve"> list</w:t>
+      </w:r>
+    </w:p>
+    <w:p>
+      <w:pPr>
+        <w:pStyle w:val="ListParagraph"/>
+        <w:numPr>
+          <w:ilvl w:val="2"/>
+          <w:numId w:val="7"/>
+        </w:numPr>
+      </w:pPr>
+      <w:r>
+        <w:t>U</w:t>
+      </w:r>
+      <w:r>
+        <w:t>nable to connect</w:t>
+      </w:r>
+    </w:p>
+    <w:p>
+      <w:pPr>
+        <w:pStyle w:val="ListParagraph"/>
+        <w:numPr>
+          <w:ilvl w:val="2"/>
+          <w:numId w:val="7"/>
+        </w:numPr>
+      </w:pPr>
+      <w:r>
+        <w:t>No equipment installed</w:t>
+      </w:r>
+    </w:p>
+    <w:p>
+      <w:pPr>
+        <w:pStyle w:val="ListParagraph"/>
+        <w:numPr>
+          <w:ilvl w:val="2"/>
+          <w:numId w:val="7"/>
+        </w:numPr>
+      </w:pPr>
+      <w:r>
+        <w:t>Chang</w:t>
+      </w:r>
+      <w:r>
+        <w:t>es</w:t>
+      </w:r>
+      <w:r>
+        <w:t xml:space="preserve"> </w:t>
+      </w:r>
+      <w:r>
+        <w:t>to e</w:t>
+      </w:r>
+      <w:r>
+        <w:t>quipment</w:t>
+      </w:r>
+    </w:p>
+    <w:p>
+      <w:pPr>
+        <w:pStyle w:val="Heading3"/>
+        <w:ind w:firstLine="720"/>
+      </w:pPr>
+      <w:r>
+        <w:t>Data Logger (Part 1)</w:t>
+      </w:r>
+    </w:p>
+    <w:p>
+      <w:pPr>
+        <w:pStyle w:val="ListParagraph"/>
+        <w:numPr>
+          <w:ilvl w:val="0"/>
+          <w:numId w:val="8"/>
+        </w:numPr>
+      </w:pPr>
+      <w:r>
+        <w:t xml:space="preserve">Instead of </w:t>
       </w:r>
       <w:r>
         <w:rPr>
           <w:b/>
           <w:bCs/>
         </w:rPr>
-        <w:t xml:space="preserve"> </w:t>
-      </w:r>
-      <w:r>
+        <w:t xml:space="preserve">Data Logger (Part 1),  </w:t>
+      </w:r>
+      <w:r>
+        <w:t>c</w:t>
+      </w:r>
+      <w:r>
+        <w:t>reate 2 separate sections</w:t>
+      </w:r>
+    </w:p>
+    <w:p>
+      <w:pPr>
+        <w:pStyle w:val="ListParagraph"/>
+        <w:numPr>
+          <w:ilvl w:val="2"/>
+          <w:numId w:val="8"/>
+        </w:numPr>
         <w:rPr>
           <w:b/>
           <w:bCs/>
         </w:rPr>
-        <w:t>“Changes to Equipment”</w:t>
-      </w:r>
-    </w:p>
-    <w:p>
-      <w:pPr>
-        <w:pStyle w:val="Heading3"/>
-        <w:ind w:firstLine="720"/>
-      </w:pPr>
-      <w:r>
-        <w:t>Location Visit</w:t>
-      </w:r>
-    </w:p>
-    <w:p>
-      <w:pPr>
-        <w:pStyle w:val="ListParagraph"/>
-        <w:numPr>
-          <w:ilvl w:val="1"/>
-          <w:numId w:val="7"/>
-        </w:numPr>
-      </w:pPr>
-      <w:r>
-        <w:t xml:space="preserve">Move </w:t>
-      </w:r>
+      </w:pPr>
       <w:r>
         <w:rPr>
           <w:b/>
           <w:bCs/>
         </w:rPr>
-        <w:t xml:space="preserve">Location Visit </w:t>
-      </w:r>
-      <w:r>
-        <w:t>section to top of survey, directly after FLUWID and site photos</w:t>
-      </w:r>
-    </w:p>
-    <w:p>
-      <w:pPr>
-        <w:pStyle w:val="Heading3"/>
-        <w:ind w:firstLine="720"/>
-      </w:pPr>
-      <w:r>
-        <w:t>Issue</w:t>
-      </w:r>
-    </w:p>
-    <w:p>
-      <w:pPr>
-        <w:pStyle w:val="ListParagraph"/>
-        <w:numPr>
-          <w:ilvl w:val="1"/>
-          <w:numId w:val="7"/>
-        </w:numPr>
-      </w:pPr>
-      <w:r>
-        <w:t xml:space="preserve">Rename </w:t>
-      </w:r>
-      <w:r>
+        <w:t>Battery</w:t>
+      </w:r>
+    </w:p>
+    <w:p>
+      <w:pPr>
+        <w:pStyle w:val="ListParagraph"/>
+        <w:numPr>
+          <w:ilvl w:val="2"/>
+          <w:numId w:val="8"/>
+        </w:numPr>
         <w:rPr>
           <w:b/>
           <w:bCs/>
         </w:rPr>
-        <w:t>Issues</w:t>
-      </w:r>
-    </w:p>
-    <w:p>
-      <w:pPr>
-        <w:pStyle w:val="ListParagraph"/>
-        <w:numPr>
-          <w:ilvl w:val="1"/>
-          <w:numId w:val="7"/>
-        </w:numPr>
-      </w:pPr>
-      <w:r>
-        <w:t>Remove</w:t>
-      </w:r>
-      <w:r>
-        <w:t xml:space="preserve"> questions:</w:t>
-      </w:r>
-    </w:p>
-    <w:p>
-      <w:pPr>
-        <w:pStyle w:val="ListParagraph"/>
-        <w:numPr>
-          <w:ilvl w:val="2"/>
-          <w:numId w:val="7"/>
-        </w:numPr>
-      </w:pPr>
-      <w:r>
-        <w:t>Is there an issue at the inspection?</w:t>
-      </w:r>
-    </w:p>
-    <w:p>
-      <w:pPr>
-        <w:pStyle w:val="ListParagraph"/>
-        <w:numPr>
-          <w:ilvl w:val="2"/>
-          <w:numId w:val="7"/>
-        </w:numPr>
-      </w:pPr>
-      <w:r>
-        <w:t>Can you fix the issue?</w:t>
-      </w:r>
-    </w:p>
-    <w:p>
-      <w:pPr>
-        <w:pStyle w:val="ListParagraph"/>
-        <w:numPr>
-          <w:ilvl w:val="1"/>
-          <w:numId w:val="7"/>
-        </w:numPr>
-      </w:pPr>
-      <w:r>
-        <w:t>Add</w:t>
-      </w:r>
-      <w:r>
-        <w:t xml:space="preserve"> to</w:t>
-      </w:r>
-      <w:r>
-        <w:t xml:space="preserve"> domain</w:t>
-      </w:r>
-      <w:r>
-        <w:t xml:space="preserve"> list</w:t>
-      </w:r>
-    </w:p>
-    <w:p>
-      <w:pPr>
-        <w:pStyle w:val="ListParagraph"/>
-        <w:numPr>
-          <w:ilvl w:val="2"/>
-          <w:numId w:val="7"/>
-        </w:numPr>
-      </w:pPr>
-      <w:r>
-        <w:t>U</w:t>
-      </w:r>
-      <w:r>
-        <w:t>nable to connect</w:t>
-      </w:r>
-    </w:p>
-    <w:p>
-      <w:pPr>
-        <w:pStyle w:val="ListParagraph"/>
-        <w:numPr>
-          <w:ilvl w:val="2"/>
-          <w:numId w:val="7"/>
-        </w:numPr>
-      </w:pPr>
-      <w:r>
-        <w:t>No equipment installed</w:t>
-      </w:r>
-    </w:p>
-    <w:p>
-      <w:pPr>
-        <w:pStyle w:val="ListParagraph"/>
-        <w:numPr>
-          <w:ilvl w:val="2"/>
-          <w:numId w:val="7"/>
-        </w:numPr>
-      </w:pPr>
-      <w:r>
-        <w:t>Chang</w:t>
-      </w:r>
-      <w:r>
-        <w:t>es</w:t>
-      </w:r>
-      <w:r>
-        <w:t xml:space="preserve"> </w:t>
-      </w:r>
-      <w:r>
-        <w:t>to e</w:t>
-      </w:r>
-      <w:r>
-        <w:t>quipment</w:t>
-      </w:r>
-    </w:p>
-    <w:p>
-      <w:pPr>
-        <w:pStyle w:val="Heading3"/>
-        <w:ind w:firstLine="720"/>
-      </w:pPr>
-      <w:r>
-        <w:t>Data Logger (Part 1)</w:t>
-      </w:r>
-    </w:p>
-    <w:p>
-      <w:pPr>
-        <w:pStyle w:val="ListParagraph"/>
-        <w:numPr>
-          <w:ilvl w:val="0"/>
-          <w:numId w:val="8"/>
-        </w:numPr>
-      </w:pPr>
-      <w:r>
-        <w:t xml:space="preserve">Instead of </w:t>
-      </w:r>
+      </w:pPr>
       <w:r>
         <w:rPr>
           <w:b/>
           <w:bCs/>
         </w:rPr>
-        <w:t>Data Logger (Part 1</w:t>
-      </w:r>
-      <w:proofErr w:type="gramStart"/>
-      <w:r>
+        <w:t>Logger Time</w:t>
+      </w:r>
+    </w:p>
+    <w:p>
+      <w:pPr>
+        <w:pStyle w:val="ListParagraph"/>
+        <w:numPr>
+          <w:ilvl w:val="1"/>
+          <w:numId w:val="8"/>
+        </w:numPr>
         <w:rPr>
           <w:b/>
           <w:bCs/>
         </w:rPr>
-        <w:t xml:space="preserve">),  </w:t>
-      </w:r>
-      <w:r>
-        <w:t>c</w:t>
-      </w:r>
-      <w:r>
-        <w:t>reate</w:t>
-      </w:r>
-      <w:proofErr w:type="gramEnd"/>
-      <w:r>
-        <w:t xml:space="preserve"> 2 separate sections</w:t>
+      </w:pPr>
+      <w:r>
+        <w:t>Remove question:</w:t>
       </w:r>
     </w:p>
     <w:p>
@@ -1310,28 +1447,49 @@
           <w:b/>
           <w:bCs/>
         </w:rPr>
-        <w:t>Battery</w:t>
-      </w:r>
-    </w:p>
-    <w:p>
-      <w:pPr>
-        <w:pStyle w:val="ListParagraph"/>
-        <w:numPr>
-          <w:ilvl w:val="2"/>
-          <w:numId w:val="8"/>
-        </w:numPr>
+        <w:t>Are you able to connect</w:t>
+      </w:r>
+      <w:r>
         <w:rPr>
           <w:b/>
           <w:bCs/>
         </w:rPr>
-      </w:pPr>
-      <w:r>
+        <w:t>?</w:t>
+      </w:r>
+    </w:p>
+    <w:p>
+      <w:pPr>
+        <w:pStyle w:val="ListParagraph"/>
+        <w:numPr>
+          <w:ilvl w:val="1"/>
+          <w:numId w:val="8"/>
+        </w:numPr>
         <w:rPr>
           <w:b/>
           <w:bCs/>
         </w:rPr>
+      </w:pPr>
+      <w:r>
+        <w:t xml:space="preserve">Under new section </w:t>
+      </w:r>
+      <w:r>
+        <w:rPr>
+          <w:b/>
+          <w:bCs/>
+        </w:rPr>
         <w:t>Logger Time</w:t>
       </w:r>
+      <w:r>
+        <w:t xml:space="preserve">, change </w:t>
+      </w:r>
+      <w:r>
+        <w:t>Time Adjustment (minutes) allowable to 2 minutes instead of 1 min</w:t>
+      </w:r>
+      <w:ins w:id="32" w:author="Katie Price" w:date="2024-01-26T13:06:00Z">
+        <w:r>
+          <w:t xml:space="preserve"> </w:t>
+        </w:r>
+      </w:ins>
     </w:p>
     <w:p>
       <w:pPr>
@@ -1340,111 +1498,24 @@
           <w:ilvl w:val="1"/>
           <w:numId w:val="8"/>
         </w:numPr>
+        <w:ind w:left="720" w:firstLine="720"/>
         <w:rPr>
           <w:b/>
           <w:bCs/>
         </w:rPr>
       </w:pPr>
       <w:r>
-        <w:t>Remove question:</w:t>
-      </w:r>
-    </w:p>
-    <w:p>
-      <w:pPr>
-        <w:pStyle w:val="ListParagraph"/>
-        <w:numPr>
-          <w:ilvl w:val="2"/>
-          <w:numId w:val="8"/>
-        </w:numPr>
-        <w:rPr>
-          <w:b/>
-          <w:bCs/>
-        </w:rPr>
-      </w:pPr>
-      <w:r>
-        <w:rPr>
-          <w:b/>
-          <w:bCs/>
-        </w:rPr>
-        <w:t>Are you able to connect</w:t>
-      </w:r>
-      <w:r>
-        <w:rPr>
-          <w:b/>
-          <w:bCs/>
-        </w:rPr>
-        <w:t>?</w:t>
-      </w:r>
-    </w:p>
-    <w:p>
-      <w:pPr>
-        <w:pStyle w:val="ListParagraph"/>
-        <w:numPr>
-          <w:ilvl w:val="1"/>
-          <w:numId w:val="8"/>
-        </w:numPr>
-        <w:rPr>
-          <w:b/>
-          <w:bCs/>
-        </w:rPr>
-      </w:pPr>
-      <w:r>
-        <w:t xml:space="preserve">Under new section </w:t>
-      </w:r>
-      <w:r>
-        <w:rPr>
-          <w:b/>
-          <w:bCs/>
-        </w:rPr>
-        <w:t>Logger Time</w:t>
-      </w:r>
-      <w:r>
-        <w:t xml:space="preserve">, change </w:t>
-      </w:r>
-      <w:r>
-        <w:t>Time Adjustment (minutes) allowable to 2 minutes instead of 1 min</w:t>
-      </w:r>
-    </w:p>
-    <w:p>
-      <w:pPr>
-        <w:pStyle w:val="ListParagraph"/>
-        <w:numPr>
-          <w:ilvl w:val="1"/>
-          <w:numId w:val="8"/>
-        </w:numPr>
-        <w:ind w:left="720" w:firstLine="720"/>
-        <w:rPr>
-          <w:b/>
-          <w:bCs/>
-        </w:rPr>
-      </w:pPr>
-      <w:r>
+        <w:lastRenderedPageBreak/>
         <w:t>For In-Situ, battery is a percentage. Survey asks for round number</w:t>
       </w:r>
       <w:r>
-        <w:t xml:space="preserve"> </w:t>
-      </w:r>
-      <w:proofErr w:type="gramStart"/>
-      <w:r>
-        <w:t>( maybe</w:t>
-      </w:r>
-      <w:proofErr w:type="gramEnd"/>
-      <w:r>
-        <w:t xml:space="preserve"> whole number?)</w:t>
-      </w:r>
-      <w:r>
-        <w:t xml:space="preserve"> The </w:t>
-      </w:r>
-      <w:proofErr w:type="gramStart"/>
-      <w:r>
-        <w:t xml:space="preserve">Survey </w:t>
-      </w:r>
-      <w:r>
-        <w:t xml:space="preserve"> would</w:t>
-      </w:r>
-      <w:proofErr w:type="gramEnd"/>
-      <w:r>
-        <w:t xml:space="preserve"> not take 52 only 50</w:t>
+        <w:t xml:space="preserve"> ( maybe whole number?)</w:t>
+      </w:r>
+      <w:r>
+        <w:t xml:space="preserve"> The Survey </w:t>
+      </w:r>
+      <w:r>
+        <w:t xml:space="preserve"> would not take 52 only 50</w:t>
       </w:r>
       <w:r>
         <w:rPr>
@@ -1468,7 +1539,7 @@
                     </pic:cNvPicPr>
                   </pic:nvPicPr>
                   <pic:blipFill rotWithShape="1">
-                    <a:blip r:embed="rId9" cstate="print">
+                    <a:blip r:embed="rId13" cstate="print">
                       <a:extLst>
                         <a:ext uri="{28A0092B-C50C-407E-A947-70E740481C1C}">
                           <a14:useLocalDpi xmlns:a14="http://schemas.microsoft.com/office/drawing/2010/main" val="0"/>
@@ -1508,7 +1579,6 @@
         <w:pStyle w:val="Heading2"/>
       </w:pPr>
       <w:r>
-        <w:lastRenderedPageBreak/>
         <w:tab/>
         <w:t>Rainfall</w:t>
       </w:r>
@@ -1668,10 +1738,11 @@
         <w:rPr>
           <w:noProof/>
         </w:rPr>
+        <w:lastRenderedPageBreak/>
         <w:drawing>
-          <wp:inline distT="0" distB="0" distL="0" distR="0" wp14:anchorId="1E985AE0" wp14:editId="14E0973D">
-            <wp:extent cx="3160919" cy="2689225"/>
-            <wp:effectExtent l="0" t="0" r="1905" b="0"/>
+          <wp:inline distT="0" distB="0" distL="0" distR="0" wp14:anchorId="1E985AE0" wp14:editId="54B0E9F7">
+            <wp:extent cx="4037744" cy="3435204"/>
+            <wp:effectExtent l="0" t="0" r="1270" b="0"/>
             <wp:docPr id="54930670" name="Picture 1" descr="Close-up of a computer screen&#10;&#10;Description automatically generated"/>
             <wp:cNvGraphicFramePr>
               <a:graphicFrameLocks xmlns:a="http://schemas.openxmlformats.org/drawingml/2006/main" noChangeAspect="1"/>
@@ -1686,7 +1757,7 @@
                     </pic:cNvPicPr>
                   </pic:nvPicPr>
                   <pic:blipFill rotWithShape="1">
-                    <a:blip r:embed="rId10" cstate="print">
+                    <a:blip r:embed="rId14" cstate="print">
                       <a:extLst>
                         <a:ext uri="{28A0092B-C50C-407E-A947-70E740481C1C}">
                           <a14:useLocalDpi xmlns:a14="http://schemas.microsoft.com/office/drawing/2010/main" val="0"/>
@@ -1699,7 +1770,7 @@
                   <pic:spPr bwMode="auto">
                     <a:xfrm>
                       <a:off x="0" y="0"/>
-                      <a:ext cx="3168432" cy="2695617"/>
+                      <a:ext cx="4057676" cy="3452161"/>
                     </a:xfrm>
                     <a:prstGeom prst="rect">
                       <a:avLst/>
@@ -1731,6 +1802,16 @@
           <w:ilvl w:val="1"/>
           <w:numId w:val="9"/>
         </w:numPr>
+        <w:rPr>
+          <w:ins w:id="33" w:author="Katie Price" w:date="2024-01-26T12:46:00Z"/>
+          <w:rPrChange w:id="34" w:author="Katie Price" w:date="2024-01-26T12:46:00Z">
+            <w:rPr>
+              <w:ins w:id="35" w:author="Katie Price" w:date="2024-01-26T12:46:00Z"/>
+              <w:b/>
+              <w:bCs/>
+            </w:rPr>
+          </w:rPrChange>
+        </w:rPr>
       </w:pPr>
       <w:r>
         <w:t>If within the 0.02ft</w:t>
@@ -1784,6 +1865,739 @@
     </w:p>
     <w:p>
       <w:pPr>
+        <w:pStyle w:val="ListParagraph"/>
+        <w:numPr>
+          <w:ilvl w:val="1"/>
+          <w:numId w:val="9"/>
+        </w:numPr>
+        <w:rPr>
+          <w:ins w:id="36" w:author="Katie Price" w:date="2024-01-26T12:46:00Z"/>
+          <w:rPrChange w:id="37" w:author="Katie Price" w:date="2024-01-26T12:46:00Z">
+            <w:rPr>
+              <w:ins w:id="38" w:author="Katie Price" w:date="2024-01-26T12:46:00Z"/>
+              <w:b/>
+              <w:bCs/>
+            </w:rPr>
+          </w:rPrChange>
+        </w:rPr>
+      </w:pPr>
+      <w:ins w:id="39" w:author="Katie Price" w:date="2024-01-26T12:46:00Z">
+        <w:r>
+          <w:rPr>
+            <w:b/>
+            <w:bCs/>
+          </w:rPr>
+          <w:t xml:space="preserve">Some </w:t>
+        </w:r>
+        <w:r>
+          <w:rPr>
+            <w:b/>
+            <w:bCs/>
+          </w:rPr>
+          <w:t>MP Elevations were not being populated and thus no calculated value</w:t>
+        </w:r>
+      </w:ins>
+      <w:ins w:id="40" w:author="Katie Price" w:date="2024-01-26T13:01:00Z">
+        <w:r>
+          <w:rPr>
+            <w:b/>
+            <w:bCs/>
+          </w:rPr>
+          <w:t>, this may have been due to me having the same survey opened in 2 devi</w:t>
+        </w:r>
+      </w:ins>
+      <w:ins w:id="41" w:author="Katie Price" w:date="2024-01-26T13:02:00Z">
+        <w:r>
+          <w:rPr>
+            <w:b/>
+            <w:bCs/>
+          </w:rPr>
+          <w:t>ces with me signed in. I no longer had this issue when I closed</w:t>
+        </w:r>
+        <w:r>
+          <w:rPr>
+            <w:b/>
+            <w:bCs/>
+          </w:rPr>
+          <w:t xml:space="preserve"> them both and then reopened only one.</w:t>
+        </w:r>
+      </w:ins>
+    </w:p>
+    <w:p>
+      <w:pPr>
+        <w:pStyle w:val="ListParagraph"/>
+        <w:numPr>
+          <w:ilvl w:val="1"/>
+          <w:numId w:val="9"/>
+        </w:numPr>
+        <w:rPr>
+          <w:ins w:id="42" w:author="Katie Price" w:date="2024-01-26T12:50:00Z"/>
+          <w:rPrChange w:id="43" w:author="Katie Price" w:date="2024-01-26T12:50:00Z">
+            <w:rPr>
+              <w:ins w:id="44" w:author="Katie Price" w:date="2024-01-26T12:50:00Z"/>
+              <w:b/>
+              <w:bCs/>
+            </w:rPr>
+          </w:rPrChange>
+        </w:rPr>
+      </w:pPr>
+      <w:ins w:id="45" w:author="Katie Price" w:date="2024-01-26T13:02:00Z">
+        <w:r>
+          <w:rPr>
+            <w:b/>
+            <w:bCs/>
+          </w:rPr>
+          <w:t>When</w:t>
+        </w:r>
+      </w:ins>
+      <w:ins w:id="46" w:author="Katie Price" w:date="2024-01-26T12:46:00Z">
+        <w:r>
+          <w:rPr>
+            <w:b/>
+            <w:bCs/>
+          </w:rPr>
+          <w:t xml:space="preserve"> you begin with a </w:t>
+        </w:r>
+      </w:ins>
+      <w:ins w:id="47" w:author="Katie Price" w:date="2024-01-26T12:47:00Z">
+        <w:r>
+          <w:rPr>
+            <w:b/>
+            <w:bCs/>
+          </w:rPr>
+          <w:t>negative sign</w:t>
+        </w:r>
+        <w:r>
+          <w:rPr>
+            <w:b/>
+            <w:bCs/>
+          </w:rPr>
+          <w:t>,</w:t>
+        </w:r>
+        <w:r>
+          <w:rPr>
+            <w:b/>
+            <w:bCs/>
+          </w:rPr>
+          <w:t xml:space="preserve"> a small error in red says </w:t>
+        </w:r>
+      </w:ins>
+      <w:ins w:id="48" w:author="Katie Price" w:date="2024-01-26T12:48:00Z">
+        <w:r>
+          <w:rPr>
+            <w:b/>
+            <w:bCs/>
+          </w:rPr>
+          <w:t>“</w:t>
+        </w:r>
+      </w:ins>
+      <w:ins w:id="49" w:author="Katie Price" w:date="2024-01-26T12:47:00Z">
+        <w:r>
+          <w:rPr>
+            <w:b/>
+            <w:bCs/>
+          </w:rPr>
+          <w:t>invalid number</w:t>
+        </w:r>
+      </w:ins>
+      <w:ins w:id="50" w:author="Katie Price" w:date="2024-01-26T12:48:00Z">
+        <w:r>
+          <w:rPr>
+            <w:b/>
+            <w:bCs/>
+          </w:rPr>
+          <w:t>”</w:t>
+        </w:r>
+      </w:ins>
+      <w:ins w:id="51" w:author="Katie Price" w:date="2024-01-26T12:47:00Z">
+        <w:r>
+          <w:rPr>
+            <w:b/>
+            <w:bCs/>
+          </w:rPr>
+          <w:t xml:space="preserve"> until you finish putting in the full number</w:t>
+        </w:r>
+      </w:ins>
+      <w:ins w:id="52" w:author="Katie Price" w:date="2024-01-26T12:48:00Z">
+        <w:r>
+          <w:rPr>
+            <w:b/>
+            <w:bCs/>
+          </w:rPr>
+          <w:t>. Is there a way to remove this?</w:t>
+        </w:r>
+      </w:ins>
+      <w:ins w:id="53" w:author="Katie Price" w:date="2024-01-26T13:03:00Z">
+        <w:r>
+          <w:rPr>
+            <w:b/>
+            <w:bCs/>
+          </w:rPr>
+          <w:t xml:space="preserve"> This occurs with Stage as well.</w:t>
+        </w:r>
+      </w:ins>
+    </w:p>
+    <w:p>
+      <w:pPr>
+        <w:ind w:left="1440" w:firstLine="720"/>
+        <w:rPr>
+          <w:ins w:id="54" w:author="Katie Price" w:date="2024-01-26T12:56:00Z"/>
+        </w:rPr>
+        <w:pPrChange w:id="55" w:author="Katie Price" w:date="2024-01-26T12:59:00Z">
+          <w:pPr/>
+        </w:pPrChange>
+      </w:pPr>
+      <w:ins w:id="56" w:author="Katie Price" w:date="2024-01-26T13:45:00Z">
+        <w:r>
+          <w:rPr>
+            <w:noProof/>
+          </w:rPr>
+          <w:lastRenderedPageBreak/>
+          <mc:AlternateContent>
+            <mc:Choice Requires="wps">
+              <w:drawing>
+                <wp:anchor distT="0" distB="0" distL="114300" distR="114300" simplePos="0" relativeHeight="251667456" behindDoc="0" locked="0" layoutInCell="1" allowOverlap="1" wp14:anchorId="14C8DD26" wp14:editId="09E0DB01">
+                  <wp:simplePos x="0" y="0"/>
+                  <wp:positionH relativeFrom="column">
+                    <wp:posOffset>1467706</wp:posOffset>
+                  </wp:positionH>
+                  <wp:positionV relativeFrom="paragraph">
+                    <wp:posOffset>2793072</wp:posOffset>
+                  </wp:positionV>
+                  <wp:extent cx="1439880" cy="710416"/>
+                  <wp:effectExtent l="19050" t="19050" r="27305" b="13970"/>
+                  <wp:wrapNone/>
+                  <wp:docPr id="82317099" name="Oval 5"/>
+                  <wp:cNvGraphicFramePr/>
+                  <a:graphic xmlns:a="http://schemas.openxmlformats.org/drawingml/2006/main">
+                    <a:graphicData uri="http://schemas.microsoft.com/office/word/2010/wordprocessingShape">
+                      <wps:wsp>
+                        <wps:cNvSpPr/>
+                        <wps:spPr>
+                          <a:xfrm>
+                            <a:off x="0" y="0"/>
+                            <a:ext cx="1439880" cy="710416"/>
+                          </a:xfrm>
+                          <a:prstGeom prst="ellipse">
+                            <a:avLst/>
+                          </a:prstGeom>
+                          <a:noFill/>
+                          <a:ln w="38100">
+                            <a:solidFill>
+                              <a:srgbClr val="FF0000"/>
+                            </a:solidFill>
+                          </a:ln>
+                        </wps:spPr>
+                        <wps:style>
+                          <a:lnRef idx="2">
+                            <a:schemeClr val="accent1">
+                              <a:shade val="15000"/>
+                            </a:schemeClr>
+                          </a:lnRef>
+                          <a:fillRef idx="1">
+                            <a:schemeClr val="accent1"/>
+                          </a:fillRef>
+                          <a:effectRef idx="0">
+                            <a:schemeClr val="accent1"/>
+                          </a:effectRef>
+                          <a:fontRef idx="minor">
+                            <a:schemeClr val="lt1"/>
+                          </a:fontRef>
+                        </wps:style>
+                        <wps:bodyPr rot="0" spcFirstLastPara="0" vertOverflow="overflow" horzOverflow="overflow" vert="horz" wrap="square" lIns="91440" tIns="45720" rIns="91440" bIns="45720" numCol="1" spcCol="0" rtlCol="0" fromWordArt="0" anchor="ctr" anchorCtr="0" forceAA="0" compatLnSpc="1">
+                          <a:prstTxWarp prst="textNoShape">
+                            <a:avLst/>
+                          </a:prstTxWarp>
+                          <a:noAutofit/>
+                        </wps:bodyPr>
+                      </wps:wsp>
+                    </a:graphicData>
+                  </a:graphic>
+                  <wp14:sizeRelH relativeFrom="margin">
+                    <wp14:pctWidth>0</wp14:pctWidth>
+                  </wp14:sizeRelH>
+                  <wp14:sizeRelV relativeFrom="margin">
+                    <wp14:pctHeight>0</wp14:pctHeight>
+                  </wp14:sizeRelV>
+                </wp:anchor>
+              </w:drawing>
+            </mc:Choice>
+            <mc:Fallback>
+              <w:pict>
+                <v:oval w14:anchorId="29A91925" id="Oval 5" o:spid="_x0000_s1026" style="position:absolute;margin-left:115.55pt;margin-top:219.95pt;width:113.4pt;height:55.95pt;z-index:251667456;visibility:visible;mso-wrap-style:square;mso-width-percent:0;mso-height-percent:0;mso-wrap-distance-left:9pt;mso-wrap-distance-top:0;mso-wrap-distance-right:9pt;mso-wrap-distance-bottom:0;mso-position-horizontal:absolute;mso-position-horizontal-relative:text;mso-position-vertical:absolute;mso-position-vertical-relative:text;mso-width-percent:0;mso-height-percent:0;mso-width-relative:margin;mso-height-relative:margin;v-text-anchor:middle" o:gfxdata="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" filled="f" strokecolor="red" strokeweight="3pt">
+                  <v:stroke joinstyle="miter"/>
+                </v:oval>
+              </w:pict>
+            </mc:Fallback>
+          </mc:AlternateContent>
+        </w:r>
+      </w:ins>
+      <w:ins w:id="57" w:author="Katie Price" w:date="2024-01-26T12:51:00Z">
+        <w:r>
+          <w:rPr>
+            <w:noProof/>
+          </w:rPr>
+          <mc:AlternateContent>
+            <mc:Choice Requires="wps">
+              <w:drawing>
+                <wp:anchor distT="0" distB="0" distL="114300" distR="114300" simplePos="0" relativeHeight="251661312" behindDoc="0" locked="0" layoutInCell="1" allowOverlap="1" wp14:anchorId="7DAE7447" wp14:editId="3E89B12C">
+                  <wp:simplePos x="0" y="0"/>
+                  <wp:positionH relativeFrom="column">
+                    <wp:posOffset>1560174</wp:posOffset>
+                  </wp:positionH>
+                  <wp:positionV relativeFrom="paragraph">
+                    <wp:posOffset>2207445</wp:posOffset>
+                  </wp:positionV>
+                  <wp:extent cx="1439880" cy="587125"/>
+                  <wp:effectExtent l="19050" t="19050" r="27305" b="22860"/>
+                  <wp:wrapNone/>
+                  <wp:docPr id="114844098" name="Oval 5"/>
+                  <wp:cNvGraphicFramePr/>
+                  <a:graphic xmlns:a="http://schemas.openxmlformats.org/drawingml/2006/main">
+                    <a:graphicData uri="http://schemas.microsoft.com/office/word/2010/wordprocessingShape">
+                      <wps:wsp>
+                        <wps:cNvSpPr/>
+                        <wps:spPr>
+                          <a:xfrm>
+                            <a:off x="0" y="0"/>
+                            <a:ext cx="1439880" cy="587125"/>
+                          </a:xfrm>
+                          <a:prstGeom prst="ellipse">
+                            <a:avLst/>
+                          </a:prstGeom>
+                          <a:noFill/>
+                          <a:ln w="38100">
+                            <a:solidFill>
+                              <a:srgbClr val="FF0000"/>
+                            </a:solidFill>
+                          </a:ln>
+                        </wps:spPr>
+                        <wps:style>
+                          <a:lnRef idx="2">
+                            <a:schemeClr val="accent1">
+                              <a:shade val="15000"/>
+                            </a:schemeClr>
+                          </a:lnRef>
+                          <a:fillRef idx="1">
+                            <a:schemeClr val="accent1"/>
+                          </a:fillRef>
+                          <a:effectRef idx="0">
+                            <a:schemeClr val="accent1"/>
+                          </a:effectRef>
+                          <a:fontRef idx="minor">
+                            <a:schemeClr val="lt1"/>
+                          </a:fontRef>
+                        </wps:style>
+                        <wps:bodyPr rot="0" spcFirstLastPara="0" vertOverflow="overflow" horzOverflow="overflow" vert="horz" wrap="square" lIns="91440" tIns="45720" rIns="91440" bIns="45720" numCol="1" spcCol="0" rtlCol="0" fromWordArt="0" anchor="ctr" anchorCtr="0" forceAA="0" compatLnSpc="1">
+                          <a:prstTxWarp prst="textNoShape">
+                            <a:avLst/>
+                          </a:prstTxWarp>
+                          <a:noAutofit/>
+                        </wps:bodyPr>
+                      </wps:wsp>
+                    </a:graphicData>
+                  </a:graphic>
+                  <wp14:sizeRelH relativeFrom="margin">
+                    <wp14:pctWidth>0</wp14:pctWidth>
+                  </wp14:sizeRelH>
+                  <wp14:sizeRelV relativeFrom="margin">
+                    <wp14:pctHeight>0</wp14:pctHeight>
+                  </wp14:sizeRelV>
+                </wp:anchor>
+              </w:drawing>
+            </mc:Choice>
+            <mc:Fallback>
+              <w:pict>
+                <v:oval w14:anchorId="2877D8FB" id="Oval 5" o:spid="_x0000_s1026" style="position:absolute;margin-left:122.85pt;margin-top:173.8pt;width:113.4pt;height:46.25pt;z-index:251661312;visibility:visible;mso-wrap-style:square;mso-width-percent:0;mso-height-percent:0;mso-wrap-distance-left:9pt;mso-wrap-distance-top:0;mso-wrap-distance-right:9pt;mso-wrap-distance-bottom:0;mso-position-horizontal:absolute;mso-position-horizontal-relative:text;mso-position-vertical:absolute;mso-position-vertical-relative:text;mso-width-percent:0;mso-height-percent:0;mso-width-relative:margin;mso-height-relative:margin;v-text-anchor:middle" o:gfxdata="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" filled="f" strokecolor="red" strokeweight="3pt">
+                  <v:stroke joinstyle="miter"/>
+                </v:oval>
+              </w:pict>
+            </mc:Fallback>
+          </mc:AlternateContent>
+        </w:r>
+      </w:ins>
+      <w:ins w:id="58" w:author="Katie Price" w:date="2024-01-26T12:50:00Z">
+        <w:r>
+          <w:rPr>
+            <w:noProof/>
+          </w:rPr>
+          <w:drawing>
+            <wp:inline distT="0" distB="0" distL="0" distR="0" wp14:anchorId="3FF86B97" wp14:editId="78EBE3D4">
+              <wp:extent cx="2887038" cy="6415637"/>
+              <wp:effectExtent l="0" t="0" r="8890" b="4445"/>
+              <wp:docPr id="301986360" name="Picture 2" descr="A screenshot of a login form&#10;&#10;Description automatically generated"/>
+              <wp:cNvGraphicFramePr>
+                <a:graphicFrameLocks xmlns:a="http://schemas.openxmlformats.org/drawingml/2006/main" noChangeAspect="1"/>
+              </wp:cNvGraphicFramePr>
+              <a:graphic xmlns:a="http://schemas.openxmlformats.org/drawingml/2006/main">
+                <a:graphicData uri="http://schemas.openxmlformats.org/drawingml/2006/picture">
+                  <pic:pic xmlns:pic="http://schemas.openxmlformats.org/drawingml/2006/picture">
+                    <pic:nvPicPr>
+                      <pic:cNvPr id="301986360" name="Picture 2" descr="A screenshot of a login form&#10;&#10;Description automatically generated"/>
+                      <pic:cNvPicPr>
+                        <a:picLocks noChangeAspect="1" noChangeArrowheads="1"/>
+                      </pic:cNvPicPr>
+                    </pic:nvPicPr>
+                    <pic:blipFill>
+                      <a:blip r:embed="rId15" cstate="print">
+                        <a:extLst>
+                          <a:ext uri="{28A0092B-C50C-407E-A947-70E740481C1C}">
+                            <a14:useLocalDpi xmlns:a14="http://schemas.microsoft.com/office/drawing/2010/main" val="0"/>
+                          </a:ext>
+                        </a:extLst>
+                      </a:blip>
+                      <a:srcRect/>
+                      <a:stretch>
+                        <a:fillRect/>
+                      </a:stretch>
+                    </pic:blipFill>
+                    <pic:spPr bwMode="auto">
+                      <a:xfrm>
+                        <a:off x="0" y="0"/>
+                        <a:ext cx="2922507" cy="6494457"/>
+                      </a:xfrm>
+                      <a:prstGeom prst="rect">
+                        <a:avLst/>
+                      </a:prstGeom>
+                      <a:noFill/>
+                      <a:ln>
+                        <a:noFill/>
+                      </a:ln>
+                    </pic:spPr>
+                  </pic:pic>
+                </a:graphicData>
+              </a:graphic>
+            </wp:inline>
+          </w:drawing>
+        </w:r>
+      </w:ins>
+      <w:ins w:id="59" w:author="Katie Price" w:date="2024-01-26T12:55:00Z">
+        <w:r>
+          <w:t xml:space="preserve">    </w:t>
+        </w:r>
+      </w:ins>
+    </w:p>
+    <w:p>
+      <w:pPr>
+        <w:pStyle w:val="ListParagraph"/>
+        <w:numPr>
+          <w:ilvl w:val="0"/>
+          <w:numId w:val="27"/>
+        </w:numPr>
+        <w:rPr>
+          <w:ins w:id="60" w:author="Katie Price" w:date="2024-01-26T12:56:00Z"/>
+        </w:rPr>
+        <w:pPrChange w:id="61" w:author="Katie Price" w:date="2024-01-26T12:56:00Z">
+          <w:pPr/>
+        </w:pPrChange>
+      </w:pPr>
+      <w:ins w:id="62" w:author="Katie Price" w:date="2024-01-26T12:56:00Z">
+        <w:r>
+          <w:t>Tablet would not let me add negative sign to value- only decimal pt</w:t>
+        </w:r>
+      </w:ins>
+    </w:p>
+    <w:p>
+      <w:pPr>
+        <w:rPr>
+          <w:ins w:id="63" w:author="Katie Price" w:date="2024-01-26T13:39:00Z"/>
+          <w:noProof/>
+        </w:rPr>
+      </w:pPr>
+      <w:ins w:id="64" w:author="Katie Price" w:date="2024-01-26T12:55:00Z">
+        <w:r>
+          <w:t xml:space="preserve">    </w:t>
+        </w:r>
+      </w:ins>
+    </w:p>
+    <w:p>
+      <w:pPr>
+        <w:rPr>
+          <w:ins w:id="65" w:author="Katie Price" w:date="2024-01-26T13:33:00Z"/>
+        </w:rPr>
+      </w:pPr>
+      <w:ins w:id="66" w:author="Katie Price" w:date="2024-01-26T12:55:00Z">
+        <w:r>
+          <w:rPr>
+            <w:noProof/>
+          </w:rPr>
+          <w:lastRenderedPageBreak/>
+          <mc:AlternateContent>
+            <mc:Choice Requires="wps">
+              <w:drawing>
+                <wp:anchor distT="0" distB="0" distL="114300" distR="114300" simplePos="0" relativeHeight="251665408" behindDoc="0" locked="0" layoutInCell="1" allowOverlap="1" wp14:anchorId="2D5E4D8C" wp14:editId="23031583">
+                  <wp:simplePos x="0" y="0"/>
+                  <wp:positionH relativeFrom="column">
+                    <wp:posOffset>3152018</wp:posOffset>
+                  </wp:positionH>
+                  <wp:positionV relativeFrom="paragraph">
+                    <wp:posOffset>4346005</wp:posOffset>
+                  </wp:positionV>
+                  <wp:extent cx="782335" cy="299449"/>
+                  <wp:effectExtent l="19050" t="19050" r="17780" b="24765"/>
+                  <wp:wrapNone/>
+                  <wp:docPr id="904037944" name="Oval 5"/>
+                  <wp:cNvGraphicFramePr/>
+                  <a:graphic xmlns:a="http://schemas.openxmlformats.org/drawingml/2006/main">
+                    <a:graphicData uri="http://schemas.microsoft.com/office/word/2010/wordprocessingShape">
+                      <wps:wsp>
+                        <wps:cNvSpPr/>
+                        <wps:spPr>
+                          <a:xfrm>
+                            <a:off x="0" y="0"/>
+                            <a:ext cx="782335" cy="299449"/>
+                          </a:xfrm>
+                          <a:prstGeom prst="ellipse">
+                            <a:avLst/>
+                          </a:prstGeom>
+                          <a:noFill/>
+                          <a:ln w="38100">
+                            <a:solidFill>
+                              <a:srgbClr val="FF0000"/>
+                            </a:solidFill>
+                          </a:ln>
+                        </wps:spPr>
+                        <wps:style>
+                          <a:lnRef idx="2">
+                            <a:schemeClr val="accent1">
+                              <a:shade val="15000"/>
+                            </a:schemeClr>
+                          </a:lnRef>
+                          <a:fillRef idx="1">
+                            <a:schemeClr val="accent1"/>
+                          </a:fillRef>
+                          <a:effectRef idx="0">
+                            <a:schemeClr val="accent1"/>
+                          </a:effectRef>
+                          <a:fontRef idx="minor">
+                            <a:schemeClr val="lt1"/>
+                          </a:fontRef>
+                        </wps:style>
+                        <wps:bodyPr rot="0" spcFirstLastPara="0" vertOverflow="overflow" horzOverflow="overflow" vert="horz" wrap="square" lIns="91440" tIns="45720" rIns="91440" bIns="45720" numCol="1" spcCol="0" rtlCol="0" fromWordArt="0" anchor="ctr" anchorCtr="0" forceAA="0" compatLnSpc="1">
+                          <a:prstTxWarp prst="textNoShape">
+                            <a:avLst/>
+                          </a:prstTxWarp>
+                          <a:noAutofit/>
+                        </wps:bodyPr>
+                      </wps:wsp>
+                    </a:graphicData>
+                  </a:graphic>
+                  <wp14:sizeRelH relativeFrom="margin">
+                    <wp14:pctWidth>0</wp14:pctWidth>
+                  </wp14:sizeRelH>
+                  <wp14:sizeRelV relativeFrom="margin">
+                    <wp14:pctHeight>0</wp14:pctHeight>
+                  </wp14:sizeRelV>
+                </wp:anchor>
+              </w:drawing>
+            </mc:Choice>
+            <mc:Fallback>
+              <w:pict>
+                <v:oval w14:anchorId="2C99163A" id="Oval 5" o:spid="_x0000_s1026" style="position:absolute;margin-left:248.2pt;margin-top:342.2pt;width:61.6pt;height:23.6pt;z-index:251665408;visibility:visible;mso-wrap-style:square;mso-width-percent:0;mso-height-percent:0;mso-wrap-distance-left:9pt;mso-wrap-distance-top:0;mso-wrap-distance-right:9pt;mso-wrap-distance-bottom:0;mso-position-horizontal:absolute;mso-position-horizontal-relative:text;mso-position-vertical:absolute;mso-position-vertical-relative:text;mso-width-percent:0;mso-height-percent:0;mso-width-relative:margin;mso-height-relative:margin;v-text-anchor:middle" o:gfxdata="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" filled="f" strokecolor="red" strokeweight="3pt">
+                  <v:stroke joinstyle="miter"/>
+                </v:oval>
+              </w:pict>
+            </mc:Fallback>
+          </mc:AlternateContent>
+        </w:r>
+      </w:ins>
+      <w:ins w:id="67" w:author="Katie Price" w:date="2024-01-26T12:53:00Z">
+        <w:r>
+          <w:rPr>
+            <w:noProof/>
+          </w:rPr>
+          <w:drawing>
+            <wp:inline distT="0" distB="0" distL="0" distR="0" wp14:anchorId="004FBF19" wp14:editId="3440259B">
+              <wp:extent cx="4877796" cy="5069205"/>
+              <wp:effectExtent l="0" t="635" r="0" b="0"/>
+              <wp:docPr id="36346538" name="Picture 8" descr="A screen shot of a tablet&#10;&#10;Description automatically generated"/>
+              <wp:cNvGraphicFramePr>
+                <a:graphicFrameLocks xmlns:a="http://schemas.openxmlformats.org/drawingml/2006/main" noChangeAspect="1"/>
+              </wp:cNvGraphicFramePr>
+              <a:graphic xmlns:a="http://schemas.openxmlformats.org/drawingml/2006/main">
+                <a:graphicData uri="http://schemas.openxmlformats.org/drawingml/2006/picture">
+                  <pic:pic xmlns:pic="http://schemas.openxmlformats.org/drawingml/2006/picture">
+                    <pic:nvPicPr>
+                      <pic:cNvPr id="36346538" name="Picture 8" descr="A screen shot of a tablet&#10;&#10;Description automatically generated"/>
+                      <pic:cNvPicPr>
+                        <a:picLocks noChangeAspect="1" noChangeArrowheads="1"/>
+                      </pic:cNvPicPr>
+                    </pic:nvPicPr>
+                    <pic:blipFill rotWithShape="1">
+                      <a:blip r:embed="rId16" cstate="print">
+                        <a:extLst>
+                          <a:ext uri="{28A0092B-C50C-407E-A947-70E740481C1C}">
+                            <a14:useLocalDpi xmlns:a14="http://schemas.microsoft.com/office/drawing/2010/main" val="0"/>
+                          </a:ext>
+                        </a:extLst>
+                      </a:blip>
+                      <a:srcRect l="37420" t="1380" b="11919"/>
+                      <a:stretch/>
+                    </pic:blipFill>
+                    <pic:spPr bwMode="auto">
+                      <a:xfrm rot="5400000">
+                        <a:off x="0" y="0"/>
+                        <a:ext cx="4894604" cy="5086673"/>
+                      </a:xfrm>
+                      <a:prstGeom prst="rect">
+                        <a:avLst/>
+                      </a:prstGeom>
+                      <a:noFill/>
+                      <a:ln>
+                        <a:noFill/>
+                      </a:ln>
+                      <a:extLst>
+                        <a:ext uri="{53640926-AAD7-44D8-BBD7-CCE9431645EC}">
+                          <a14:shadowObscured xmlns:a14="http://schemas.microsoft.com/office/drawing/2010/main"/>
+                        </a:ext>
+                      </a:extLst>
+                    </pic:spPr>
+                  </pic:pic>
+                </a:graphicData>
+              </a:graphic>
+            </wp:inline>
+          </w:drawing>
+        </w:r>
+      </w:ins>
+    </w:p>
+    <w:p>
+      <w:pPr>
+        <w:pStyle w:val="ListParagraph"/>
+        <w:numPr>
+          <w:ilvl w:val="0"/>
+          <w:numId w:val="11"/>
+        </w:numPr>
+        <w:rPr>
+          <w:ins w:id="68" w:author="Katie Price" w:date="2024-01-26T13:34:00Z"/>
+        </w:rPr>
+      </w:pPr>
+      <w:ins w:id="69" w:author="Katie Price" w:date="2024-01-26T13:33:00Z">
+        <w:r>
+          <w:t xml:space="preserve">If logger differs from measurement, the calculation is made but the “Sensor Adjusted” and timestamp of adjustment </w:t>
+        </w:r>
+      </w:ins>
+      <w:ins w:id="70" w:author="Katie Price" w:date="2024-01-26T13:40:00Z">
+        <w:r>
+          <w:t>disappears. See Stage section for photos.</w:t>
+        </w:r>
+      </w:ins>
+    </w:p>
+    <w:p>
+      <w:pPr>
+        <w:pStyle w:val="ListParagraph"/>
+        <w:numPr>
+          <w:ilvl w:val="0"/>
+          <w:numId w:val="11"/>
+        </w:numPr>
+        <w:rPr>
+          <w:ins w:id="71" w:author="Katie Price" w:date="2024-01-26T13:36:00Z"/>
+        </w:rPr>
+      </w:pPr>
+      <w:ins w:id="72" w:author="Katie Price" w:date="2024-01-26T13:34:00Z">
+        <w:r>
+          <w:t>For Steel tape, it does not require 2 measurements</w:t>
+        </w:r>
+        <w:r>
+          <w:t>, can we change this?</w:t>
+        </w:r>
+      </w:ins>
+    </w:p>
+    <w:p>
+      <w:pPr>
+        <w:pStyle w:val="ListParagraph"/>
+        <w:numPr>
+          <w:ilvl w:val="0"/>
+          <w:numId w:val="11"/>
+        </w:numPr>
+        <w:rPr>
+          <w:ins w:id="73" w:author="Katie Price" w:date="2024-01-26T13:44:00Z"/>
+        </w:rPr>
+      </w:pPr>
+      <w:ins w:id="74" w:author="Katie Price" w:date="2024-01-26T13:36:00Z">
+        <w:r>
+          <w:t>When changing Held at and Wet at</w:t>
+        </w:r>
+        <w:r>
+          <w:t xml:space="preserve">, a new Water Level from MP is </w:t>
+        </w:r>
+      </w:ins>
+      <w:ins w:id="75" w:author="Katie Price" w:date="2024-01-26T13:37:00Z">
+        <w:r>
+          <w:t>calculated using the refresh button, but calculated water level is not updated</w:t>
+        </w:r>
+      </w:ins>
+    </w:p>
+    <w:p>
+      <w:pPr>
+        <w:pStyle w:val="ListParagraph"/>
+        <w:numPr>
+          <w:ilvl w:val="0"/>
+          <w:numId w:val="11"/>
+        </w:numPr>
+        <w:rPr>
+          <w:ins w:id="76" w:author="Katie Price" w:date="2024-01-26T13:33:00Z"/>
+        </w:rPr>
+      </w:pPr>
+      <w:ins w:id="77" w:author="Katie Price" w:date="2024-01-26T13:44:00Z">
+        <w:r>
+          <w:rPr>
+            <w:noProof/>
+          </w:rPr>
+          <w:lastRenderedPageBreak/>
+          <w:drawing>
+            <wp:inline distT="0" distB="0" distL="0" distR="0" wp14:anchorId="3A618C38" wp14:editId="156904DA">
+              <wp:extent cx="2178121" cy="4840269"/>
+              <wp:effectExtent l="0" t="0" r="0" b="0"/>
+              <wp:docPr id="1818222427" name="Picture 12" descr="A screenshot of a computer&#10;&#10;Description automatically generated"/>
+              <wp:cNvGraphicFramePr>
+                <a:graphicFrameLocks xmlns:a="http://schemas.openxmlformats.org/drawingml/2006/main" noChangeAspect="1"/>
+              </wp:cNvGraphicFramePr>
+              <a:graphic xmlns:a="http://schemas.openxmlformats.org/drawingml/2006/main">
+                <a:graphicData uri="http://schemas.openxmlformats.org/drawingml/2006/picture">
+                  <pic:pic xmlns:pic="http://schemas.openxmlformats.org/drawingml/2006/picture">
+                    <pic:nvPicPr>
+                      <pic:cNvPr id="1818222427" name="Picture 12" descr="A screenshot of a computer&#10;&#10;Description automatically generated"/>
+                      <pic:cNvPicPr>
+                        <a:picLocks noChangeAspect="1" noChangeArrowheads="1"/>
+                      </pic:cNvPicPr>
+                    </pic:nvPicPr>
+                    <pic:blipFill>
+                      <a:blip r:embed="rId17" cstate="print">
+                        <a:extLst>
+                          <a:ext uri="{28A0092B-C50C-407E-A947-70E740481C1C}">
+                            <a14:useLocalDpi xmlns:a14="http://schemas.microsoft.com/office/drawing/2010/main" val="0"/>
+                          </a:ext>
+                        </a:extLst>
+                      </a:blip>
+                      <a:srcRect/>
+                      <a:stretch>
+                        <a:fillRect/>
+                      </a:stretch>
+                    </pic:blipFill>
+                    <pic:spPr bwMode="auto">
+                      <a:xfrm>
+                        <a:off x="0" y="0"/>
+                        <a:ext cx="2193512" cy="4874470"/>
+                      </a:xfrm>
+                      <a:prstGeom prst="rect">
+                        <a:avLst/>
+                      </a:prstGeom>
+                      <a:noFill/>
+                      <a:ln>
+                        <a:noFill/>
+                      </a:ln>
+                    </pic:spPr>
+                  </pic:pic>
+                </a:graphicData>
+              </a:graphic>
+            </wp:inline>
+          </w:drawing>
+        </w:r>
+      </w:ins>
+    </w:p>
+    <w:p/>
+    <w:p>
+      <w:pPr>
         <w:pStyle w:val="Heading3"/>
         <w:ind w:firstLine="720"/>
       </w:pPr>
@@ -1924,6 +2738,9 @@
           <w:ilvl w:val="0"/>
           <w:numId w:val="11"/>
         </w:numPr>
+        <w:rPr>
+          <w:ins w:id="78" w:author="Katie Price" w:date="2024-01-26T13:09:00Z"/>
+        </w:rPr>
       </w:pPr>
       <w:r>
         <w:t>At a Stage/</w:t>
@@ -1958,13 +2775,181 @@
         <w:t>the survey does not ask for a comparison to the logger value</w:t>
       </w:r>
       <w:r>
-        <w:t xml:space="preserve"> </w:t>
-      </w:r>
-      <w:proofErr w:type="gramStart"/>
-      <w:r>
-        <w:t>ever</w:t>
-      </w:r>
-      <w:proofErr w:type="gramEnd"/>
+        <w:t xml:space="preserve"> ever</w:t>
+      </w:r>
+    </w:p>
+    <w:p>
+      <w:pPr>
+        <w:pStyle w:val="ListParagraph"/>
+        <w:numPr>
+          <w:ilvl w:val="0"/>
+          <w:numId w:val="11"/>
+        </w:numPr>
+        <w:rPr>
+          <w:ins w:id="79" w:author="Katie Price" w:date="2024-01-26T13:11:00Z"/>
+        </w:rPr>
+      </w:pPr>
+      <w:ins w:id="80" w:author="Katie Price" w:date="2024-01-26T13:25:00Z">
+        <w:r>
+          <w:t xml:space="preserve">If </w:t>
+        </w:r>
+      </w:ins>
+      <w:ins w:id="81" w:author="Katie Price" w:date="2024-01-26T13:10:00Z">
+        <w:r>
+          <w:t>logger differs from measurement, the calculation is made but the</w:t>
+        </w:r>
+        <w:r>
+          <w:t xml:space="preserve"> “</w:t>
+        </w:r>
+      </w:ins>
+      <w:ins w:id="82" w:author="Katie Price" w:date="2024-01-26T13:26:00Z">
+        <w:r>
+          <w:t>S</w:t>
+        </w:r>
+      </w:ins>
+      <w:ins w:id="83" w:author="Katie Price" w:date="2024-01-26T13:11:00Z">
+        <w:r>
+          <w:t xml:space="preserve">ensor </w:t>
+        </w:r>
+      </w:ins>
+      <w:ins w:id="84" w:author="Katie Price" w:date="2024-01-26T13:26:00Z">
+        <w:r>
+          <w:t>A</w:t>
+        </w:r>
+      </w:ins>
+      <w:ins w:id="85" w:author="Katie Price" w:date="2024-01-26T13:11:00Z">
+        <w:r>
+          <w:t>djusted” and timestamp of adjustment disappears</w:t>
+        </w:r>
+      </w:ins>
+    </w:p>
+    <w:p>
+      <w:pPr>
+        <w:ind w:left="1440"/>
+        <w:pPrChange w:id="86" w:author="Katie Price" w:date="2024-01-26T13:11:00Z">
+          <w:pPr>
+            <w:pStyle w:val="ListParagraph"/>
+            <w:numPr>
+              <w:numId w:val="11"/>
+            </w:numPr>
+            <w:ind w:left="1080" w:hanging="360"/>
+          </w:pPr>
+        </w:pPrChange>
+      </w:pPr>
+      <w:ins w:id="87" w:author="Katie Price" w:date="2024-01-26T13:12:00Z">
+        <w:r>
+          <w:rPr>
+            <w:noProof/>
+          </w:rPr>
+          <w:lastRenderedPageBreak/>
+          <w:drawing>
+            <wp:inline distT="0" distB="0" distL="0" distR="0" wp14:anchorId="68A06639" wp14:editId="0B77FE72">
+              <wp:extent cx="2186467" cy="4858820"/>
+              <wp:effectExtent l="0" t="0" r="4445" b="0"/>
+              <wp:docPr id="1406297216" name="Picture 9" descr="A screenshot of a phone&#10;&#10;Description automatically generated"/>
+              <wp:cNvGraphicFramePr>
+                <a:graphicFrameLocks xmlns:a="http://schemas.openxmlformats.org/drawingml/2006/main" noChangeAspect="1"/>
+              </wp:cNvGraphicFramePr>
+              <a:graphic xmlns:a="http://schemas.openxmlformats.org/drawingml/2006/main">
+                <a:graphicData uri="http://schemas.openxmlformats.org/drawingml/2006/picture">
+                  <pic:pic xmlns:pic="http://schemas.openxmlformats.org/drawingml/2006/picture">
+                    <pic:nvPicPr>
+                      <pic:cNvPr id="1406297216" name="Picture 9" descr="A screenshot of a phone&#10;&#10;Description automatically generated"/>
+                      <pic:cNvPicPr>
+                        <a:picLocks noChangeAspect="1" noChangeArrowheads="1"/>
+                      </pic:cNvPicPr>
+                    </pic:nvPicPr>
+                    <pic:blipFill>
+                      <a:blip r:embed="rId18" cstate="print">
+                        <a:extLst>
+                          <a:ext uri="{28A0092B-C50C-407E-A947-70E740481C1C}">
+                            <a14:useLocalDpi xmlns:a14="http://schemas.microsoft.com/office/drawing/2010/main" val="0"/>
+                          </a:ext>
+                        </a:extLst>
+                      </a:blip>
+                      <a:srcRect/>
+                      <a:stretch>
+                        <a:fillRect/>
+                      </a:stretch>
+                    </pic:blipFill>
+                    <pic:spPr bwMode="auto">
+                      <a:xfrm>
+                        <a:off x="0" y="0"/>
+                        <a:ext cx="2219895" cy="4933104"/>
+                      </a:xfrm>
+                      <a:prstGeom prst="rect">
+                        <a:avLst/>
+                      </a:prstGeom>
+                      <a:noFill/>
+                      <a:ln>
+                        <a:noFill/>
+                      </a:ln>
+                    </pic:spPr>
+                  </pic:pic>
+                </a:graphicData>
+              </a:graphic>
+            </wp:inline>
+          </w:drawing>
+        </w:r>
+      </w:ins>
+      <w:ins w:id="88" w:author="Katie Price" w:date="2024-01-26T13:13:00Z">
+        <w:r>
+          <w:t xml:space="preserve">  </w:t>
+        </w:r>
+        <w:r>
+          <w:rPr>
+            <w:noProof/>
+          </w:rPr>
+          <w:drawing>
+            <wp:inline distT="0" distB="0" distL="0" distR="0" wp14:anchorId="144D973D" wp14:editId="3F64720C">
+              <wp:extent cx="2157573" cy="4794608"/>
+              <wp:effectExtent l="0" t="0" r="0" b="6350"/>
+              <wp:docPr id="870886203" name="Picture 11" descr="A screenshot of a login form&#10;&#10;Description automatically generated"/>
+              <wp:cNvGraphicFramePr>
+                <a:graphicFrameLocks xmlns:a="http://schemas.openxmlformats.org/drawingml/2006/main" noChangeAspect="1"/>
+              </wp:cNvGraphicFramePr>
+              <a:graphic xmlns:a="http://schemas.openxmlformats.org/drawingml/2006/main">
+                <a:graphicData uri="http://schemas.openxmlformats.org/drawingml/2006/picture">
+                  <pic:pic xmlns:pic="http://schemas.openxmlformats.org/drawingml/2006/picture">
+                    <pic:nvPicPr>
+                      <pic:cNvPr id="870886203" name="Picture 11" descr="A screenshot of a login form&#10;&#10;Description automatically generated"/>
+                      <pic:cNvPicPr>
+                        <a:picLocks noChangeAspect="1" noChangeArrowheads="1"/>
+                      </pic:cNvPicPr>
+                    </pic:nvPicPr>
+                    <pic:blipFill>
+                      <a:blip r:embed="rId19" cstate="print">
+                        <a:extLst>
+                          <a:ext uri="{28A0092B-C50C-407E-A947-70E740481C1C}">
+                            <a14:useLocalDpi xmlns:a14="http://schemas.microsoft.com/office/drawing/2010/main" val="0"/>
+                          </a:ext>
+                        </a:extLst>
+                      </a:blip>
+                      <a:srcRect/>
+                      <a:stretch>
+                        <a:fillRect/>
+                      </a:stretch>
+                    </pic:blipFill>
+                    <pic:spPr bwMode="auto">
+                      <a:xfrm>
+                        <a:off x="0" y="0"/>
+                        <a:ext cx="2191058" cy="4869020"/>
+                      </a:xfrm>
+                      <a:prstGeom prst="rect">
+                        <a:avLst/>
+                      </a:prstGeom>
+                      <a:noFill/>
+                      <a:ln>
+                        <a:noFill/>
+                      </a:ln>
+                    </pic:spPr>
+                  </pic:pic>
+                </a:graphicData>
+              </a:graphic>
+            </wp:inline>
+          </w:drawing>
+        </w:r>
+      </w:ins>
     </w:p>
     <w:p>
       <w:pPr>
@@ -2025,67 +3010,287 @@
           <w:b/>
           <w:bCs/>
         </w:rPr>
-        <w:t>Sensor Adjusted Y/</w:t>
-      </w:r>
-      <w:proofErr w:type="gramStart"/>
+        <w:t xml:space="preserve">Sensor Adjusted Y/N </w:t>
+      </w:r>
+      <w:r>
+        <w:t>and the timestamp for when it occur</w:t>
+      </w:r>
+      <w:r>
+        <w:t>red</w:t>
+      </w:r>
+      <w:r>
+        <w:t xml:space="preserve"> disappears once you </w:t>
+      </w:r>
+      <w:r>
+        <w:t xml:space="preserve">click on </w:t>
+      </w:r>
       <w:r>
         <w:rPr>
           <w:b/>
           <w:bCs/>
         </w:rPr>
-        <w:t>N</w:t>
-      </w:r>
-      <w:proofErr w:type="gramEnd"/>
+        <w:t>Calculated Difference</w:t>
+      </w:r>
       <w:r>
         <w:rPr>
           <w:b/>
           <w:bCs/>
         </w:rPr>
-        <w:t xml:space="preserve"> </w:t>
-      </w:r>
-      <w:r>
-        <w:t>and the timestamp for when it occur</w:t>
-      </w:r>
-      <w:r>
-        <w:t>red</w:t>
-      </w:r>
-      <w:r>
-        <w:t xml:space="preserve"> disappears once you </w:t>
-      </w:r>
-      <w:r>
-        <w:t xml:space="preserve">click on </w:t>
+        <w:t>,</w:t>
+      </w:r>
+      <w:r>
+        <w:t xml:space="preserve"> maybe this will go away if we remove the question </w:t>
       </w:r>
       <w:r>
         <w:rPr>
           <w:b/>
           <w:bCs/>
         </w:rPr>
-        <w:t xml:space="preserve">Calculated </w:t>
+        <w:t>Is this Stage used for a discharge?</w:t>
+      </w:r>
+    </w:p>
+    <w:p>
+      <w:pPr>
+        <w:pStyle w:val="Heading2"/>
+        <w:ind w:firstLine="720"/>
+      </w:pPr>
+      <w:r>
+        <w:t>ADVM</w:t>
+      </w:r>
+    </w:p>
+    <w:p>
+      <w:pPr>
+        <w:pStyle w:val="ListParagraph"/>
+        <w:numPr>
+          <w:ilvl w:val="0"/>
+          <w:numId w:val="18"/>
+        </w:numPr>
+      </w:pPr>
+      <w:r>
+        <w:t>No comments</w:t>
+      </w:r>
+    </w:p>
+    <w:p>
+      <w:pPr>
+        <w:pStyle w:val="Heading2"/>
+        <w:ind w:firstLine="720"/>
+      </w:pPr>
+      <w:r>
+        <w:t>Conductivity</w:t>
+      </w:r>
+    </w:p>
+    <w:p>
+      <w:pPr>
+        <w:pStyle w:val="ListParagraph"/>
+        <w:numPr>
+          <w:ilvl w:val="0"/>
+          <w:numId w:val="24"/>
+        </w:numPr>
+        <w:rPr>
+          <w:highlight w:val="yellow"/>
+        </w:rPr>
+      </w:pPr>
+      <w:r>
+        <w:rPr>
+          <w:highlight w:val="yellow"/>
+        </w:rPr>
+        <w:t>NOT FIELD TESTED YET</w:t>
+      </w:r>
+    </w:p>
+    <w:p>
+      <w:pPr>
+        <w:pStyle w:val="Heading2"/>
+      </w:pPr>
+      <w:r>
+        <w:tab/>
+        <w:t>Temperature</w:t>
+      </w:r>
+    </w:p>
+    <w:p>
+      <w:pPr>
+        <w:pStyle w:val="ListParagraph"/>
+        <w:numPr>
+          <w:ilvl w:val="0"/>
+          <w:numId w:val="15"/>
+        </w:numPr>
+      </w:pPr>
+      <w:r>
+        <w:t xml:space="preserve">Under </w:t>
       </w:r>
       <w:r>
         <w:rPr>
           <w:b/>
           <w:bCs/>
         </w:rPr>
-        <w:lastRenderedPageBreak/>
-        <w:t>Difference</w:t>
+        <w:t>Reading</w:t>
+      </w:r>
+      <w:r>
+        <w:t xml:space="preserve"> </w:t>
       </w:r>
       <w:r>
         <w:rPr>
           <w:b/>
           <w:bCs/>
         </w:rPr>
-        <w:t>,</w:t>
-      </w:r>
-      <w:r>
-        <w:t xml:space="preserve"> maybe this will go away if we remove the question </w:t>
-      </w:r>
-      <w:r>
+        <w:t xml:space="preserve">Type, </w:t>
+      </w:r>
+      <w:r>
+        <w:t>remove from domain list</w:t>
+      </w:r>
+    </w:p>
+    <w:p>
+      <w:pPr>
+        <w:pStyle w:val="ListParagraph"/>
+        <w:numPr>
+          <w:ilvl w:val="2"/>
+          <w:numId w:val="15"/>
+        </w:numPr>
         <w:rPr>
           <w:b/>
           <w:bCs/>
         </w:rPr>
-        <w:t>Is this Stage used for a discharge?</w:t>
+      </w:pPr>
+      <w:r>
+        <w:rPr>
+          <w:b/>
+          <w:bCs/>
+        </w:rPr>
+        <w:t>Extreme- Min</w:t>
+      </w:r>
+    </w:p>
+    <w:p>
+      <w:pPr>
+        <w:pStyle w:val="ListParagraph"/>
+        <w:numPr>
+          <w:ilvl w:val="2"/>
+          <w:numId w:val="15"/>
+        </w:numPr>
+        <w:rPr>
+          <w:b/>
+          <w:bCs/>
+        </w:rPr>
+      </w:pPr>
+      <w:r>
+        <w:rPr>
+          <w:b/>
+          <w:bCs/>
+        </w:rPr>
+        <w:lastRenderedPageBreak/>
+        <w:t>Extreme- Max</w:t>
+      </w:r>
+    </w:p>
+    <w:p>
+      <w:pPr>
+        <w:pStyle w:val="ListParagraph"/>
+        <w:numPr>
+          <w:ilvl w:val="0"/>
+          <w:numId w:val="15"/>
+        </w:numPr>
+      </w:pPr>
+      <w:r>
+        <w:t xml:space="preserve">Under </w:t>
+      </w:r>
+      <w:r>
+        <w:rPr>
+          <w:b/>
+          <w:bCs/>
+        </w:rPr>
+        <w:t>Verification Equipment Serial Number</w:t>
+      </w:r>
+      <w:r>
+        <w:t xml:space="preserve"> add to domain list</w:t>
+      </w:r>
+    </w:p>
+    <w:p>
+      <w:pPr>
+        <w:pStyle w:val="ListParagraph"/>
+        <w:numPr>
+          <w:ilvl w:val="2"/>
+          <w:numId w:val="15"/>
+        </w:numPr>
+      </w:pPr>
+      <w:r>
+        <w:t>Transducer- NIST</w:t>
+      </w:r>
+      <w:r>
+        <w:t xml:space="preserve"> unavailable</w:t>
+      </w:r>
+    </w:p>
+    <w:p>
+      <w:pPr>
+        <w:pStyle w:val="ListParagraph"/>
+        <w:numPr>
+          <w:ilvl w:val="2"/>
+          <w:numId w:val="15"/>
+        </w:numPr>
+      </w:pPr>
+      <w:r>
+        <w:t>Other (add comment box to type in alternative SN</w:t>
+      </w:r>
+      <w:r>
+        <w:t>)</w:t>
+      </w:r>
+    </w:p>
+    <w:p>
+      <w:pPr>
+        <w:pStyle w:val="ListParagraph"/>
+        <w:numPr>
+          <w:ilvl w:val="1"/>
+          <w:numId w:val="15"/>
+        </w:numPr>
+      </w:pPr>
+      <w:r>
+        <w:t xml:space="preserve">Change </w:t>
+      </w:r>
+      <w:r>
+        <w:rPr>
+          <w:b/>
+          <w:bCs/>
+        </w:rPr>
+        <w:t xml:space="preserve">Sensor Temperature Source </w:t>
+      </w:r>
+      <w:r>
+        <w:t xml:space="preserve"> to </w:t>
+      </w:r>
+      <w:r>
+        <w:rPr>
+          <w:b/>
+          <w:bCs/>
+        </w:rPr>
+        <w:t>Verification type</w:t>
+      </w:r>
+      <w:r>
+        <w:rPr>
+          <w:b/>
+          <w:bCs/>
+        </w:rPr>
+        <w:t xml:space="preserve"> </w:t>
+      </w:r>
+      <w:r>
+        <w:t xml:space="preserve"> Leave the choices as is: ADVM, Transducer</w:t>
+      </w:r>
+    </w:p>
+    <w:p>
+      <w:pPr>
+        <w:pStyle w:val="ListParagraph"/>
+        <w:numPr>
+          <w:ilvl w:val="1"/>
+          <w:numId w:val="15"/>
+        </w:numPr>
+      </w:pPr>
+      <w:commentRangeStart w:id="89"/>
+      <w:r>
+        <w:t xml:space="preserve">How easy will it be to change domains? We have a whole new set of </w:t>
+      </w:r>
+      <w:r>
+        <w:t>temperature sensors, they seem to last between 1-2 years.</w:t>
+      </w:r>
+      <w:commentRangeEnd w:id="89"/>
+      <w:r>
+        <w:rPr>
+          <w:rStyle w:val="CommentReference"/>
+        </w:rPr>
+        <w:commentReference w:id="89"/>
       </w:r>
     </w:p>
     <w:p>
@@ -2094,7 +3299,7 @@
         <w:ind w:firstLine="720"/>
       </w:pPr>
       <w:r>
-        <w:t>ADVM</w:t>
+        <w:t>Discharge</w:t>
       </w:r>
     </w:p>
     <w:p>
@@ -2102,119 +3307,122 @@
         <w:pStyle w:val="ListParagraph"/>
         <w:numPr>
           <w:ilvl w:val="0"/>
-          <w:numId w:val="18"/>
-        </w:numPr>
-      </w:pPr>
-      <w:r>
-        <w:t>No comments</w:t>
-      </w:r>
-    </w:p>
-    <w:p>
-      <w:pPr>
-        <w:pStyle w:val="Heading2"/>
-        <w:ind w:firstLine="720"/>
-      </w:pPr>
-      <w:r>
-        <w:t>Conductivity</w:t>
-      </w:r>
-    </w:p>
-    <w:p>
-      <w:pPr>
-        <w:pStyle w:val="ListParagraph"/>
-        <w:numPr>
-          <w:ilvl w:val="0"/>
-          <w:numId w:val="24"/>
-        </w:numPr>
-        <w:rPr>
-          <w:highlight w:val="yellow"/>
-        </w:rPr>
-      </w:pPr>
-      <w:r>
-        <w:rPr>
-          <w:highlight w:val="yellow"/>
-        </w:rPr>
-        <w:t>NOT FIELD TESTED YET</w:t>
-      </w:r>
-    </w:p>
-    <w:p>
-      <w:pPr>
-        <w:pStyle w:val="Heading2"/>
-      </w:pPr>
-      <w:r>
-        <w:tab/>
-        <w:t>Temperature</w:t>
-      </w:r>
-    </w:p>
-    <w:p>
-      <w:pPr>
-        <w:pStyle w:val="ListParagraph"/>
-        <w:numPr>
-          <w:ilvl w:val="0"/>
-          <w:numId w:val="15"/>
-        </w:numPr>
-      </w:pPr>
-      <w:r>
-        <w:t xml:space="preserve">Under </w:t>
+          <w:numId w:val="12"/>
+        </w:numPr>
+      </w:pPr>
+      <w:r>
+        <w:t xml:space="preserve">If not an ADVM station, </w:t>
+      </w:r>
+      <w:r>
+        <w:t>remove n</w:t>
+      </w:r>
+      <w:r>
+        <w:t>ote</w:t>
+      </w:r>
+      <w:r>
+        <w:t>s</w:t>
+      </w:r>
+    </w:p>
+    <w:p>
+      <w:pPr>
+        <w:pStyle w:val="ListParagraph"/>
+        <w:numPr>
+          <w:ilvl w:val="2"/>
+          <w:numId w:val="12"/>
+        </w:numPr>
+      </w:pPr>
+      <w:r>
+        <w:t xml:space="preserve"> </w:t>
       </w:r>
       <w:r>
         <w:rPr>
           <w:b/>
           <w:bCs/>
         </w:rPr>
-        <w:t>Reading</w:t>
-      </w:r>
-      <w:r>
-        <w:t xml:space="preserve"> </w:t>
-      </w:r>
+        <w:t xml:space="preserve">Set Stage and ADVM to 1 Minute Interval </w:t>
+      </w:r>
+    </w:p>
+    <w:p>
+      <w:pPr>
+        <w:pStyle w:val="ListParagraph"/>
+        <w:numPr>
+          <w:ilvl w:val="2"/>
+          <w:numId w:val="12"/>
+        </w:numPr>
+      </w:pPr>
       <w:r>
         <w:rPr>
           <w:b/>
           <w:bCs/>
         </w:rPr>
-        <w:t xml:space="preserve">Type, </w:t>
-      </w:r>
-      <w:r>
-        <w:t>remove from domain list</w:t>
-      </w:r>
-    </w:p>
-    <w:p>
-      <w:pPr>
-        <w:pStyle w:val="ListParagraph"/>
-        <w:numPr>
-          <w:ilvl w:val="2"/>
-          <w:numId w:val="15"/>
-        </w:numPr>
+        <w:t>Reset Stage and ADVM to Original 15 mi</w:t>
+      </w:r>
+      <w:r>
         <w:rPr>
           <w:b/>
           <w:bCs/>
         </w:rPr>
-      </w:pPr>
+        <w:t>nute Interval</w:t>
+      </w:r>
+    </w:p>
+    <w:p>
+      <w:pPr>
+        <w:pStyle w:val="Heading3"/>
+        <w:ind w:firstLine="720"/>
+      </w:pPr>
+      <w:r>
+        <w:t>Data Logger (Part 2)</w:t>
+      </w:r>
+    </w:p>
+    <w:p>
+      <w:pPr>
+        <w:pStyle w:val="ListParagraph"/>
+        <w:numPr>
+          <w:ilvl w:val="0"/>
+          <w:numId w:val="12"/>
+        </w:numPr>
+      </w:pPr>
+      <w:r>
+        <w:t xml:space="preserve">Rename </w:t>
+      </w:r>
       <w:r>
         <w:rPr>
           <w:b/>
           <w:bCs/>
         </w:rPr>
-        <w:t>Extreme- Min</w:t>
-      </w:r>
-    </w:p>
-    <w:p>
-      <w:pPr>
-        <w:pStyle w:val="ListParagraph"/>
-        <w:numPr>
-          <w:ilvl w:val="2"/>
-          <w:numId w:val="15"/>
-        </w:numPr>
+        <w:t>Logger File</w:t>
+      </w:r>
+    </w:p>
+    <w:p>
+      <w:pPr>
+        <w:pStyle w:val="ListParagraph"/>
+        <w:numPr>
+          <w:ilvl w:val="0"/>
+          <w:numId w:val="12"/>
+        </w:numPr>
+      </w:pPr>
+      <w:r>
+        <w:t xml:space="preserve">Under </w:t>
+      </w:r>
+      <w:r>
         <w:rPr>
           <w:b/>
           <w:bCs/>
         </w:rPr>
-      </w:pPr>
+        <w:t>Desiccant Enclosure Status</w:t>
+      </w:r>
+      <w:r>
+        <w:t xml:space="preserve"> add </w:t>
+      </w:r>
       <w:r>
         <w:rPr>
           <w:b/>
           <w:bCs/>
         </w:rPr>
-        <w:t>Extreme- Max</w:t>
+        <w:t xml:space="preserve">NA </w:t>
+      </w:r>
+      <w:r>
+        <w:t xml:space="preserve"> to domain list</w:t>
       </w:r>
     </w:p>
     <w:p>
@@ -2222,7 +3430,7 @@
         <w:pStyle w:val="ListParagraph"/>
         <w:numPr>
           <w:ilvl w:val="0"/>
-          <w:numId w:val="15"/>
+          <w:numId w:val="12"/>
         </w:numPr>
       </w:pPr>
       <w:r>
@@ -2233,281 +3441,20 @@
           <w:b/>
           <w:bCs/>
         </w:rPr>
-        <w:t>Verification Equipment Serial Number</w:t>
-      </w:r>
-      <w:r>
-        <w:t xml:space="preserve"> add to domain list</w:t>
-      </w:r>
-    </w:p>
-    <w:p>
-      <w:pPr>
-        <w:pStyle w:val="ListParagraph"/>
-        <w:numPr>
-          <w:ilvl w:val="2"/>
-          <w:numId w:val="15"/>
-        </w:numPr>
-      </w:pPr>
-      <w:r>
-        <w:t>Transducer- NIST</w:t>
-      </w:r>
-      <w:r>
-        <w:t xml:space="preserve"> unavailable</w:t>
-      </w:r>
-    </w:p>
-    <w:p>
-      <w:pPr>
-        <w:pStyle w:val="ListParagraph"/>
-        <w:numPr>
-          <w:ilvl w:val="2"/>
-          <w:numId w:val="15"/>
-        </w:numPr>
-      </w:pPr>
-      <w:r>
-        <w:t>Other (add comment box to type in alternative SN</w:t>
-      </w:r>
-      <w:r>
-        <w:t>)</w:t>
-      </w:r>
-    </w:p>
-    <w:p>
-      <w:pPr>
-        <w:pStyle w:val="ListParagraph"/>
-        <w:numPr>
-          <w:ilvl w:val="1"/>
-          <w:numId w:val="15"/>
-        </w:numPr>
-      </w:pPr>
-      <w:r>
-        <w:t xml:space="preserve">Change </w:t>
+        <w:t>Desiccant Transducer Status</w:t>
+      </w:r>
+      <w:r>
+        <w:t xml:space="preserve"> add </w:t>
       </w:r>
       <w:r>
         <w:rPr>
           <w:b/>
           <w:bCs/>
         </w:rPr>
-        <w:t xml:space="preserve">Sensor Temperature </w:t>
-      </w:r>
-      <w:proofErr w:type="gramStart"/>
-      <w:r>
-        <w:rPr>
-          <w:b/>
-          <w:bCs/>
-        </w:rPr>
-        <w:t xml:space="preserve">Source </w:t>
-      </w:r>
-      <w:r>
-        <w:t xml:space="preserve"> to</w:t>
-      </w:r>
-      <w:proofErr w:type="gramEnd"/>
-      <w:r>
-        <w:t xml:space="preserve"> </w:t>
-      </w:r>
-      <w:r>
-        <w:rPr>
-          <w:b/>
-          <w:bCs/>
-        </w:rPr>
-        <w:t>Verification type</w:t>
-      </w:r>
-      <w:r>
-        <w:rPr>
-          <w:b/>
-          <w:bCs/>
-        </w:rPr>
-        <w:t xml:space="preserve"> </w:t>
-      </w:r>
-      <w:r>
-        <w:t xml:space="preserve"> Leave the choices as is: ADVM, Transducer</w:t>
-      </w:r>
-    </w:p>
-    <w:p>
-      <w:pPr>
-        <w:pStyle w:val="Heading2"/>
-        <w:ind w:firstLine="720"/>
-      </w:pPr>
-      <w:r>
-        <w:t>Discharge</w:t>
-      </w:r>
-    </w:p>
-    <w:p>
-      <w:pPr>
-        <w:pStyle w:val="ListParagraph"/>
-        <w:numPr>
-          <w:ilvl w:val="0"/>
-          <w:numId w:val="12"/>
-        </w:numPr>
-      </w:pPr>
-      <w:r>
-        <w:t xml:space="preserve">If not an ADVM station, </w:t>
-      </w:r>
-      <w:r>
-        <w:t>remove n</w:t>
-      </w:r>
-      <w:r>
-        <w:t>ote</w:t>
-      </w:r>
-      <w:r>
-        <w:t>s</w:t>
-      </w:r>
-    </w:p>
-    <w:p>
-      <w:pPr>
-        <w:pStyle w:val="ListParagraph"/>
-        <w:numPr>
-          <w:ilvl w:val="2"/>
-          <w:numId w:val="12"/>
-        </w:numPr>
-      </w:pPr>
-      <w:r>
-        <w:t xml:space="preserve"> </w:t>
-      </w:r>
-      <w:r>
-        <w:rPr>
-          <w:b/>
-          <w:bCs/>
-        </w:rPr>
-        <w:t xml:space="preserve">Set Stage and ADVM to 1 Minute Interval </w:t>
-      </w:r>
-    </w:p>
-    <w:p>
-      <w:pPr>
-        <w:pStyle w:val="ListParagraph"/>
-        <w:numPr>
-          <w:ilvl w:val="2"/>
-          <w:numId w:val="12"/>
-        </w:numPr>
-      </w:pPr>
-      <w:r>
-        <w:rPr>
-          <w:b/>
-          <w:bCs/>
-        </w:rPr>
-        <w:t xml:space="preserve">Reset Stage and ADVM to Original </w:t>
-      </w:r>
-      <w:proofErr w:type="gramStart"/>
-      <w:r>
-        <w:rPr>
-          <w:b/>
-          <w:bCs/>
-        </w:rPr>
-        <w:t>15 mi</w:t>
-      </w:r>
-      <w:r>
-        <w:rPr>
-          <w:b/>
-          <w:bCs/>
-        </w:rPr>
-        <w:t>nute</w:t>
-      </w:r>
-      <w:proofErr w:type="gramEnd"/>
-      <w:r>
-        <w:rPr>
-          <w:b/>
-          <w:bCs/>
-        </w:rPr>
-        <w:t xml:space="preserve"> Interval</w:t>
-      </w:r>
-    </w:p>
-    <w:p>
-      <w:pPr>
-        <w:pStyle w:val="Heading3"/>
-        <w:ind w:firstLine="720"/>
-      </w:pPr>
-      <w:r>
-        <w:t>Data Logger (Part 2)</w:t>
-      </w:r>
-    </w:p>
-    <w:p>
-      <w:pPr>
-        <w:pStyle w:val="ListParagraph"/>
-        <w:numPr>
-          <w:ilvl w:val="0"/>
-          <w:numId w:val="12"/>
-        </w:numPr>
-      </w:pPr>
-      <w:r>
-        <w:t xml:space="preserve">Rename </w:t>
-      </w:r>
-      <w:r>
-        <w:rPr>
-          <w:b/>
-          <w:bCs/>
-        </w:rPr>
-        <w:t>Logger File</w:t>
-      </w:r>
-    </w:p>
-    <w:p>
-      <w:pPr>
-        <w:pStyle w:val="ListParagraph"/>
-        <w:numPr>
-          <w:ilvl w:val="0"/>
-          <w:numId w:val="12"/>
-        </w:numPr>
-      </w:pPr>
-      <w:r>
-        <w:t xml:space="preserve">Under </w:t>
-      </w:r>
-      <w:r>
-        <w:rPr>
-          <w:b/>
-          <w:bCs/>
-        </w:rPr>
-        <w:t>Desiccant Enclosure Status</w:t>
-      </w:r>
-      <w:r>
-        <w:t xml:space="preserve"> add </w:t>
-      </w:r>
-      <w:proofErr w:type="gramStart"/>
-      <w:r>
-        <w:rPr>
-          <w:b/>
-          <w:bCs/>
-        </w:rPr>
         <w:t xml:space="preserve">NA </w:t>
       </w:r>
       <w:r>
-        <w:t xml:space="preserve"> to</w:t>
-      </w:r>
-      <w:proofErr w:type="gramEnd"/>
-      <w:r>
-        <w:t xml:space="preserve"> domain list</w:t>
-      </w:r>
-    </w:p>
-    <w:p>
-      <w:pPr>
-        <w:pStyle w:val="ListParagraph"/>
-        <w:numPr>
-          <w:ilvl w:val="0"/>
-          <w:numId w:val="12"/>
-        </w:numPr>
-      </w:pPr>
-      <w:r>
-        <w:t xml:space="preserve">Under </w:t>
-      </w:r>
-      <w:r>
-        <w:rPr>
-          <w:b/>
-          <w:bCs/>
-        </w:rPr>
-        <w:t>Desiccant Transducer Status</w:t>
-      </w:r>
-      <w:r>
-        <w:t xml:space="preserve"> add </w:t>
-      </w:r>
-      <w:proofErr w:type="gramStart"/>
-      <w:r>
-        <w:rPr>
-          <w:b/>
-          <w:bCs/>
-        </w:rPr>
-        <w:t xml:space="preserve">NA </w:t>
-      </w:r>
-      <w:r>
-        <w:t xml:space="preserve"> to</w:t>
-      </w:r>
-      <w:proofErr w:type="gramEnd"/>
-      <w:r>
-        <w:t xml:space="preserve"> domain list</w:t>
+        <w:t xml:space="preserve"> to domain list</w:t>
       </w:r>
     </w:p>
     <w:p>
@@ -2559,6 +3506,14 @@
       <w:r>
         <w:t>Issues</w:t>
       </w:r>
+      <w:ins w:id="90" w:author="Katie Price" w:date="2024-01-26T13:47:00Z">
+        <w:r>
+          <w:t xml:space="preserve">/ </w:t>
+        </w:r>
+        <w:r>
+          <w:t>Comments</w:t>
+        </w:r>
+      </w:ins>
     </w:p>
     <w:p>
       <w:pPr>
@@ -2592,11 +3547,9 @@
           <w:numId w:val="20"/>
         </w:numPr>
       </w:pPr>
-      <w:proofErr w:type="spellStart"/>
       <w:r>
         <w:t>MeasuringPoints</w:t>
       </w:r>
-      <w:proofErr w:type="spellEnd"/>
     </w:p>
     <w:p>
       <w:pPr>
@@ -2697,6 +3650,64 @@
 </w:document>
 </file>
 
+<file path=word/comments.xml><?xml version="1.0" encoding="utf-8"?>
+<w:comments xmlns:wpc="http://schemas.microsoft.com/office/word/2010/wordprocessingCanvas" xmlns:cx="http://schemas.microsoft.com/office/drawing/2014/chartex" xmlns:cx1="http://schemas.microsoft.com/office/drawing/2015/9/8/chartex" xmlns:cx2="http://schemas.microsoft.com/office/drawing/2015/10/21/chartex" xmlns:cx3="http://schemas.microsoft.com/office/drawing/2016/5/9/chartex" xmlns:cx4="http://schemas.microsoft.com/office/drawing/2016/5/10/chartex" xmlns:cx5="http://schemas.microsoft.com/office/drawing/2016/5/11/chartex" xmlns:cx6="http://schemas.microsoft.com/office/drawing/2016/5/12/chartex" xmlns:cx7="http://schemas.microsoft.com/office/drawing/2016/5/13/chartex" xmlns:cx8="http://schemas.microsoft.com/office/drawing/2016/5/14/chartex" xmlns:mc="http://schemas.openxmlformats.org/markup-compatibility/2006" xmlns:aink="http://schemas.microsoft.com/office/drawing/2016/ink" xmlns:am3d="http://schemas.microsoft.com/office/drawing/2017/model3d" xmlns:o="urn:schemas-microsoft-com:office:office" xmlns:oel="http://schemas.microsoft.com/office/2019/extlst" xmlns:r="http://schemas.openxmlformats.org/officeDocument/2006/relationships" xmlns:m="http://schemas.openxmlformats.org/officeDocument/2006/math" xmlns:v="urn:schemas-microsoft-com:vml" xmlns:wp14="http://schemas.microsoft.com/office/word/2010/wordprocessingDrawing" xmlns:wp="http://schemas.openxmlformats.org/drawingml/2006/wordprocessingDrawing" xmlns:w10="urn:schemas-microsoft-com:office:word" xmlns:w="http://schemas.openxmlformats.org/wordprocessingml/2006/main" xmlns:w14="http://schemas.microsoft.com/office/word/2010/wordml" xmlns:w15="http://schemas.microsoft.com/office/word/2012/wordml" xmlns:w16cex="http://schemas.microsoft.com/office/word/2018/wordml/cex" xmlns:w16cid="http://schemas.microsoft.com/office/word/2016/wordml/cid" xmlns:w16="http://schemas.microsoft.com/office/word/2018/wordml" xmlns:w16sdtdh="http://schemas.microsoft.com/office/word/2020/wordml/sdtdatahash" xmlns:w16se="http://schemas.microsoft.com/office/word/2015/wordml/symex" xmlns:wpg="http://schemas.microsoft.com/office/word/2010/wordprocessingGroup" xmlns:wpi="http://schemas.microsoft.com/office/word/2010/wordprocessingInk" xmlns:wne="http://schemas.microsoft.com/office/word/2006/wordml" xmlns:wps="http://schemas.microsoft.com/office/word/2010/wordprocessingShape" mc:Ignorable="w14 w15 w16se w16cid w16 w16cex w16sdtdh wp14">
+  <w:comment w:id="24" w:author="Katie Price" w:date="2024-01-26T12:37:00Z" w:initials="KP">
+    <w:p>
+      <w:pPr>
+        <w:pStyle w:val="CommentText"/>
+      </w:pPr>
+      <w:r>
+        <w:rPr>
+          <w:rStyle w:val="CommentReference"/>
+        </w:rPr>
+        <w:annotationRef/>
+      </w:r>
+      <w:r>
+        <w:t>Added 1/26/2024</w:t>
+      </w:r>
+    </w:p>
+  </w:comment>
+  <w:comment w:id="89" w:author="Katie Price" w:date="2024-01-26T12:35:00Z" w:initials="KP">
+    <w:p>
+      <w:pPr>
+        <w:pStyle w:val="CommentText"/>
+      </w:pPr>
+      <w:r>
+        <w:rPr>
+          <w:rStyle w:val="CommentReference"/>
+        </w:rPr>
+        <w:annotationRef/>
+      </w:r>
+      <w:r>
+        <w:t>Added 1/26/2024</w:t>
+      </w:r>
+    </w:p>
+  </w:comment>
+</w:comments>
+</file>
+
+<file path=word/commentsExtended.xml><?xml version="1.0" encoding="utf-8"?>
+<w15:commentsEx xmlns:wpc="http://schemas.microsoft.com/office/word/2010/wordprocessingCanvas" xmlns:cx="http://schemas.microsoft.com/office/drawing/2014/chartex" xmlns:cx1="http://schemas.microsoft.com/office/drawing/2015/9/8/chartex" xmlns:cx2="http://schemas.microsoft.com/office/drawing/2015/10/21/chartex" xmlns:cx3="http://schemas.microsoft.com/office/drawing/2016/5/9/chartex" xmlns:cx4="http://schemas.microsoft.com/office/drawing/2016/5/10/chartex" xmlns:cx5="http://schemas.microsoft.com/office/drawing/2016/5/11/chartex" xmlns:cx6="http://schemas.microsoft.com/office/drawing/2016/5/12/chartex" xmlns:cx7="http://schemas.microsoft.com/office/drawing/2016/5/13/chartex" xmlns:cx8="http://schemas.microsoft.com/office/drawing/2016/5/14/chartex" xmlns:mc="http://schemas.openxmlformats.org/markup-compatibility/2006" xmlns:aink="http://schemas.microsoft.com/office/drawing/2016/ink" xmlns:am3d="http://schemas.microsoft.com/office/drawing/2017/model3d" xmlns:o="urn:schemas-microsoft-com:office:office" xmlns:oel="http://schemas.microsoft.com/office/2019/extlst" xmlns:r="http://schemas.openxmlformats.org/officeDocument/2006/relationships" xmlns:m="http://schemas.openxmlformats.org/officeDocument/2006/math" xmlns:v="urn:schemas-microsoft-com:vml" xmlns:wp14="http://schemas.microsoft.com/office/word/2010/wordprocessingDrawing" xmlns:wp="http://schemas.openxmlformats.org/drawingml/2006/wordprocessingDrawing" xmlns:w10="urn:schemas-microsoft-com:office:word" xmlns:w="http://schemas.openxmlformats.org/wordprocessingml/2006/main" xmlns:w14="http://schemas.microsoft.com/office/word/2010/wordml" xmlns:w15="http://schemas.microsoft.com/office/word/2012/wordml" xmlns:w16cex="http://schemas.microsoft.com/office/word/2018/wordml/cex" xmlns:w16cid="http://schemas.microsoft.com/office/word/2016/wordml/cid" xmlns:w16="http://schemas.microsoft.com/office/word/2018/wordml" xmlns:w16sdtdh="http://schemas.microsoft.com/office/word/2020/wordml/sdtdatahash" xmlns:w16se="http://schemas.microsoft.com/office/word/2015/wordml/symex" xmlns:wpg="http://schemas.microsoft.com/office/word/2010/wordprocessingGroup" xmlns:wpi="http://schemas.microsoft.com/office/word/2010/wordprocessingInk" xmlns:wne="http://schemas.microsoft.com/office/word/2006/wordml" xmlns:wps="http://schemas.microsoft.com/office/word/2010/wordprocessingShape" mc:Ignorable="w14 w15 w16se w16cid w16 w16cex w16sdtdh wp14">
+  <w15:commentEx w15:paraId="468298F3" w15:done="0"/>
+  <w15:commentEx w15:paraId="04DAAB20" w15:done="0"/>
+</w15:commentsEx>
+</file>
+
+<file path=word/commentsExtensible.xml><?xml version="1.0" encoding="utf-8"?>
+<w16cex:commentsExtensible xmlns:wpc="http://schemas.microsoft.com/office/word/2010/wordprocessingCanvas" xmlns:cx="http://schemas.microsoft.com/office/drawing/2014/chartex" xmlns:cx1="http://schemas.microsoft.com/office/drawing/2015/9/8/chartex" xmlns:cx2="http://schemas.microsoft.com/office/drawing/2015/10/21/chartex" xmlns:cx3="http://schemas.microsoft.com/office/drawing/2016/5/9/chartex" xmlns:cx4="http://schemas.microsoft.com/office/drawing/2016/5/10/chartex" xmlns:cx5="http://schemas.microsoft.com/office/drawing/2016/5/11/chartex" xmlns:cx6="http://schemas.microsoft.com/office/drawing/2016/5/12/chartex" xmlns:cx7="http://schemas.microsoft.com/office/drawing/2016/5/13/chartex" xmlns:cx8="http://schemas.microsoft.com/office/drawing/2016/5/14/chartex" xmlns:cr="http://schemas.microsoft.com/office/comments/2020/reactions" xmlns:mc="http://schemas.openxmlformats.org/markup-compatibility/2006" xmlns:aink="http://schemas.microsoft.com/office/drawing/2016/ink" xmlns:am3d="http://schemas.microsoft.com/office/drawing/2017/model3d" xmlns:o="urn:schemas-microsoft-com:office:office" xmlns:oel="http://schemas.microsoft.com/office/2019/extlst" xmlns:r="http://schemas.openxmlformats.org/officeDocument/2006/relationships" xmlns:m="http://schemas.openxmlformats.org/officeDocument/2006/math" xmlns:v="urn:schemas-microsoft-com:vml" xmlns:wp14="http://schemas.microsoft.com/office/word/2010/wordprocessingDrawing" xmlns:wp="http://schemas.openxmlformats.org/drawingml/2006/wordprocessingDrawing" xmlns:w10="urn:schemas-microsoft-com:office:word" xmlns:w="http://schemas.openxmlformats.org/wordprocessingml/2006/main" xmlns:w14="http://schemas.microsoft.com/office/word/2010/wordml" xmlns:w15="http://schemas.microsoft.com/office/word/2012/wordml" xmlns:w16cex="http://schemas.microsoft.com/office/word/2018/wordml/cex" xmlns:w16cid="http://schemas.microsoft.com/office/word/2016/wordml/cid" xmlns:w16="http://schemas.microsoft.com/office/word/2018/wordml" xmlns:w16sdtdh="http://schemas.microsoft.com/office/word/2020/wordml/sdtdatahash" xmlns:w16se="http://schemas.microsoft.com/office/word/2015/wordml/symex" xmlns:wpg="http://schemas.microsoft.com/office/word/2010/wordprocessingGroup" xmlns:wpi="http://schemas.microsoft.com/office/word/2010/wordprocessingInk" xmlns:wne="http://schemas.microsoft.com/office/word/2006/wordml" xmlns:wps="http://schemas.microsoft.com/office/word/2010/wordprocessingShape" mc:Ignorable="w14 w15 w16se w16cid w16 w16cex w16sdtdh cr wp14">
+  <w16cex:commentExtensible w16cex:durableId="2C717FA8" w16cex:dateUtc="2024-01-26T17:37:00Z"/>
+  <w16cex:commentExtensible w16cex:durableId="41886593" w16cex:dateUtc="2024-01-26T17:35:00Z"/>
+</w16cex:commentsExtensible>
+</file>
+
+<file path=word/commentsIds.xml><?xml version="1.0" encoding="utf-8"?>
+<w16cid:commentsIds xmlns:wpc="http://schemas.microsoft.com/office/word/2010/wordprocessingCanvas" xmlns:cx="http://schemas.microsoft.com/office/drawing/2014/chartex" xmlns:cx1="http://schemas.microsoft.com/office/drawing/2015/9/8/chartex" xmlns:cx2="http://schemas.microsoft.com/office/drawing/2015/10/21/chartex" xmlns:cx3="http://schemas.microsoft.com/office/drawing/2016/5/9/chartex" xmlns:cx4="http://schemas.microsoft.com/office/drawing/2016/5/10/chartex" xmlns:cx5="http://schemas.microsoft.com/office/drawing/2016/5/11/chartex" xmlns:cx6="http://schemas.microsoft.com/office/drawing/2016/5/12/chartex" xmlns:cx7="http://schemas.microsoft.com/office/drawing/2016/5/13/chartex" xmlns:cx8="http://schemas.microsoft.com/office/drawing/2016/5/14/chartex" xmlns:mc="http://schemas.openxmlformats.org/markup-compatibility/2006" xmlns:aink="http://schemas.microsoft.com/office/drawing/2016/ink" xmlns:am3d="http://schemas.microsoft.com/office/drawing/2017/model3d" xmlns:o="urn:schemas-microsoft-com:office:office" xmlns:oel="http://schemas.microsoft.com/office/2019/extlst" xmlns:r="http://schemas.openxmlformats.org/officeDocument/2006/relationships" xmlns:m="http://schemas.openxmlformats.org/officeDocument/2006/math" xmlns:v="urn:schemas-microsoft-com:vml" xmlns:wp14="http://schemas.microsoft.com/office/word/2010/wordprocessingDrawing" xmlns:wp="http://schemas.openxmlformats.org/drawingml/2006/wordprocessingDrawing" xmlns:w10="urn:schemas-microsoft-com:office:word" xmlns:w="http://schemas.openxmlformats.org/wordprocessingml/2006/main" xmlns:w14="http://schemas.microsoft.com/office/word/2010/wordml" xmlns:w15="http://schemas.microsoft.com/office/word/2012/wordml" xmlns:w16cex="http://schemas.microsoft.com/office/word/2018/wordml/cex" xmlns:w16cid="http://schemas.microsoft.com/office/word/2016/wordml/cid" xmlns:w16="http://schemas.microsoft.com/office/word/2018/wordml" xmlns:w16sdtdh="http://schemas.microsoft.com/office/word/2020/wordml/sdtdatahash" xmlns:w16se="http://schemas.microsoft.com/office/word/2015/wordml/symex" xmlns:wpg="http://schemas.microsoft.com/office/word/2010/wordprocessingGroup" xmlns:wpi="http://schemas.microsoft.com/office/word/2010/wordprocessingInk" xmlns:wne="http://schemas.microsoft.com/office/word/2006/wordml" xmlns:wps="http://schemas.microsoft.com/office/word/2010/wordprocessingShape" mc:Ignorable="w14 w15 w16se w16cid w16 w16cex w16sdtdh wp14">
+  <w16cid:commentId w16cid:paraId="468298F3" w16cid:durableId="2C717FA8"/>
+  <w16cid:commentId w16cid:paraId="04DAAB20" w16cid:durableId="41886593"/>
+</w16cid:commentsIds>
+</file>
+
 <file path=word/numbering.xml><?xml version="1.0" encoding="utf-8"?>
 <w:numbering xmlns:wpc="http://schemas.microsoft.com/office/word/2010/wordprocessingCanvas" xmlns:cx="http://schemas.microsoft.com/office/drawing/2014/chartex" xmlns:cx1="http://schemas.microsoft.com/office/drawing/2015/9/8/chartex" xmlns:cx2="http://schemas.microsoft.com/office/drawing/2015/10/21/chartex" xmlns:cx3="http://schemas.microsoft.com/office/drawing/2016/5/9/chartex" xmlns:cx4="http://schemas.microsoft.com/office/drawing/2016/5/10/chartex" xmlns:cx5="http://schemas.microsoft.com/office/drawing/2016/5/11/chartex" xmlns:cx6="http://schemas.microsoft.com/office/drawing/2016/5/12/chartex" xmlns:cx7="http://schemas.microsoft.com/office/drawing/2016/5/13/chartex" xmlns:cx8="http://schemas.microsoft.com/office/drawing/2016/5/14/chartex" xmlns:mc="http://schemas.openxmlformats.org/markup-compatibility/2006" xmlns:aink="http://schemas.microsoft.com/office/drawing/2016/ink" xmlns:am3d="http://schemas.microsoft.com/office/drawing/2017/model3d" xmlns:o="urn:schemas-microsoft-com:office:office" xmlns:oel="http://schemas.microsoft.com/office/2019/extlst" xmlns:r="http://schemas.openxmlformats.org/officeDocument/2006/relationships" xmlns:m="http://schemas.openxmlformats.org/officeDocument/2006/math" xmlns:v="urn:schemas-microsoft-com:vml" xmlns:wp14="http://schemas.microsoft.com/office/word/2010/wordprocessingDrawing" xmlns:wp="http://schemas.openxmlformats.org/drawingml/2006/wordprocessingDrawing" xmlns:w10="urn:schemas-microsoft-com:office:word" xmlns:w="http://schemas.openxmlformats.org/wordprocessingml/2006/main" xmlns:w14="http://schemas.microsoft.com/office/word/2010/wordml" xmlns:w15="http://schemas.microsoft.com/office/word/2012/wordml" xmlns:w16cex="http://schemas.microsoft.com/office/word/2018/wordml/cex" xmlns:w16cid="http://schemas.microsoft.com/office/word/2016/wordml/cid" xmlns:w16="http://schemas.microsoft.com/office/word/2018/wordml" xmlns:w16sdtdh="http://schemas.microsoft.com/office/word/2020/wordml/sdtdatahash" xmlns:w16se="http://schemas.microsoft.com/office/word/2015/wordml/symex" xmlns:wpg="http://schemas.microsoft.com/office/word/2010/wordprocessingGroup" xmlns:wpi="http://schemas.microsoft.com/office/word/2010/wordprocessingInk" xmlns:wne="http://schemas.microsoft.com/office/word/2006/wordml" xmlns:wps="http://schemas.microsoft.com/office/word/2010/wordprocessingShape" mc:Ignorable="w14 w15 w16se w16cid w16 w16cex w16sdtdh wp14">
   <w:abstractNum w:abstractNumId="0" w15:restartNumberingAfterBreak="0">
@@ -3869,7 +4880,7 @@
         <w:rFonts w:ascii="Wingdings" w:hAnsi="Wingdings" w:hint="default"/>
       </w:rPr>
     </w:lvl>
-    <w:lvl w:ilvl="3" w:tplc="04090001" w:tentative="1">
+    <w:lvl w:ilvl="3" w:tplc="04090001">
       <w:start w:val="1"/>
       <w:numFmt w:val="bullet"/>
       <w:lvlText w:val=""/>
@@ -5186,6 +6197,119 @@
     </w:lvl>
   </w:abstractNum>
   <w:abstractNum w:abstractNumId="22" w15:restartNumberingAfterBreak="0">
+    <w:nsid w:val="6F1D7987"/>
+    <w:multiLevelType w:val="hybridMultilevel"/>
+    <w:tmpl w:val="1FAE9AE2"/>
+    <w:lvl w:ilvl="0" w:tplc="04090003">
+      <w:start w:val="1"/>
+      <w:numFmt w:val="bullet"/>
+      <w:lvlText w:val="o"/>
+      <w:lvlJc w:val="left"/>
+      <w:pPr>
+        <w:ind w:left="769" w:hanging="360"/>
+      </w:pPr>
+      <w:rPr>
+        <w:rFonts w:ascii="Courier New" w:hAnsi="Courier New" w:cs="Courier New" w:hint="default"/>
+      </w:rPr>
+    </w:lvl>
+    <w:lvl w:ilvl="1" w:tplc="04090003" w:tentative="1">
+      <w:start w:val="1"/>
+      <w:numFmt w:val="bullet"/>
+      <w:lvlText w:val="o"/>
+      <w:lvlJc w:val="left"/>
+      <w:pPr>
+        <w:ind w:left="1489" w:hanging="360"/>
+      </w:pPr>
+      <w:rPr>
+        <w:rFonts w:ascii="Courier New" w:hAnsi="Courier New" w:cs="Courier New" w:hint="default"/>
+      </w:rPr>
+    </w:lvl>
+    <w:lvl w:ilvl="2" w:tplc="04090005" w:tentative="1">
+      <w:start w:val="1"/>
+      <w:numFmt w:val="bullet"/>
+      <w:lvlText w:val=""/>
+      <w:lvlJc w:val="left"/>
+      <w:pPr>
+        <w:ind w:left="2209" w:hanging="360"/>
+      </w:pPr>
+      <w:rPr>
+        <w:rFonts w:ascii="Wingdings" w:hAnsi="Wingdings" w:hint="default"/>
+      </w:rPr>
+    </w:lvl>
+    <w:lvl w:ilvl="3" w:tplc="04090001" w:tentative="1">
+      <w:start w:val="1"/>
+      <w:numFmt w:val="bullet"/>
+      <w:lvlText w:val=""/>
+      <w:lvlJc w:val="left"/>
+      <w:pPr>
+        <w:ind w:left="2929" w:hanging="360"/>
+      </w:pPr>
+      <w:rPr>
+        <w:rFonts w:ascii="Symbol" w:hAnsi="Symbol" w:hint="default"/>
+      </w:rPr>
+    </w:lvl>
+    <w:lvl w:ilvl="4" w:tplc="04090003" w:tentative="1">
+      <w:start w:val="1"/>
+      <w:numFmt w:val="bullet"/>
+      <w:lvlText w:val="o"/>
+      <w:lvlJc w:val="left"/>
+      <w:pPr>
+        <w:ind w:left="3649" w:hanging="360"/>
+      </w:pPr>
+      <w:rPr>
+        <w:rFonts w:ascii="Courier New" w:hAnsi="Courier New" w:cs="Courier New" w:hint="default"/>
+      </w:rPr>
+    </w:lvl>
+    <w:lvl w:ilvl="5" w:tplc="04090005" w:tentative="1">
+      <w:start w:val="1"/>
+      <w:numFmt w:val="bullet"/>
+      <w:lvlText w:val=""/>
+      <w:lvlJc w:val="left"/>
+      <w:pPr>
+        <w:ind w:left="4369" w:hanging="360"/>
+      </w:pPr>
+      <w:rPr>
+        <w:rFonts w:ascii="Wingdings" w:hAnsi="Wingdings" w:hint="default"/>
+      </w:rPr>
+    </w:lvl>
+    <w:lvl w:ilvl="6" w:tplc="04090001" w:tentative="1">
+      <w:start w:val="1"/>
+      <w:numFmt w:val="bullet"/>
+      <w:lvlText w:val=""/>
+      <w:lvlJc w:val="left"/>
+      <w:pPr>
+        <w:ind w:left="5089" w:hanging="360"/>
+      </w:pPr>
+      <w:rPr>
+        <w:rFonts w:ascii="Symbol" w:hAnsi="Symbol" w:hint="default"/>
+      </w:rPr>
+    </w:lvl>
+    <w:lvl w:ilvl="7" w:tplc="04090003" w:tentative="1">
+      <w:start w:val="1"/>
+      <w:numFmt w:val="bullet"/>
+      <w:lvlText w:val="o"/>
+      <w:lvlJc w:val="left"/>
+      <w:pPr>
+        <w:ind w:left="5809" w:hanging="360"/>
+      </w:pPr>
+      <w:rPr>
+        <w:rFonts w:ascii="Courier New" w:hAnsi="Courier New" w:cs="Courier New" w:hint="default"/>
+      </w:rPr>
+    </w:lvl>
+    <w:lvl w:ilvl="8" w:tplc="04090005" w:tentative="1">
+      <w:start w:val="1"/>
+      <w:numFmt w:val="bullet"/>
+      <w:lvlText w:val=""/>
+      <w:lvlJc w:val="left"/>
+      <w:pPr>
+        <w:ind w:left="6529" w:hanging="360"/>
+      </w:pPr>
+      <w:rPr>
+        <w:rFonts w:ascii="Wingdings" w:hAnsi="Wingdings" w:hint="default"/>
+      </w:rPr>
+    </w:lvl>
+  </w:abstractNum>
+  <w:abstractNum w:abstractNumId="23" w15:restartNumberingAfterBreak="0">
     <w:nsid w:val="71DD7443"/>
     <w:multiLevelType w:val="hybridMultilevel"/>
     <w:tmpl w:val="10304BE0"/>
@@ -5298,7 +6422,7 @@
       </w:rPr>
     </w:lvl>
   </w:abstractNum>
-  <w:abstractNum w:abstractNumId="23" w15:restartNumberingAfterBreak="0">
+  <w:abstractNum w:abstractNumId="24" w15:restartNumberingAfterBreak="0">
     <w:nsid w:val="74C90FC3"/>
     <w:multiLevelType w:val="hybridMultilevel"/>
     <w:tmpl w:val="E0ACD83E"/>
@@ -5308,7 +6432,7 @@
       <w:lvlText w:val="o"/>
       <w:lvlJc w:val="left"/>
       <w:pPr>
-        <w:ind w:left="1440" w:hanging="360"/>
+        <w:ind w:left="1080" w:hanging="360"/>
       </w:pPr>
       <w:rPr>
         <w:rFonts w:ascii="Courier New" w:hAnsi="Courier New" w:cs="Courier New" w:hint="default"/>
@@ -5320,7 +6444,7 @@
       <w:lvlText w:val="o"/>
       <w:lvlJc w:val="left"/>
       <w:pPr>
-        <w:ind w:left="1440" w:hanging="360"/>
+        <w:ind w:left="1080" w:hanging="360"/>
       </w:pPr>
       <w:rPr>
         <w:rFonts w:ascii="Courier New" w:hAnsi="Courier New" w:cs="Courier New" w:hint="default"/>
@@ -5332,7 +6456,7 @@
       <w:lvlText w:val=""/>
       <w:lvlJc w:val="left"/>
       <w:pPr>
-        <w:ind w:left="2160" w:hanging="360"/>
+        <w:ind w:left="1800" w:hanging="360"/>
       </w:pPr>
       <w:rPr>
         <w:rFonts w:ascii="Wingdings" w:hAnsi="Wingdings" w:hint="default"/>
@@ -5344,7 +6468,7 @@
       <w:lvlText w:val=""/>
       <w:lvlJc w:val="left"/>
       <w:pPr>
-        <w:ind w:left="2880" w:hanging="360"/>
+        <w:ind w:left="2520" w:hanging="360"/>
       </w:pPr>
       <w:rPr>
         <w:rFonts w:ascii="Symbol" w:hAnsi="Symbol" w:hint="default"/>
@@ -5356,7 +6480,7 @@
       <w:lvlText w:val="o"/>
       <w:lvlJc w:val="left"/>
       <w:pPr>
-        <w:ind w:left="3600" w:hanging="360"/>
+        <w:ind w:left="3240" w:hanging="360"/>
       </w:pPr>
       <w:rPr>
         <w:rFonts w:ascii="Courier New" w:hAnsi="Courier New" w:cs="Courier New" w:hint="default"/>
@@ -5368,7 +6492,7 @@
       <w:lvlText w:val=""/>
       <w:lvlJc w:val="left"/>
       <w:pPr>
-        <w:ind w:left="4320" w:hanging="360"/>
+        <w:ind w:left="3960" w:hanging="360"/>
       </w:pPr>
       <w:rPr>
         <w:rFonts w:ascii="Wingdings" w:hAnsi="Wingdings" w:hint="default"/>
@@ -5380,7 +6504,7 @@
       <w:lvlText w:val=""/>
       <w:lvlJc w:val="left"/>
       <w:pPr>
-        <w:ind w:left="5040" w:hanging="360"/>
+        <w:ind w:left="4680" w:hanging="360"/>
       </w:pPr>
       <w:rPr>
         <w:rFonts w:ascii="Symbol" w:hAnsi="Symbol" w:hint="default"/>
@@ -5392,7 +6516,7 @@
       <w:lvlText w:val="o"/>
       <w:lvlJc w:val="left"/>
       <w:pPr>
-        <w:ind w:left="5760" w:hanging="360"/>
+        <w:ind w:left="5400" w:hanging="360"/>
       </w:pPr>
       <w:rPr>
         <w:rFonts w:ascii="Courier New" w:hAnsi="Courier New" w:cs="Courier New" w:hint="default"/>
@@ -5404,14 +6528,14 @@
       <w:lvlText w:val=""/>
       <w:lvlJc w:val="left"/>
       <w:pPr>
-        <w:ind w:left="6480" w:hanging="360"/>
+        <w:ind w:left="6120" w:hanging="360"/>
       </w:pPr>
       <w:rPr>
         <w:rFonts w:ascii="Wingdings" w:hAnsi="Wingdings" w:hint="default"/>
       </w:rPr>
     </w:lvl>
   </w:abstractNum>
-  <w:abstractNum w:abstractNumId="24" w15:restartNumberingAfterBreak="0">
+  <w:abstractNum w:abstractNumId="25" w15:restartNumberingAfterBreak="0">
     <w:nsid w:val="7C12135B"/>
     <w:multiLevelType w:val="hybridMultilevel"/>
     <w:tmpl w:val="A27E67D8"/>
@@ -5524,7 +6648,7 @@
       </w:rPr>
     </w:lvl>
   </w:abstractNum>
-  <w:abstractNum w:abstractNumId="25" w15:restartNumberingAfterBreak="0">
+  <w:abstractNum w:abstractNumId="26" w15:restartNumberingAfterBreak="0">
     <w:nsid w:val="7EE60BA5"/>
     <w:multiLevelType w:val="hybridMultilevel"/>
     <w:tmpl w:val="1CA8CAA8"/>
@@ -5656,7 +6780,7 @@
     <w:abstractNumId w:val="1"/>
   </w:num>
   <w:num w:numId="7" w16cid:durableId="950697928">
-    <w:abstractNumId w:val="25"/>
+    <w:abstractNumId w:val="26"/>
   </w:num>
   <w:num w:numId="8" w16cid:durableId="898787376">
     <w:abstractNumId w:val="8"/>
@@ -5668,10 +6792,10 @@
     <w:abstractNumId w:val="14"/>
   </w:num>
   <w:num w:numId="11" w16cid:durableId="1256134823">
-    <w:abstractNumId w:val="23"/>
+    <w:abstractNumId w:val="24"/>
   </w:num>
   <w:num w:numId="12" w16cid:durableId="998730715">
-    <w:abstractNumId w:val="24"/>
+    <w:abstractNumId w:val="25"/>
   </w:num>
   <w:num w:numId="13" w16cid:durableId="586302782">
     <w:abstractNumId w:val="2"/>
@@ -5701,7 +6825,7 @@
     <w:abstractNumId w:val="12"/>
   </w:num>
   <w:num w:numId="22" w16cid:durableId="562527583">
-    <w:abstractNumId w:val="22"/>
+    <w:abstractNumId w:val="23"/>
   </w:num>
   <w:num w:numId="23" w16cid:durableId="1542745074">
     <w:abstractNumId w:val="19"/>
@@ -5715,7 +6839,18 @@
   <w:num w:numId="26" w16cid:durableId="1826117371">
     <w:abstractNumId w:val="4"/>
   </w:num>
+  <w:num w:numId="27" w16cid:durableId="1368918649">
+    <w:abstractNumId w:val="22"/>
+  </w:num>
 </w:numbering>
+</file>
+
+<file path=word/people.xml><?xml version="1.0" encoding="utf-8"?>
+<w15:people xmlns:wpc="http://schemas.microsoft.com/office/word/2010/wordprocessingCanvas" xmlns:cx="http://schemas.microsoft.com/office/drawing/2014/chartex" xmlns:cx1="http://schemas.microsoft.com/office/drawing/2015/9/8/chartex" xmlns:cx2="http://schemas.microsoft.com/office/drawing/2015/10/21/chartex" xmlns:cx3="http://schemas.microsoft.com/office/drawing/2016/5/9/chartex" xmlns:cx4="http://schemas.microsoft.com/office/drawing/2016/5/10/chartex" xmlns:cx5="http://schemas.microsoft.com/office/drawing/2016/5/11/chartex" xmlns:cx6="http://schemas.microsoft.com/office/drawing/2016/5/12/chartex" xmlns:cx7="http://schemas.microsoft.com/office/drawing/2016/5/13/chartex" xmlns:cx8="http://schemas.microsoft.com/office/drawing/2016/5/14/chartex" xmlns:mc="http://schemas.openxmlformats.org/markup-compatibility/2006" xmlns:aink="http://schemas.microsoft.com/office/drawing/2016/ink" xmlns:am3d="http://schemas.microsoft.com/office/drawing/2017/model3d" xmlns:o="urn:schemas-microsoft-com:office:office" xmlns:oel="http://schemas.microsoft.com/office/2019/extlst" xmlns:r="http://schemas.openxmlformats.org/officeDocument/2006/relationships" xmlns:m="http://schemas.openxmlformats.org/officeDocument/2006/math" xmlns:v="urn:schemas-microsoft-com:vml" xmlns:wp14="http://schemas.microsoft.com/office/word/2010/wordprocessingDrawing" xmlns:wp="http://schemas.openxmlformats.org/drawingml/2006/wordprocessingDrawing" xmlns:w10="urn:schemas-microsoft-com:office:word" xmlns:w="http://schemas.openxmlformats.org/wordprocessingml/2006/main" xmlns:w14="http://schemas.microsoft.com/office/word/2010/wordml" xmlns:w15="http://schemas.microsoft.com/office/word/2012/wordml" xmlns:w16cex="http://schemas.microsoft.com/office/word/2018/wordml/cex" xmlns:w16cid="http://schemas.microsoft.com/office/word/2016/wordml/cid" xmlns:w16="http://schemas.microsoft.com/office/word/2018/wordml" xmlns:w16sdtdh="http://schemas.microsoft.com/office/word/2020/wordml/sdtdatahash" xmlns:w16se="http://schemas.microsoft.com/office/word/2015/wordml/symex" xmlns:wpg="http://schemas.microsoft.com/office/word/2010/wordprocessingGroup" xmlns:wpi="http://schemas.microsoft.com/office/word/2010/wordprocessingInk" xmlns:wne="http://schemas.microsoft.com/office/word/2006/wordml" xmlns:wps="http://schemas.microsoft.com/office/word/2010/wordprocessingShape" mc:Ignorable="w14 w15 w16se w16cid w16 w16cex w16sdtdh wp14">
+  <w15:person w15:author="Katie Price">
+    <w15:presenceInfo w15:providerId="AD" w15:userId="S::katie.price@nwfwater.com::5675c647-8893-4b65-987e-f55511a8c1ea"/>
+  </w15:person>
+</w15:people>
 </file>
 
 <file path=word/styles.xml><?xml version="1.0" encoding="utf-8"?>
@@ -6631,6 +7766,82 @@
       <w:spacing w:val="5"/>
     </w:rPr>
   </w:style>
+  <w:style w:type="character" w:styleId="CommentReference">
+    <w:name w:val="annotation reference"/>
+    <w:basedOn w:val="DefaultParagraphFont"/>
+    <w:uiPriority w:val="99"/>
+    <w:semiHidden/>
+    <w:unhideWhenUsed/>
+    <w:rsid w:val="005D2F8A"/>
+    <w:rPr>
+      <w:sz w:val="16"/>
+      <w:szCs w:val="16"/>
+    </w:rPr>
+  </w:style>
+  <w:style w:type="paragraph" w:styleId="CommentText">
+    <w:name w:val="annotation text"/>
+    <w:basedOn w:val="Normal"/>
+    <w:link w:val="CommentTextChar"/>
+    <w:uiPriority w:val="99"/>
+    <w:unhideWhenUsed/>
+    <w:rsid w:val="005D2F8A"/>
+    <w:pPr>
+      <w:spacing w:line="240" w:lineRule="auto"/>
+    </w:pPr>
+    <w:rPr>
+      <w:sz w:val="20"/>
+      <w:szCs w:val="20"/>
+    </w:rPr>
+  </w:style>
+  <w:style w:type="character" w:customStyle="1" w:styleId="CommentTextChar">
+    <w:name w:val="Comment Text Char"/>
+    <w:basedOn w:val="DefaultParagraphFont"/>
+    <w:link w:val="CommentText"/>
+    <w:uiPriority w:val="99"/>
+    <w:rsid w:val="005D2F8A"/>
+    <w:rPr>
+      <w:sz w:val="20"/>
+      <w:szCs w:val="20"/>
+    </w:rPr>
+  </w:style>
+  <w:style w:type="paragraph" w:styleId="CommentSubject">
+    <w:name w:val="annotation subject"/>
+    <w:basedOn w:val="CommentText"/>
+    <w:next w:val="CommentText"/>
+    <w:link w:val="CommentSubjectChar"/>
+    <w:uiPriority w:val="99"/>
+    <w:semiHidden/>
+    <w:unhideWhenUsed/>
+    <w:rsid w:val="005D2F8A"/>
+    <w:rPr>
+      <w:b/>
+      <w:bCs/>
+    </w:rPr>
+  </w:style>
+  <w:style w:type="character" w:customStyle="1" w:styleId="CommentSubjectChar">
+    <w:name w:val="Comment Subject Char"/>
+    <w:basedOn w:val="CommentTextChar"/>
+    <w:link w:val="CommentSubject"/>
+    <w:uiPriority w:val="99"/>
+    <w:semiHidden/>
+    <w:rsid w:val="005D2F8A"/>
+    <w:rPr>
+      <w:b/>
+      <w:bCs/>
+      <w:sz w:val="20"/>
+      <w:szCs w:val="20"/>
+    </w:rPr>
+  </w:style>
+  <w:style w:type="paragraph" w:styleId="Revision">
+    <w:name w:val="Revision"/>
+    <w:hidden/>
+    <w:uiPriority w:val="99"/>
+    <w:semiHidden/>
+    <w:rsid w:val="00C04C9B"/>
+    <w:pPr>
+      <w:spacing w:after="0" w:line="240" w:lineRule="auto"/>
+    </w:pPr>
+  </w:style>
 </w:styles>
 </file>
 
@@ -6930,23 +8141,6 @@
 </file>
 
 <file path=customXml/item1.xml><?xml version="1.0" encoding="utf-8"?>
-<?mso-contentType ?>
-<FormTemplates xmlns="http://schemas.microsoft.com/sharepoint/v3/contenttype/forms">
-  <Display>DocumentLibraryForm</Display>
-  <Edit>DocumentLibraryForm</Edit>
-  <New>DocumentLibraryForm</New>
-</FormTemplates>
-</file>
-
-<file path=customXml/item2.xml><?xml version="1.0" encoding="utf-8"?>
-<p:properties xmlns:p="http://schemas.microsoft.com/office/2006/metadata/properties" xmlns:xsi="http://www.w3.org/2001/XMLSchema-instance" xmlns:pc="http://schemas.microsoft.com/office/infopath/2007/PartnerControls">
-  <documentManagement>
-    <_activity xmlns="a57d2ae4-67d8-4586-85cf-6d9a049ca5fe" xsi:nil="true"/>
-  </documentManagement>
-</p:properties>
-</file>
-
-<file path=customXml/item3.xml><?xml version="1.0" encoding="utf-8"?>
 <ct:contentTypeSchema xmlns:ct="http://schemas.microsoft.com/office/2006/metadata/contentType" xmlns:ma="http://schemas.microsoft.com/office/2006/metadata/properties/metaAttributes" ct:_="" ma:_="" ma:contentTypeName="Document" ma:contentTypeID="0x01010001E42C02610BE345A905EDC2B1ED8212" ma:contentTypeVersion="11" ma:contentTypeDescription="Create a new document." ma:contentTypeScope="" ma:versionID="30e2db5fb6ed5313b23a1c6cf466b5d4">
   <xsd:schema xmlns:xsd="http://www.w3.org/2001/XMLSchema" xmlns:xs="http://www.w3.org/2001/XMLSchema" xmlns:p="http://schemas.microsoft.com/office/2006/metadata/properties" xmlns:ns3="a57d2ae4-67d8-4586-85cf-6d9a049ca5fe" xmlns:ns4="880a9027-d411-4b11-9936-8799f1f5c09c" targetNamespace="http://schemas.microsoft.com/office/2006/metadata/properties" ma:root="true" ma:fieldsID="bff47ac83ac5e7d74a22075b8ee46627" ns3:_="" ns4:_="">
     <xsd:import namespace="a57d2ae4-67d8-4586-85cf-6d9a049ca5fe"/>
@@ -7153,25 +8347,24 @@
 </ct:contentTypeSchema>
 </file>
 
-<file path=customXml/itemProps1.xml><?xml version="1.0" encoding="utf-8"?>
-<ds:datastoreItem xmlns:ds="http://schemas.openxmlformats.org/officeDocument/2006/customXml" ds:itemID="{82A2135D-EC39-4D9A-8E58-C3B131CE33C6}">
-  <ds:schemaRefs>
-    <ds:schemaRef ds:uri="http://schemas.microsoft.com/sharepoint/v3/contenttype/forms"/>
-  </ds:schemaRefs>
-</ds:datastoreItem>
+<file path=customXml/item2.xml><?xml version="1.0" encoding="utf-8"?>
+<?mso-contentType ?>
+<FormTemplates xmlns="http://schemas.microsoft.com/sharepoint/v3/contenttype/forms">
+  <Display>DocumentLibraryForm</Display>
+  <Edit>DocumentLibraryForm</Edit>
+  <New>DocumentLibraryForm</New>
+</FormTemplates>
 </file>
 
-<file path=customXml/itemProps2.xml><?xml version="1.0" encoding="utf-8"?>
-<ds:datastoreItem xmlns:ds="http://schemas.openxmlformats.org/officeDocument/2006/customXml" ds:itemID="{E10CC301-7781-4737-A96F-48AAA21028B8}">
-  <ds:schemaRefs>
-    <ds:schemaRef ds:uri="http://schemas.microsoft.com/office/2006/metadata/properties"/>
-    <ds:schemaRef ds:uri="http://schemas.microsoft.com/office/infopath/2007/PartnerControls"/>
-    <ds:schemaRef ds:uri="a57d2ae4-67d8-4586-85cf-6d9a049ca5fe"/>
-  </ds:schemaRefs>
-</ds:datastoreItem>
+<file path=customXml/item3.xml><?xml version="1.0" encoding="utf-8"?>
+<p:properties xmlns:p="http://schemas.microsoft.com/office/2006/metadata/properties" xmlns:xsi="http://www.w3.org/2001/XMLSchema-instance" xmlns:pc="http://schemas.microsoft.com/office/infopath/2007/PartnerControls">
+  <documentManagement>
+    <_activity xmlns="a57d2ae4-67d8-4586-85cf-6d9a049ca5fe" xsi:nil="true"/>
+  </documentManagement>
+</p:properties>
 </file>
 
-<file path=customXml/itemProps3.xml><?xml version="1.0" encoding="utf-8"?>
+<file path=customXml/itemProps1.xml><?xml version="1.0" encoding="utf-8"?>
 <ds:datastoreItem xmlns:ds="http://schemas.openxmlformats.org/officeDocument/2006/customXml" ds:itemID="{23839DA4-69A3-4929-8D66-807B99B20C91}">
   <ds:schemaRefs>
     <ds:schemaRef ds:uri="http://schemas.microsoft.com/office/2006/metadata/contentType"/>
@@ -7188,4 +8381,22 @@
     <ds:schemaRef ds:uri="http://schemas.microsoft.com/internal/obd"/>
   </ds:schemaRefs>
 </ds:datastoreItem>
+</file>
+
+<file path=customXml/itemProps2.xml><?xml version="1.0" encoding="utf-8"?>
+<ds:datastoreItem xmlns:ds="http://schemas.openxmlformats.org/officeDocument/2006/customXml" ds:itemID="{82A2135D-EC39-4D9A-8E58-C3B131CE33C6}">
+  <ds:schemaRefs>
+    <ds:schemaRef ds:uri="http://schemas.microsoft.com/sharepoint/v3/contenttype/forms"/>
+  </ds:schemaRefs>
+</ds:datastoreItem>
+</file>
+
+<file path=customXml/itemProps3.xml><?xml version="1.0" encoding="utf-8"?>
+<ds:datastoreItem xmlns:ds="http://schemas.openxmlformats.org/officeDocument/2006/customXml" ds:itemID="{E10CC301-7781-4737-A96F-48AAA21028B8}">
+  <ds:schemaRefs>
+    <ds:schemaRef ds:uri="http://schemas.microsoft.com/office/2006/metadata/properties"/>
+    <ds:schemaRef ds:uri="http://schemas.microsoft.com/office/infopath/2007/PartnerControls"/>
+    <ds:schemaRef ds:uri="a57d2ae4-67d8-4586-85cf-6d9a049ca5fe"/>
+  </ds:schemaRefs>
+</ds:datastoreItem>
 </file>
</xml_diff>

<commit_message>
Comments for Conductivity/Temperature testing
</commit_message>
<xml_diff>
--- a/documents/testing/Survey123 BetaTesting_Jan2024.docx
+++ b/documents/testing/Survey123 BetaTesting_Jan2024.docx
@@ -401,13 +401,16 @@
         <w:t>No comments. Worked well on laptop and phone.</w:t>
       </w:r>
       <w:r>
-        <w:t xml:space="preserve"> Scrolling is harder on laptop with no scroll bar. Some computers  (Steve’s) much harder to use </w:t>
+        <w:t xml:space="preserve"> Scrolling is harder on laptop with no scroll bar. Some </w:t>
       </w:r>
       <w:proofErr w:type="gramStart"/>
       <w:r>
-        <w:t>apps</w:t>
+        <w:t>computers  (</w:t>
       </w:r>
       <w:proofErr w:type="gramEnd"/>
+      <w:r>
+        <w:t>Steve’s) much harder to use apps</w:t>
+      </w:r>
     </w:p>
     <w:p>
       <w:pPr>
@@ -1011,6 +1014,7 @@
           <w:numId w:val="5"/>
         </w:numPr>
       </w:pPr>
+      <w:proofErr w:type="gramStart"/>
       <w:r>
         <w:t xml:space="preserve">Move </w:t>
       </w:r>
@@ -1022,15 +1026,7 @@
           <w:b/>
           <w:bCs/>
         </w:rPr>
-        <w:t xml:space="preserve">Are inventory </w:t>
-      </w:r>
-      <w:proofErr w:type="gramStart"/>
-      <w:r>
-        <w:rPr>
-          <w:b/>
-          <w:bCs/>
-        </w:rPr>
-        <w:t>records</w:t>
+        <w:t>Are</w:t>
       </w:r>
       <w:proofErr w:type="gramEnd"/>
       <w:r>
@@ -1038,7 +1034,7 @@
           <w:b/>
           <w:bCs/>
         </w:rPr>
-        <w:t xml:space="preserve"> correct?</w:t>
+        <w:t xml:space="preserve"> inventory records correct?</w:t>
       </w:r>
       <w:r>
         <w:rPr>
@@ -1322,14 +1318,14 @@
           <w:numId w:val="7"/>
         </w:numPr>
       </w:pPr>
-      <w:r>
-        <w:t xml:space="preserve">Instead the “What is the issue” and “Record comment” will show up right </w:t>
-      </w:r>
       <w:proofErr w:type="gramStart"/>
       <w:r>
-        <w:t>away</w:t>
+        <w:t>Instead</w:t>
       </w:r>
       <w:proofErr w:type="gramEnd"/>
+      <w:r>
+        <w:t xml:space="preserve"> the “What is the issue” and “Record comment” will show up right away</w:t>
+      </w:r>
     </w:p>
     <w:p>
       <w:pPr>
@@ -1489,19 +1485,26 @@
           <w:b/>
           <w:bCs/>
         </w:rPr>
-        <w:t xml:space="preserve">Data Logger (Part 1),  </w:t>
+        <w:t>Data Logger (Part 1</w:t>
+      </w:r>
+      <w:proofErr w:type="gramStart"/>
+      <w:r>
+        <w:rPr>
+          <w:b/>
+          <w:bCs/>
+        </w:rPr>
+        <w:t xml:space="preserve">),  </w:t>
       </w:r>
       <w:r>
         <w:t>c</w:t>
       </w:r>
       <w:r>
-        <w:t xml:space="preserve">reate 2 separate </w:t>
-      </w:r>
-      <w:proofErr w:type="gramStart"/>
-      <w:r>
-        <w:t>sections</w:t>
+        <w:t>reate</w:t>
       </w:r>
       <w:proofErr w:type="gramEnd"/>
+      <w:r>
+        <w:t xml:space="preserve"> 2 separate sections</w:t>
+      </w:r>
     </w:p>
     <w:p>
       <w:pPr>
@@ -1511,8 +1514,11 @@
           <w:numId w:val="8"/>
         </w:numPr>
         <w:rPr>
-          <w:b/>
-          <w:bCs/>
+          <w:rStyle w:val="Hyperlink"/>
+          <w:b/>
+          <w:bCs/>
+          <w:color w:val="auto"/>
+          <w:u w:val="none"/>
         </w:rPr>
       </w:pPr>
       <w:r>
@@ -1543,12 +1549,42 @@
       <w:pPr>
         <w:pStyle w:val="ListParagraph"/>
         <w:numPr>
+          <w:ilvl w:val="3"/>
+          <w:numId w:val="8"/>
+        </w:numPr>
+        <w:rPr>
+          <w:b/>
+          <w:bCs/>
+        </w:rPr>
+      </w:pPr>
+      <w:r>
+        <w:rPr>
+          <w:color w:val="4EA72E" w:themeColor="accent6"/>
+        </w:rPr>
+        <w:t xml:space="preserve">Conductivity testing- need to establish what is good vs poor battery </w:t>
+      </w:r>
+      <w:proofErr w:type="gramStart"/>
+      <w:r>
+        <w:rPr>
+          <w:color w:val="4EA72E" w:themeColor="accent6"/>
+        </w:rPr>
+        <w:t>condition</w:t>
+      </w:r>
+      <w:proofErr w:type="gramEnd"/>
+    </w:p>
+    <w:p>
+      <w:pPr>
+        <w:pStyle w:val="ListParagraph"/>
+        <w:numPr>
           <w:ilvl w:val="2"/>
           <w:numId w:val="8"/>
         </w:numPr>
         <w:rPr>
-          <w:b/>
-          <w:bCs/>
+          <w:rStyle w:val="Hyperlink"/>
+          <w:b/>
+          <w:bCs/>
+          <w:color w:val="auto"/>
+          <w:u w:val="none"/>
         </w:rPr>
       </w:pPr>
       <w:r>
@@ -1579,6 +1615,58 @@
       <w:pPr>
         <w:pStyle w:val="ListParagraph"/>
         <w:numPr>
+          <w:ilvl w:val="3"/>
+          <w:numId w:val="8"/>
+        </w:numPr>
+        <w:rPr>
+          <w:b/>
+          <w:bCs/>
+        </w:rPr>
+      </w:pPr>
+      <w:r>
+        <w:rPr>
+          <w:color w:val="4EA72E" w:themeColor="accent6"/>
+        </w:rPr>
+        <w:t xml:space="preserve">During Conductivity Testing by Jacob revealed time check for Logger vs laptop not helpful, it only does time and not also date. Most people </w:t>
+      </w:r>
+      <w:proofErr w:type="gramStart"/>
+      <w:r>
+        <w:rPr>
+          <w:color w:val="4EA72E" w:themeColor="accent6"/>
+        </w:rPr>
+        <w:t>may  just</w:t>
+      </w:r>
+      <w:proofErr w:type="gramEnd"/>
+      <w:r>
+        <w:rPr>
+          <w:color w:val="4EA72E" w:themeColor="accent6"/>
+        </w:rPr>
+        <w:t xml:space="preserve"> auto populate with the current time for both. </w:t>
+      </w:r>
+    </w:p>
+    <w:p>
+      <w:pPr>
+        <w:pStyle w:val="ListParagraph"/>
+        <w:numPr>
+          <w:ilvl w:val="3"/>
+          <w:numId w:val="8"/>
+        </w:numPr>
+        <w:rPr>
+          <w:b/>
+          <w:bCs/>
+        </w:rPr>
+      </w:pPr>
+      <w:r>
+        <w:rPr>
+          <w:color w:val="4EA72E" w:themeColor="accent6"/>
+        </w:rPr>
+        <w:t>Alternative:  box for number of minutes adjusted, leave blank if none adjusted?</w:t>
+      </w:r>
+    </w:p>
+    <w:p>
+      <w:pPr>
+        <w:pStyle w:val="ListParagraph"/>
+        <w:numPr>
           <w:ilvl w:val="1"/>
           <w:numId w:val="8"/>
         </w:numPr>
@@ -1654,6 +1742,7 @@
         </w:rPr>
       </w:pPr>
       <w:r>
+        <w:lastRenderedPageBreak/>
         <w:t xml:space="preserve">Under new section </w:t>
       </w:r>
       <w:r>
@@ -1741,7 +1830,6 @@
         <w:ind w:firstLine="720"/>
       </w:pPr>
       <w:r>
-        <w:lastRenderedPageBreak/>
         <w:t>Groundwater</w:t>
       </w:r>
     </w:p>
@@ -2590,16 +2678,21 @@
           <w:ilvl w:val="0"/>
           <w:numId w:val="24"/>
         </w:numPr>
-        <w:rPr>
-          <w:highlight w:val="yellow"/>
-        </w:rPr>
-      </w:pPr>
-      <w:r>
-        <w:rPr>
-          <w:highlight w:val="yellow"/>
-        </w:rPr>
-        <w:t>NOT FIELD TESTED YET</w:t>
-      </w:r>
+      </w:pPr>
+      <w:r>
+        <w:rPr>
+          <w:color w:val="4EA72E" w:themeColor="accent6"/>
+        </w:rPr>
+        <w:t xml:space="preserve">No comments on workflow. Jacob indicated that separate tabs for each section may help will the </w:t>
+      </w:r>
+      <w:proofErr w:type="gramStart"/>
+      <w:r>
+        <w:rPr>
+          <w:color w:val="4EA72E" w:themeColor="accent6"/>
+        </w:rPr>
+        <w:t>scrolling</w:t>
+      </w:r>
+      <w:proofErr w:type="gramEnd"/>
     </w:p>
     <w:p>
       <w:pPr>
@@ -2671,6 +2764,7 @@
           <w:b/>
           <w:bCs/>
         </w:rPr>
+        <w:lastRenderedPageBreak/>
         <w:t>Extreme- Min</w:t>
       </w:r>
     </w:p>
@@ -2691,7 +2785,6 @@
           <w:b/>
           <w:bCs/>
         </w:rPr>
-        <w:lastRenderedPageBreak/>
         <w:t>Extreme- Max</w:t>
       </w:r>
     </w:p>
@@ -2817,6 +2910,11 @@
           <w:ilvl w:val="1"/>
           <w:numId w:val="15"/>
         </w:numPr>
+        <w:rPr>
+          <w:rStyle w:val="Hyperlink"/>
+          <w:color w:val="auto"/>
+          <w:u w:val="none"/>
+        </w:rPr>
       </w:pPr>
       <w:r>
         <w:t xml:space="preserve">How easy will it be to change domains? We have a whole new set of </w:t>
@@ -2847,6 +2945,33 @@
     </w:p>
     <w:p>
       <w:pPr>
+        <w:pStyle w:val="ListParagraph"/>
+        <w:numPr>
+          <w:ilvl w:val="1"/>
+          <w:numId w:val="15"/>
+        </w:numPr>
+      </w:pPr>
+      <w:r>
+        <w:rPr>
+          <w:rStyle w:val="Hyperlink"/>
+          <w:color w:val="4EA72E" w:themeColor="accent6"/>
+          <w:u w:val="none"/>
+        </w:rPr>
+        <w:t xml:space="preserve">Need to verify with leadership how to proceed with 0.5C limits. Unsure whether our current verification meter </w:t>
+      </w:r>
+      <w:proofErr w:type="gramStart"/>
+      <w:r>
+        <w:rPr>
+          <w:rStyle w:val="Hyperlink"/>
+          <w:color w:val="4EA72E" w:themeColor="accent6"/>
+          <w:u w:val="none"/>
+        </w:rPr>
+        <w:t>complies</w:t>
+      </w:r>
+      <w:proofErr w:type="gramEnd"/>
+    </w:p>
+    <w:p>
+      <w:pPr>
         <w:pStyle w:val="Heading2"/>
         <w:ind w:firstLine="720"/>
       </w:pPr>
@@ -3272,7 +3397,12 @@
     </w:p>
     <w:p>
       <w:pPr>
-        <w:pStyle w:val="ListParagraph"/>
+        <w:pStyle w:val="Heading1"/>
+      </w:pPr>
+    </w:p>
+    <w:p>
+      <w:pPr>
+        <w:ind w:left="360"/>
       </w:pPr>
     </w:p>
     <w:sectPr>
@@ -4231,7 +4361,7 @@
         <w:rFonts w:ascii="Wingdings" w:hAnsi="Wingdings" w:hint="default"/>
       </w:rPr>
     </w:lvl>
-    <w:lvl w:ilvl="3" w:tplc="04090001" w:tentative="1">
+    <w:lvl w:ilvl="3" w:tplc="04090001">
       <w:start w:val="1"/>
       <w:numFmt w:val="bullet"/>
       <w:lvlText w:val=""/>
@@ -7733,6 +7863,15 @@
 </file>
 
 <file path=customXml/item1.xml><?xml version="1.0" encoding="utf-8"?>
+<?mso-contentType ?>
+<FormTemplates xmlns="http://schemas.microsoft.com/sharepoint/v3/contenttype/forms">
+  <Display>DocumentLibraryForm</Display>
+  <Edit>DocumentLibraryForm</Edit>
+  <New>DocumentLibraryForm</New>
+</FormTemplates>
+</file>
+
+<file path=customXml/item2.xml><?xml version="1.0" encoding="utf-8"?>
 <ct:contentTypeSchema xmlns:ct="http://schemas.microsoft.com/office/2006/metadata/contentType" xmlns:ma="http://schemas.microsoft.com/office/2006/metadata/properties/metaAttributes" ct:_="" ma:_="" ma:contentTypeName="Document" ma:contentTypeID="0x01010001E42C02610BE345A905EDC2B1ED8212" ma:contentTypeVersion="11" ma:contentTypeDescription="Create a new document." ma:contentTypeScope="" ma:versionID="30e2db5fb6ed5313b23a1c6cf466b5d4">
   <xsd:schema xmlns:xsd="http://www.w3.org/2001/XMLSchema" xmlns:xs="http://www.w3.org/2001/XMLSchema" xmlns:p="http://schemas.microsoft.com/office/2006/metadata/properties" xmlns:ns3="a57d2ae4-67d8-4586-85cf-6d9a049ca5fe" xmlns:ns4="880a9027-d411-4b11-9936-8799f1f5c09c" targetNamespace="http://schemas.microsoft.com/office/2006/metadata/properties" ma:root="true" ma:fieldsID="bff47ac83ac5e7d74a22075b8ee46627" ns3:_="" ns4:_="">
     <xsd:import namespace="a57d2ae4-67d8-4586-85cf-6d9a049ca5fe"/>
@@ -7939,7 +8078,7 @@
 </ct:contentTypeSchema>
 </file>
 
-<file path=customXml/item2.xml><?xml version="1.0" encoding="utf-8"?>
+<file path=customXml/item3.xml><?xml version="1.0" encoding="utf-8"?>
 <p:properties xmlns:p="http://schemas.microsoft.com/office/2006/metadata/properties" xmlns:xsi="http://www.w3.org/2001/XMLSchema-instance" xmlns:pc="http://schemas.microsoft.com/office/infopath/2007/PartnerControls">
   <documentManagement>
     <_activity xmlns="a57d2ae4-67d8-4586-85cf-6d9a049ca5fe" xsi:nil="true"/>
@@ -7947,16 +8086,15 @@
 </p:properties>
 </file>
 
-<file path=customXml/item3.xml><?xml version="1.0" encoding="utf-8"?>
-<?mso-contentType ?>
-<FormTemplates xmlns="http://schemas.microsoft.com/sharepoint/v3/contenttype/forms">
-  <Display>DocumentLibraryForm</Display>
-  <Edit>DocumentLibraryForm</Edit>
-  <New>DocumentLibraryForm</New>
-</FormTemplates>
+<file path=customXml/itemProps1.xml><?xml version="1.0" encoding="utf-8"?>
+<ds:datastoreItem xmlns:ds="http://schemas.openxmlformats.org/officeDocument/2006/customXml" ds:itemID="{82A2135D-EC39-4D9A-8E58-C3B131CE33C6}">
+  <ds:schemaRefs>
+    <ds:schemaRef ds:uri="http://schemas.microsoft.com/sharepoint/v3/contenttype/forms"/>
+  </ds:schemaRefs>
+</ds:datastoreItem>
 </file>
 
-<file path=customXml/itemProps1.xml><?xml version="1.0" encoding="utf-8"?>
+<file path=customXml/itemProps2.xml><?xml version="1.0" encoding="utf-8"?>
 <ds:datastoreItem xmlns:ds="http://schemas.openxmlformats.org/officeDocument/2006/customXml" ds:itemID="{23839DA4-69A3-4929-8D66-807B99B20C91}">
   <ds:schemaRefs>
     <ds:schemaRef ds:uri="http://schemas.microsoft.com/office/2006/metadata/contentType"/>
@@ -7975,7 +8113,7 @@
 </ds:datastoreItem>
 </file>
 
-<file path=customXml/itemProps2.xml><?xml version="1.0" encoding="utf-8"?>
+<file path=customXml/itemProps3.xml><?xml version="1.0" encoding="utf-8"?>
 <ds:datastoreItem xmlns:ds="http://schemas.openxmlformats.org/officeDocument/2006/customXml" ds:itemID="{E10CC301-7781-4737-A96F-48AAA21028B8}">
   <ds:schemaRefs>
     <ds:schemaRef ds:uri="http://schemas.microsoft.com/office/2006/metadata/properties"/>
@@ -7983,12 +8121,4 @@
     <ds:schemaRef ds:uri="a57d2ae4-67d8-4586-85cf-6d9a049ca5fe"/>
   </ds:schemaRefs>
 </ds:datastoreItem>
-</file>
-
-<file path=customXml/itemProps3.xml><?xml version="1.0" encoding="utf-8"?>
-<ds:datastoreItem xmlns:ds="http://schemas.openxmlformats.org/officeDocument/2006/customXml" ds:itemID="{82A2135D-EC39-4D9A-8E58-C3B131CE33C6}">
-  <ds:schemaRefs>
-    <ds:schemaRef ds:uri="http://schemas.microsoft.com/sharepoint/v3/contenttype/forms"/>
-  </ds:schemaRefs>
-</ds:datastoreItem>
 </file>
</xml_diff>